<commit_message>
Informe previo con apartado GESTION DE RIESGOS + Iteraciones actualizadas con más información
</commit_message>
<xml_diff>
--- a/documentos/introduccion.docx
+++ b/documentos/introduccion.docx
@@ -9386,8 +9386,6 @@
       <w:pPr>
         <w:pStyle w:val="Prrafossigs"/>
       </w:pPr>
-      <w:bookmarkStart w:id="12" w:name="_GoBack"/>
-      <w:bookmarkEnd w:id="12"/>
     </w:p>
     <w:tbl>
       <w:tblPr>
@@ -10253,14 +10251,7 @@
                 <w:rFonts w:ascii="Myriad Pro" w:hAnsi="Myriad Pro"/>
                 <w:b w:val="0"/>
               </w:rPr>
-              <w:t xml:space="preserve">Desde </w:t>
-            </w:r>
-            <w:r>
-              <w:rPr>
-                <w:rFonts w:ascii="Myriad Pro" w:hAnsi="Myriad Pro"/>
-                <w:b w:val="0"/>
-              </w:rPr>
-              <w:t>cualquier página con acceso a otros usuarios, es posible añadir a través de un botón a la lista de amigos.</w:t>
+              <w:t>Desde cualquier página con acceso a otros usuarios, es posible añadir a través de un botón a la lista de amigos.</w:t>
             </w:r>
           </w:p>
         </w:tc>
@@ -10292,19 +10283,7 @@
               <w:rPr>
                 <w:rFonts w:ascii="Myriad Pro" w:hAnsi="Myriad Pro"/>
               </w:rPr>
-              <w:t xml:space="preserve">usuario sólo podrá </w:t>
-            </w:r>
-            <w:r>
-              <w:rPr>
-                <w:rFonts w:ascii="Myriad Pro" w:hAnsi="Myriad Pro"/>
-              </w:rPr>
-              <w:t>añadir amigos</w:t>
-            </w:r>
-            <w:r>
-              <w:rPr>
-                <w:rFonts w:ascii="Myriad Pro" w:hAnsi="Myriad Pro"/>
-              </w:rPr>
-              <w:t xml:space="preserve"> si ya está registrado e iniciado en el sistema, es decir, si se cumplen los </w:t>
+              <w:t xml:space="preserve">usuario sólo podrá añadir amigos si ya está registrado e iniciado en el sistema, es decir, si se cumplen los </w:t>
             </w:r>
             <w:r>
               <w:rPr>
@@ -10877,17 +10856,17 @@
       <w:pPr>
         <w:pStyle w:val="Ttulo2"/>
       </w:pPr>
-      <w:bookmarkStart w:id="13" w:name="_Toc1796173"/>
-      <w:bookmarkStart w:id="14" w:name="_Toc429664831"/>
-      <w:bookmarkStart w:id="15" w:name="_Toc429730550"/>
-      <w:bookmarkStart w:id="16" w:name="_Toc429733754"/>
+      <w:bookmarkStart w:id="12" w:name="_Toc1796173"/>
+      <w:bookmarkStart w:id="13" w:name="_Toc429664831"/>
+      <w:bookmarkStart w:id="14" w:name="_Toc429730550"/>
+      <w:bookmarkStart w:id="15" w:name="_Toc429733754"/>
       <w:r>
         <w:t>Requerimientos no funcionales / Restricciones del proyecto</w:t>
       </w:r>
+      <w:bookmarkEnd w:id="12"/>
       <w:bookmarkEnd w:id="13"/>
       <w:bookmarkEnd w:id="14"/>
       <w:bookmarkEnd w:id="15"/>
-      <w:bookmarkEnd w:id="16"/>
     </w:p>
     <w:p>
       <w:pPr>
@@ -13721,6 +13700,10 @@
     <w:p>
       <w:pPr>
         <w:pStyle w:val="Prrafossigs"/>
+        <w:numPr>
+          <w:ilvl w:val="1"/>
+          <w:numId w:val="18"/>
+        </w:numPr>
         <w:jc w:val="right"/>
         <w:rPr>
           <w:rFonts w:ascii="Myriad Pro" w:hAnsi="Myriad Pro"/>
@@ -13734,7 +13717,7 @@
           <w:i/>
           <w:color w:val="0F243E" w:themeColor="text2" w:themeShade="80"/>
         </w:rPr>
-        <w:t xml:space="preserve">7.1 Página del evento activo o In </w:t>
+        <w:t xml:space="preserve">Página del evento activo o In </w:t>
       </w:r>
       <w:proofErr w:type="spellStart"/>
       <w:r>
@@ -13754,6 +13737,4292 @@
         </w:rPr>
         <w:t xml:space="preserve"> como HOST USR</w:t>
       </w:r>
+    </w:p>
+    <w:p>
+      <w:pPr>
+        <w:pStyle w:val="Prrafossigs"/>
+        <w:jc w:val="right"/>
+        <w:rPr>
+          <w:rFonts w:ascii="Myriad Pro" w:hAnsi="Myriad Pro"/>
+          <w:i/>
+          <w:color w:val="0F243E" w:themeColor="text2" w:themeShade="80"/>
+        </w:rPr>
+      </w:pPr>
+    </w:p>
+    <w:p>
+      <w:pPr>
+        <w:pStyle w:val="Prrafossigs"/>
+        <w:jc w:val="right"/>
+        <w:rPr>
+          <w:rFonts w:ascii="Myriad Pro" w:hAnsi="Myriad Pro"/>
+          <w:i/>
+          <w:color w:val="0F243E" w:themeColor="text2" w:themeShade="80"/>
+        </w:rPr>
+      </w:pPr>
+    </w:p>
+    <w:p>
+      <w:pPr>
+        <w:pStyle w:val="Ttulo1"/>
+      </w:pPr>
+      <w:bookmarkStart w:id="16" w:name="_Toc1796174"/>
+      <w:bookmarkStart w:id="17" w:name="_Toc429664837"/>
+      <w:bookmarkStart w:id="18" w:name="_Toc429730556"/>
+      <w:r>
+        <w:t>Gestión buena de riesgos</w:t>
+      </w:r>
+      <w:bookmarkEnd w:id="16"/>
+      <w:bookmarkEnd w:id="17"/>
+      <w:bookmarkEnd w:id="18"/>
+    </w:p>
+    <w:p>
+      <w:pPr>
+        <w:pStyle w:val="Ttulo2"/>
+        <w:ind w:right="0"/>
+      </w:pPr>
+      <w:bookmarkStart w:id="19" w:name="_Toc1796175"/>
+      <w:bookmarkStart w:id="20" w:name="_Toc429664838"/>
+      <w:bookmarkStart w:id="21" w:name="_Toc429730557"/>
+      <w:r>
+        <w:t>Identificación de riesgos</w:t>
+      </w:r>
+      <w:bookmarkEnd w:id="19"/>
+      <w:bookmarkEnd w:id="20"/>
+      <w:bookmarkEnd w:id="21"/>
+    </w:p>
+    <w:p>
+      <w:pPr>
+        <w:rPr>
+          <w:rFonts w:ascii="Book Antiqua" w:hAnsi="Book Antiqua"/>
+          <w:sz w:val="22"/>
+        </w:rPr>
+      </w:pPr>
+      <w:r>
+        <w:rPr>
+          <w:rFonts w:ascii="Book Antiqua" w:hAnsi="Book Antiqua"/>
+          <w:sz w:val="22"/>
+        </w:rPr>
+        <w:t>:</w:t>
+      </w:r>
+    </w:p>
+    <w:p>
+      <w:pPr>
+        <w:rPr>
+          <w:rFonts w:ascii="Book Antiqua" w:hAnsi="Book Antiqua"/>
+          <w:sz w:val="22"/>
+        </w:rPr>
+      </w:pPr>
+    </w:p>
+    <w:tbl>
+      <w:tblPr>
+        <w:tblStyle w:val="Tablaconcuadrcula"/>
+        <w:tblW w:w="0" w:type="auto"/>
+        <w:tblLook w:val="04A0" w:firstRow="1" w:lastRow="0" w:firstColumn="1" w:lastColumn="0" w:noHBand="0" w:noVBand="1"/>
+      </w:tblPr>
+      <w:tblGrid>
+        <w:gridCol w:w="4322"/>
+        <w:gridCol w:w="4322"/>
+      </w:tblGrid>
+      <w:tr>
+        <w:tc>
+          <w:tcPr>
+            <w:tcW w:w="4322" w:type="dxa"/>
+          </w:tcPr>
+          <w:p>
+            <w:pPr>
+              <w:ind w:firstLine="0"/>
+              <w:jc w:val="center"/>
+              <w:rPr>
+                <w:rFonts w:asciiTheme="minorHAnsi" w:hAnsiTheme="minorHAnsi"/>
+                <w:b/>
+              </w:rPr>
+            </w:pPr>
+            <w:r>
+              <w:rPr>
+                <w:rFonts w:asciiTheme="minorHAnsi" w:hAnsiTheme="minorHAnsi"/>
+                <w:b/>
+              </w:rPr>
+              <w:t>TIPO DE RIESGO</w:t>
+            </w:r>
+          </w:p>
+        </w:tc>
+        <w:tc>
+          <w:tcPr>
+            <w:tcW w:w="4322" w:type="dxa"/>
+          </w:tcPr>
+          <w:p>
+            <w:pPr>
+              <w:ind w:firstLine="0"/>
+              <w:jc w:val="center"/>
+              <w:rPr>
+                <w:rFonts w:asciiTheme="minorHAnsi" w:hAnsiTheme="minorHAnsi"/>
+                <w:b/>
+              </w:rPr>
+            </w:pPr>
+            <w:r>
+              <w:rPr>
+                <w:rFonts w:asciiTheme="minorHAnsi" w:hAnsiTheme="minorHAnsi"/>
+                <w:b/>
+              </w:rPr>
+              <w:t>RIESGO</w:t>
+            </w:r>
+          </w:p>
+        </w:tc>
+      </w:tr>
+      <w:tr>
+        <w:trPr>
+          <w:trHeight w:val="275"/>
+        </w:trPr>
+        <w:tc>
+          <w:tcPr>
+            <w:tcW w:w="4322" w:type="dxa"/>
+            <w:vMerge w:val="restart"/>
+            <w:shd w:val="clear" w:color="auto" w:fill="E5B8B7" w:themeFill="accent2" w:themeFillTint="66"/>
+          </w:tcPr>
+          <w:p>
+            <w:pPr>
+              <w:ind w:firstLine="0"/>
+              <w:jc w:val="center"/>
+              <w:rPr>
+                <w:rFonts w:asciiTheme="minorHAnsi" w:hAnsiTheme="minorHAnsi"/>
+              </w:rPr>
+            </w:pPr>
+          </w:p>
+          <w:p>
+            <w:pPr>
+              <w:tabs>
+                <w:tab w:val="left" w:pos="555"/>
+                <w:tab w:val="center" w:pos="2053"/>
+              </w:tabs>
+              <w:ind w:firstLine="0"/>
+              <w:rPr>
+                <w:rFonts w:asciiTheme="minorHAnsi" w:hAnsiTheme="minorHAnsi"/>
+              </w:rPr>
+            </w:pPr>
+            <w:r>
+              <w:rPr>
+                <w:rFonts w:asciiTheme="minorHAnsi" w:hAnsiTheme="minorHAnsi"/>
+              </w:rPr>
+              <w:tab/>
+            </w:r>
+            <w:r>
+              <w:rPr>
+                <w:rFonts w:asciiTheme="minorHAnsi" w:hAnsiTheme="minorHAnsi"/>
+              </w:rPr>
+              <w:tab/>
+            </w:r>
+          </w:p>
+          <w:p>
+            <w:pPr>
+              <w:tabs>
+                <w:tab w:val="left" w:pos="555"/>
+                <w:tab w:val="center" w:pos="2053"/>
+              </w:tabs>
+              <w:ind w:firstLine="0"/>
+              <w:jc w:val="center"/>
+              <w:rPr>
+                <w:rFonts w:asciiTheme="minorHAnsi" w:hAnsiTheme="minorHAnsi"/>
+              </w:rPr>
+            </w:pPr>
+            <w:r>
+              <w:rPr>
+                <w:rFonts w:asciiTheme="minorHAnsi" w:hAnsiTheme="minorHAnsi"/>
+              </w:rPr>
+              <w:t>Tecnología</w:t>
+            </w:r>
+          </w:p>
+        </w:tc>
+        <w:tc>
+          <w:tcPr>
+            <w:tcW w:w="4322" w:type="dxa"/>
+            <w:shd w:val="clear" w:color="auto" w:fill="F2DBDB" w:themeFill="accent2" w:themeFillTint="33"/>
+          </w:tcPr>
+          <w:p>
+            <w:pPr>
+              <w:ind w:firstLine="0"/>
+              <w:jc w:val="center"/>
+              <w:rPr>
+                <w:rFonts w:asciiTheme="minorHAnsi" w:hAnsiTheme="minorHAnsi"/>
+              </w:rPr>
+            </w:pPr>
+            <w:r>
+              <w:rPr>
+                <w:rFonts w:asciiTheme="minorHAnsi" w:hAnsiTheme="minorHAnsi"/>
+              </w:rPr>
+              <w:t>Rendimiento insuficiente de la base de datos.</w:t>
+            </w:r>
+          </w:p>
+        </w:tc>
+      </w:tr>
+      <w:tr>
+        <w:trPr>
+          <w:trHeight w:val="275"/>
+        </w:trPr>
+        <w:tc>
+          <w:tcPr>
+            <w:tcW w:w="4322" w:type="dxa"/>
+            <w:vMerge/>
+            <w:shd w:val="clear" w:color="auto" w:fill="E5B8B7" w:themeFill="accent2" w:themeFillTint="66"/>
+          </w:tcPr>
+          <w:p>
+            <w:pPr>
+              <w:ind w:firstLine="0"/>
+              <w:jc w:val="center"/>
+              <w:rPr>
+                <w:rFonts w:asciiTheme="minorHAnsi" w:hAnsiTheme="minorHAnsi"/>
+              </w:rPr>
+            </w:pPr>
+          </w:p>
+        </w:tc>
+        <w:tc>
+          <w:tcPr>
+            <w:tcW w:w="4322" w:type="dxa"/>
+            <w:shd w:val="clear" w:color="auto" w:fill="F2DBDB" w:themeFill="accent2" w:themeFillTint="33"/>
+          </w:tcPr>
+          <w:p>
+            <w:pPr>
+              <w:ind w:firstLine="0"/>
+              <w:jc w:val="center"/>
+              <w:rPr>
+                <w:rFonts w:asciiTheme="minorHAnsi" w:hAnsiTheme="minorHAnsi"/>
+              </w:rPr>
+            </w:pPr>
+            <w:r>
+              <w:rPr>
+                <w:rFonts w:asciiTheme="minorHAnsi" w:hAnsiTheme="minorHAnsi"/>
+              </w:rPr>
+              <w:t>Inaccesibilidad y baja usabilidad en algunos dispositivos.</w:t>
+            </w:r>
+          </w:p>
+        </w:tc>
+      </w:tr>
+      <w:tr>
+        <w:trPr>
+          <w:trHeight w:val="275"/>
+        </w:trPr>
+        <w:tc>
+          <w:tcPr>
+            <w:tcW w:w="4322" w:type="dxa"/>
+            <w:vMerge/>
+            <w:shd w:val="clear" w:color="auto" w:fill="E5B8B7" w:themeFill="accent2" w:themeFillTint="66"/>
+          </w:tcPr>
+          <w:p>
+            <w:pPr>
+              <w:ind w:firstLine="0"/>
+              <w:jc w:val="center"/>
+              <w:rPr>
+                <w:rFonts w:asciiTheme="minorHAnsi" w:hAnsiTheme="minorHAnsi"/>
+              </w:rPr>
+            </w:pPr>
+          </w:p>
+        </w:tc>
+        <w:tc>
+          <w:tcPr>
+            <w:tcW w:w="4322" w:type="dxa"/>
+            <w:shd w:val="clear" w:color="auto" w:fill="F2DBDB" w:themeFill="accent2" w:themeFillTint="33"/>
+          </w:tcPr>
+          <w:p>
+            <w:pPr>
+              <w:ind w:firstLine="0"/>
+              <w:jc w:val="center"/>
+              <w:rPr>
+                <w:rFonts w:asciiTheme="minorHAnsi" w:hAnsiTheme="minorHAnsi"/>
+              </w:rPr>
+            </w:pPr>
+            <w:r>
+              <w:rPr>
+                <w:rFonts w:asciiTheme="minorHAnsi" w:hAnsiTheme="minorHAnsi"/>
+              </w:rPr>
+              <w:t>Aparición de bugs y fallos en algunas dependencias.</w:t>
+            </w:r>
+          </w:p>
+        </w:tc>
+      </w:tr>
+      <w:tr>
+        <w:trPr>
+          <w:trHeight w:val="90"/>
+        </w:trPr>
+        <w:tc>
+          <w:tcPr>
+            <w:tcW w:w="4322" w:type="dxa"/>
+            <w:vMerge w:val="restart"/>
+            <w:shd w:val="clear" w:color="auto" w:fill="CCC0D9" w:themeFill="accent4" w:themeFillTint="66"/>
+          </w:tcPr>
+          <w:p>
+            <w:pPr>
+              <w:ind w:firstLine="0"/>
+              <w:jc w:val="center"/>
+              <w:rPr>
+                <w:rFonts w:asciiTheme="minorHAnsi" w:hAnsiTheme="minorHAnsi"/>
+              </w:rPr>
+            </w:pPr>
+          </w:p>
+          <w:p>
+            <w:pPr>
+              <w:ind w:firstLine="0"/>
+              <w:jc w:val="center"/>
+              <w:rPr>
+                <w:rFonts w:asciiTheme="minorHAnsi" w:hAnsiTheme="minorHAnsi"/>
+              </w:rPr>
+            </w:pPr>
+            <w:r>
+              <w:rPr>
+                <w:rFonts w:asciiTheme="minorHAnsi" w:hAnsiTheme="minorHAnsi"/>
+              </w:rPr>
+              <w:t>Personas</w:t>
+            </w:r>
+          </w:p>
+        </w:tc>
+        <w:tc>
+          <w:tcPr>
+            <w:tcW w:w="4322" w:type="dxa"/>
+            <w:shd w:val="clear" w:color="auto" w:fill="E5DFEC" w:themeFill="accent4" w:themeFillTint="33"/>
+          </w:tcPr>
+          <w:p>
+            <w:pPr>
+              <w:ind w:firstLine="0"/>
+              <w:jc w:val="center"/>
+              <w:rPr>
+                <w:rFonts w:asciiTheme="minorHAnsi" w:hAnsiTheme="minorHAnsi"/>
+              </w:rPr>
+            </w:pPr>
+            <w:r>
+              <w:rPr>
+                <w:rFonts w:asciiTheme="minorHAnsi" w:hAnsiTheme="minorHAnsi"/>
+              </w:rPr>
+              <w:t>Personal con falta de conocimiento y habilidad.</w:t>
+            </w:r>
+          </w:p>
+        </w:tc>
+      </w:tr>
+      <w:tr>
+        <w:trPr>
+          <w:trHeight w:val="90"/>
+        </w:trPr>
+        <w:tc>
+          <w:tcPr>
+            <w:tcW w:w="4322" w:type="dxa"/>
+            <w:vMerge/>
+            <w:shd w:val="clear" w:color="auto" w:fill="CCC0D9" w:themeFill="accent4" w:themeFillTint="66"/>
+          </w:tcPr>
+          <w:p>
+            <w:pPr>
+              <w:ind w:firstLine="0"/>
+              <w:jc w:val="center"/>
+              <w:rPr>
+                <w:rFonts w:asciiTheme="minorHAnsi" w:hAnsiTheme="minorHAnsi"/>
+              </w:rPr>
+            </w:pPr>
+          </w:p>
+        </w:tc>
+        <w:tc>
+          <w:tcPr>
+            <w:tcW w:w="4322" w:type="dxa"/>
+            <w:shd w:val="clear" w:color="auto" w:fill="E5DFEC" w:themeFill="accent4" w:themeFillTint="33"/>
+          </w:tcPr>
+          <w:p>
+            <w:pPr>
+              <w:ind w:firstLine="0"/>
+              <w:jc w:val="center"/>
+              <w:rPr>
+                <w:rFonts w:asciiTheme="minorHAnsi" w:hAnsiTheme="minorHAnsi"/>
+              </w:rPr>
+            </w:pPr>
+            <w:r>
+              <w:rPr>
+                <w:rFonts w:asciiTheme="minorHAnsi" w:hAnsiTheme="minorHAnsi"/>
+              </w:rPr>
+              <w:t>Personal con enfermedad o malestar.</w:t>
+            </w:r>
+          </w:p>
+        </w:tc>
+      </w:tr>
+      <w:tr>
+        <w:trPr>
+          <w:trHeight w:val="90"/>
+        </w:trPr>
+        <w:tc>
+          <w:tcPr>
+            <w:tcW w:w="4322" w:type="dxa"/>
+            <w:vMerge/>
+            <w:shd w:val="clear" w:color="auto" w:fill="CCC0D9" w:themeFill="accent4" w:themeFillTint="66"/>
+          </w:tcPr>
+          <w:p>
+            <w:pPr>
+              <w:ind w:firstLine="0"/>
+              <w:jc w:val="center"/>
+              <w:rPr>
+                <w:rFonts w:asciiTheme="minorHAnsi" w:hAnsiTheme="minorHAnsi"/>
+              </w:rPr>
+            </w:pPr>
+          </w:p>
+        </w:tc>
+        <w:tc>
+          <w:tcPr>
+            <w:tcW w:w="4322" w:type="dxa"/>
+            <w:shd w:val="clear" w:color="auto" w:fill="E5DFEC" w:themeFill="accent4" w:themeFillTint="33"/>
+          </w:tcPr>
+          <w:p>
+            <w:pPr>
+              <w:ind w:firstLine="0"/>
+              <w:jc w:val="center"/>
+              <w:rPr>
+                <w:rFonts w:asciiTheme="minorHAnsi" w:hAnsiTheme="minorHAnsi"/>
+              </w:rPr>
+            </w:pPr>
+            <w:r>
+              <w:rPr>
+                <w:rFonts w:asciiTheme="minorHAnsi" w:hAnsiTheme="minorHAnsi"/>
+              </w:rPr>
+              <w:t>Personal ocupado o abstraído con otras tareas.</w:t>
+            </w:r>
+          </w:p>
+        </w:tc>
+      </w:tr>
+      <w:tr>
+        <w:trPr>
+          <w:trHeight w:val="90"/>
+        </w:trPr>
+        <w:tc>
+          <w:tcPr>
+            <w:tcW w:w="4322" w:type="dxa"/>
+            <w:vMerge w:val="restart"/>
+            <w:shd w:val="clear" w:color="auto" w:fill="D6E3BC" w:themeFill="accent3" w:themeFillTint="66"/>
+          </w:tcPr>
+          <w:p>
+            <w:pPr>
+              <w:ind w:firstLine="0"/>
+              <w:jc w:val="center"/>
+              <w:rPr>
+                <w:rFonts w:asciiTheme="minorHAnsi" w:hAnsiTheme="minorHAnsi"/>
+              </w:rPr>
+            </w:pPr>
+          </w:p>
+          <w:p>
+            <w:pPr>
+              <w:ind w:firstLine="0"/>
+              <w:jc w:val="center"/>
+              <w:rPr>
+                <w:rFonts w:asciiTheme="minorHAnsi" w:hAnsiTheme="minorHAnsi"/>
+              </w:rPr>
+            </w:pPr>
+            <w:r>
+              <w:rPr>
+                <w:rFonts w:asciiTheme="minorHAnsi" w:hAnsiTheme="minorHAnsi"/>
+              </w:rPr>
+              <w:t>Organizacional</w:t>
+            </w:r>
+          </w:p>
+        </w:tc>
+        <w:tc>
+          <w:tcPr>
+            <w:tcW w:w="4322" w:type="dxa"/>
+            <w:shd w:val="clear" w:color="auto" w:fill="EAF1DD" w:themeFill="accent3" w:themeFillTint="33"/>
+          </w:tcPr>
+          <w:p>
+            <w:pPr>
+              <w:ind w:firstLine="0"/>
+              <w:jc w:val="center"/>
+              <w:rPr>
+                <w:rFonts w:asciiTheme="minorHAnsi" w:hAnsiTheme="minorHAnsi"/>
+              </w:rPr>
+            </w:pPr>
+            <w:r>
+              <w:rPr>
+                <w:rFonts w:asciiTheme="minorHAnsi" w:hAnsiTheme="minorHAnsi"/>
+              </w:rPr>
+              <w:t>Falta de privacidad del proyecto.</w:t>
+            </w:r>
+          </w:p>
+        </w:tc>
+      </w:tr>
+      <w:tr>
+        <w:trPr>
+          <w:trHeight w:val="90"/>
+        </w:trPr>
+        <w:tc>
+          <w:tcPr>
+            <w:tcW w:w="4322" w:type="dxa"/>
+            <w:vMerge/>
+            <w:shd w:val="clear" w:color="auto" w:fill="D6E3BC" w:themeFill="accent3" w:themeFillTint="66"/>
+          </w:tcPr>
+          <w:p>
+            <w:pPr>
+              <w:ind w:firstLine="0"/>
+              <w:jc w:val="center"/>
+              <w:rPr>
+                <w:rFonts w:asciiTheme="minorHAnsi" w:hAnsiTheme="minorHAnsi"/>
+              </w:rPr>
+            </w:pPr>
+          </w:p>
+        </w:tc>
+        <w:tc>
+          <w:tcPr>
+            <w:tcW w:w="4322" w:type="dxa"/>
+            <w:shd w:val="clear" w:color="auto" w:fill="EAF1DD" w:themeFill="accent3" w:themeFillTint="33"/>
+          </w:tcPr>
+          <w:p>
+            <w:pPr>
+              <w:ind w:firstLine="0"/>
+              <w:jc w:val="center"/>
+              <w:rPr>
+                <w:rFonts w:asciiTheme="minorHAnsi" w:hAnsiTheme="minorHAnsi"/>
+              </w:rPr>
+            </w:pPr>
+            <w:r>
+              <w:rPr>
+                <w:rFonts w:asciiTheme="minorHAnsi" w:hAnsiTheme="minorHAnsi"/>
+              </w:rPr>
+              <w:t>Reducción de presupuesto por factores externos.</w:t>
+            </w:r>
+          </w:p>
+        </w:tc>
+      </w:tr>
+      <w:tr>
+        <w:trPr>
+          <w:trHeight w:val="90"/>
+        </w:trPr>
+        <w:tc>
+          <w:tcPr>
+            <w:tcW w:w="4322" w:type="dxa"/>
+            <w:vMerge/>
+            <w:shd w:val="clear" w:color="auto" w:fill="D6E3BC" w:themeFill="accent3" w:themeFillTint="66"/>
+          </w:tcPr>
+          <w:p>
+            <w:pPr>
+              <w:ind w:firstLine="0"/>
+              <w:jc w:val="center"/>
+              <w:rPr>
+                <w:rFonts w:asciiTheme="minorHAnsi" w:hAnsiTheme="minorHAnsi"/>
+              </w:rPr>
+            </w:pPr>
+          </w:p>
+        </w:tc>
+        <w:tc>
+          <w:tcPr>
+            <w:tcW w:w="4322" w:type="dxa"/>
+            <w:shd w:val="clear" w:color="auto" w:fill="EAF1DD" w:themeFill="accent3" w:themeFillTint="33"/>
+          </w:tcPr>
+          <w:p>
+            <w:pPr>
+              <w:ind w:firstLine="0"/>
+              <w:jc w:val="center"/>
+              <w:rPr>
+                <w:rFonts w:asciiTheme="minorHAnsi" w:hAnsiTheme="minorHAnsi"/>
+              </w:rPr>
+            </w:pPr>
+            <w:r>
+              <w:rPr>
+                <w:rFonts w:asciiTheme="minorHAnsi" w:hAnsiTheme="minorHAnsi"/>
+              </w:rPr>
+              <w:t>Falta de motivación y pasividad.</w:t>
+            </w:r>
+          </w:p>
+        </w:tc>
+      </w:tr>
+      <w:tr>
+        <w:trPr>
+          <w:trHeight w:val="90"/>
+        </w:trPr>
+        <w:tc>
+          <w:tcPr>
+            <w:tcW w:w="4322" w:type="dxa"/>
+            <w:vMerge w:val="restart"/>
+            <w:shd w:val="clear" w:color="auto" w:fill="FBD4B4" w:themeFill="accent6" w:themeFillTint="66"/>
+          </w:tcPr>
+          <w:p>
+            <w:pPr>
+              <w:ind w:firstLine="0"/>
+              <w:jc w:val="center"/>
+              <w:rPr>
+                <w:rFonts w:asciiTheme="minorHAnsi" w:hAnsiTheme="minorHAnsi"/>
+              </w:rPr>
+            </w:pPr>
+          </w:p>
+          <w:p>
+            <w:pPr>
+              <w:ind w:firstLine="0"/>
+              <w:jc w:val="center"/>
+              <w:rPr>
+                <w:rFonts w:asciiTheme="minorHAnsi" w:hAnsiTheme="minorHAnsi"/>
+              </w:rPr>
+            </w:pPr>
+            <w:r>
+              <w:rPr>
+                <w:rFonts w:asciiTheme="minorHAnsi" w:hAnsiTheme="minorHAnsi"/>
+              </w:rPr>
+              <w:t>Herramientas</w:t>
+            </w:r>
+          </w:p>
+        </w:tc>
+        <w:tc>
+          <w:tcPr>
+            <w:tcW w:w="4322" w:type="dxa"/>
+            <w:shd w:val="clear" w:color="auto" w:fill="FDE9D9" w:themeFill="accent6" w:themeFillTint="33"/>
+          </w:tcPr>
+          <w:p>
+            <w:pPr>
+              <w:ind w:firstLine="0"/>
+              <w:jc w:val="center"/>
+              <w:rPr>
+                <w:rFonts w:asciiTheme="minorHAnsi" w:hAnsiTheme="minorHAnsi"/>
+              </w:rPr>
+            </w:pPr>
+            <w:r>
+              <w:rPr>
+                <w:rFonts w:asciiTheme="minorHAnsi" w:hAnsiTheme="minorHAnsi"/>
+              </w:rPr>
+              <w:t>Herramientas CASE imposibles de integrar.</w:t>
+            </w:r>
+          </w:p>
+        </w:tc>
+      </w:tr>
+      <w:tr>
+        <w:trPr>
+          <w:trHeight w:val="90"/>
+        </w:trPr>
+        <w:tc>
+          <w:tcPr>
+            <w:tcW w:w="4322" w:type="dxa"/>
+            <w:vMerge/>
+            <w:shd w:val="clear" w:color="auto" w:fill="FBD4B4" w:themeFill="accent6" w:themeFillTint="66"/>
+          </w:tcPr>
+          <w:p>
+            <w:pPr>
+              <w:ind w:firstLine="0"/>
+              <w:jc w:val="center"/>
+              <w:rPr>
+                <w:rFonts w:asciiTheme="minorHAnsi" w:hAnsiTheme="minorHAnsi"/>
+              </w:rPr>
+            </w:pPr>
+          </w:p>
+        </w:tc>
+        <w:tc>
+          <w:tcPr>
+            <w:tcW w:w="4322" w:type="dxa"/>
+            <w:shd w:val="clear" w:color="auto" w:fill="FDE9D9" w:themeFill="accent6" w:themeFillTint="33"/>
+          </w:tcPr>
+          <w:p>
+            <w:pPr>
+              <w:ind w:firstLine="0"/>
+              <w:jc w:val="center"/>
+              <w:rPr>
+                <w:rFonts w:asciiTheme="minorHAnsi" w:hAnsiTheme="minorHAnsi"/>
+              </w:rPr>
+            </w:pPr>
+            <w:r>
+              <w:rPr>
+                <w:rFonts w:asciiTheme="minorHAnsi" w:hAnsiTheme="minorHAnsi"/>
+              </w:rPr>
+              <w:t>Mal uso de herramientas CASE.</w:t>
+            </w:r>
+          </w:p>
+        </w:tc>
+      </w:tr>
+      <w:tr>
+        <w:trPr>
+          <w:trHeight w:val="90"/>
+        </w:trPr>
+        <w:tc>
+          <w:tcPr>
+            <w:tcW w:w="4322" w:type="dxa"/>
+            <w:vMerge/>
+            <w:shd w:val="clear" w:color="auto" w:fill="FBD4B4" w:themeFill="accent6" w:themeFillTint="66"/>
+          </w:tcPr>
+          <w:p>
+            <w:pPr>
+              <w:ind w:firstLine="0"/>
+              <w:jc w:val="center"/>
+              <w:rPr>
+                <w:rFonts w:asciiTheme="minorHAnsi" w:hAnsiTheme="minorHAnsi"/>
+              </w:rPr>
+            </w:pPr>
+          </w:p>
+        </w:tc>
+        <w:tc>
+          <w:tcPr>
+            <w:tcW w:w="4322" w:type="dxa"/>
+            <w:shd w:val="clear" w:color="auto" w:fill="FDE9D9" w:themeFill="accent6" w:themeFillTint="33"/>
+          </w:tcPr>
+          <w:p>
+            <w:pPr>
+              <w:ind w:firstLine="0"/>
+              <w:jc w:val="center"/>
+              <w:rPr>
+                <w:rFonts w:asciiTheme="minorHAnsi" w:hAnsiTheme="minorHAnsi"/>
+              </w:rPr>
+            </w:pPr>
+            <w:r>
+              <w:rPr>
+                <w:rFonts w:asciiTheme="minorHAnsi" w:hAnsiTheme="minorHAnsi"/>
+              </w:rPr>
+              <w:t>Mala elección de herramienta CASE.</w:t>
+            </w:r>
+          </w:p>
+        </w:tc>
+      </w:tr>
+      <w:tr>
+        <w:trPr>
+          <w:trHeight w:val="90"/>
+        </w:trPr>
+        <w:tc>
+          <w:tcPr>
+            <w:tcW w:w="4322" w:type="dxa"/>
+            <w:vMerge w:val="restart"/>
+            <w:shd w:val="clear" w:color="auto" w:fill="B8CCE4" w:themeFill="accent1" w:themeFillTint="66"/>
+          </w:tcPr>
+          <w:p>
+            <w:pPr>
+              <w:ind w:firstLine="0"/>
+              <w:jc w:val="center"/>
+              <w:rPr>
+                <w:rFonts w:asciiTheme="minorHAnsi" w:hAnsiTheme="minorHAnsi"/>
+              </w:rPr>
+            </w:pPr>
+          </w:p>
+          <w:p>
+            <w:pPr>
+              <w:ind w:firstLine="0"/>
+              <w:jc w:val="center"/>
+              <w:rPr>
+                <w:rFonts w:asciiTheme="minorHAnsi" w:hAnsiTheme="minorHAnsi"/>
+              </w:rPr>
+            </w:pPr>
+            <w:r>
+              <w:rPr>
+                <w:rFonts w:asciiTheme="minorHAnsi" w:hAnsiTheme="minorHAnsi"/>
+              </w:rPr>
+              <w:t>Requerimientos</w:t>
+            </w:r>
+          </w:p>
+        </w:tc>
+        <w:tc>
+          <w:tcPr>
+            <w:tcW w:w="4322" w:type="dxa"/>
+            <w:shd w:val="clear" w:color="auto" w:fill="DBE5F1" w:themeFill="accent1" w:themeFillTint="33"/>
+          </w:tcPr>
+          <w:p>
+            <w:pPr>
+              <w:ind w:firstLine="0"/>
+              <w:jc w:val="center"/>
+              <w:rPr>
+                <w:rFonts w:asciiTheme="minorHAnsi" w:hAnsiTheme="minorHAnsi"/>
+              </w:rPr>
+            </w:pPr>
+            <w:r>
+              <w:rPr>
+                <w:rFonts w:asciiTheme="minorHAnsi" w:hAnsiTheme="minorHAnsi"/>
+              </w:rPr>
+              <w:t>Múltiples cambios en los requerimientos iniciales.</w:t>
+            </w:r>
+          </w:p>
+        </w:tc>
+      </w:tr>
+      <w:tr>
+        <w:trPr>
+          <w:trHeight w:val="90"/>
+        </w:trPr>
+        <w:tc>
+          <w:tcPr>
+            <w:tcW w:w="4322" w:type="dxa"/>
+            <w:vMerge/>
+            <w:shd w:val="clear" w:color="auto" w:fill="B8CCE4" w:themeFill="accent1" w:themeFillTint="66"/>
+          </w:tcPr>
+          <w:p>
+            <w:pPr>
+              <w:ind w:firstLine="0"/>
+              <w:jc w:val="center"/>
+              <w:rPr>
+                <w:rFonts w:asciiTheme="minorHAnsi" w:hAnsiTheme="minorHAnsi"/>
+              </w:rPr>
+            </w:pPr>
+          </w:p>
+        </w:tc>
+        <w:tc>
+          <w:tcPr>
+            <w:tcW w:w="4322" w:type="dxa"/>
+            <w:shd w:val="clear" w:color="auto" w:fill="DBE5F1" w:themeFill="accent1" w:themeFillTint="33"/>
+          </w:tcPr>
+          <w:p>
+            <w:pPr>
+              <w:ind w:firstLine="0"/>
+              <w:jc w:val="center"/>
+              <w:rPr>
+                <w:rFonts w:asciiTheme="minorHAnsi" w:hAnsiTheme="minorHAnsi"/>
+              </w:rPr>
+            </w:pPr>
+            <w:r>
+              <w:rPr>
+                <w:rFonts w:asciiTheme="minorHAnsi" w:hAnsiTheme="minorHAnsi"/>
+              </w:rPr>
+              <w:t>Insatisfacción del cliente.</w:t>
+            </w:r>
+          </w:p>
+        </w:tc>
+      </w:tr>
+      <w:tr>
+        <w:trPr>
+          <w:trHeight w:val="90"/>
+        </w:trPr>
+        <w:tc>
+          <w:tcPr>
+            <w:tcW w:w="4322" w:type="dxa"/>
+            <w:vMerge/>
+            <w:shd w:val="clear" w:color="auto" w:fill="B8CCE4" w:themeFill="accent1" w:themeFillTint="66"/>
+          </w:tcPr>
+          <w:p>
+            <w:pPr>
+              <w:ind w:firstLine="0"/>
+              <w:jc w:val="center"/>
+              <w:rPr>
+                <w:rFonts w:asciiTheme="minorHAnsi" w:hAnsiTheme="minorHAnsi"/>
+              </w:rPr>
+            </w:pPr>
+          </w:p>
+        </w:tc>
+        <w:tc>
+          <w:tcPr>
+            <w:tcW w:w="4322" w:type="dxa"/>
+            <w:shd w:val="clear" w:color="auto" w:fill="DBE5F1" w:themeFill="accent1" w:themeFillTint="33"/>
+          </w:tcPr>
+          <w:p>
+            <w:pPr>
+              <w:ind w:firstLine="0"/>
+              <w:jc w:val="center"/>
+              <w:rPr>
+                <w:rFonts w:asciiTheme="minorHAnsi" w:hAnsiTheme="minorHAnsi"/>
+              </w:rPr>
+            </w:pPr>
+            <w:r>
+              <w:rPr>
+                <w:rFonts w:asciiTheme="minorHAnsi" w:hAnsiTheme="minorHAnsi"/>
+              </w:rPr>
+              <w:t>Requerimientos incompatibles entre sí.</w:t>
+            </w:r>
+          </w:p>
+        </w:tc>
+      </w:tr>
+      <w:tr>
+        <w:trPr>
+          <w:trHeight w:val="90"/>
+        </w:trPr>
+        <w:tc>
+          <w:tcPr>
+            <w:tcW w:w="4322" w:type="dxa"/>
+            <w:vMerge w:val="restart"/>
+            <w:shd w:val="clear" w:color="auto" w:fill="8DB3E2" w:themeFill="text2" w:themeFillTint="66"/>
+          </w:tcPr>
+          <w:p>
+            <w:pPr>
+              <w:ind w:firstLine="0"/>
+              <w:jc w:val="center"/>
+              <w:rPr>
+                <w:rFonts w:asciiTheme="minorHAnsi" w:hAnsiTheme="minorHAnsi"/>
+              </w:rPr>
+            </w:pPr>
+          </w:p>
+          <w:p>
+            <w:pPr>
+              <w:ind w:firstLine="0"/>
+              <w:jc w:val="center"/>
+              <w:rPr>
+                <w:rFonts w:asciiTheme="minorHAnsi" w:hAnsiTheme="minorHAnsi"/>
+              </w:rPr>
+            </w:pPr>
+            <w:r>
+              <w:rPr>
+                <w:rFonts w:asciiTheme="minorHAnsi" w:hAnsiTheme="minorHAnsi"/>
+              </w:rPr>
+              <w:t>Estimación</w:t>
+            </w:r>
+          </w:p>
+        </w:tc>
+        <w:tc>
+          <w:tcPr>
+            <w:tcW w:w="4322" w:type="dxa"/>
+            <w:shd w:val="clear" w:color="auto" w:fill="C6D9F1" w:themeFill="text2" w:themeFillTint="33"/>
+          </w:tcPr>
+          <w:p>
+            <w:pPr>
+              <w:ind w:firstLine="0"/>
+              <w:jc w:val="center"/>
+              <w:rPr>
+                <w:rFonts w:asciiTheme="minorHAnsi" w:hAnsiTheme="minorHAnsi"/>
+              </w:rPr>
+            </w:pPr>
+            <w:r>
+              <w:rPr>
+                <w:rFonts w:asciiTheme="minorHAnsi" w:hAnsiTheme="minorHAnsi"/>
+              </w:rPr>
+              <w:t>Tiempo requerido mal calculado.</w:t>
+            </w:r>
+          </w:p>
+        </w:tc>
+      </w:tr>
+      <w:tr>
+        <w:trPr>
+          <w:trHeight w:val="90"/>
+        </w:trPr>
+        <w:tc>
+          <w:tcPr>
+            <w:tcW w:w="4322" w:type="dxa"/>
+            <w:vMerge/>
+            <w:shd w:val="clear" w:color="auto" w:fill="8DB3E2" w:themeFill="text2" w:themeFillTint="66"/>
+          </w:tcPr>
+          <w:p>
+            <w:pPr>
+              <w:ind w:firstLine="0"/>
+              <w:jc w:val="center"/>
+              <w:rPr>
+                <w:rFonts w:asciiTheme="minorHAnsi" w:hAnsiTheme="minorHAnsi"/>
+              </w:rPr>
+            </w:pPr>
+          </w:p>
+        </w:tc>
+        <w:tc>
+          <w:tcPr>
+            <w:tcW w:w="4322" w:type="dxa"/>
+            <w:shd w:val="clear" w:color="auto" w:fill="C6D9F1" w:themeFill="text2" w:themeFillTint="33"/>
+          </w:tcPr>
+          <w:p>
+            <w:pPr>
+              <w:ind w:firstLine="0"/>
+              <w:jc w:val="center"/>
+              <w:rPr>
+                <w:rFonts w:asciiTheme="minorHAnsi" w:hAnsiTheme="minorHAnsi"/>
+              </w:rPr>
+            </w:pPr>
+            <w:r>
+              <w:rPr>
+                <w:rFonts w:asciiTheme="minorHAnsi" w:hAnsiTheme="minorHAnsi"/>
+              </w:rPr>
+              <w:t>Mala adecuación al calendario acordado.</w:t>
+            </w:r>
+          </w:p>
+        </w:tc>
+      </w:tr>
+      <w:tr>
+        <w:trPr>
+          <w:trHeight w:val="90"/>
+        </w:trPr>
+        <w:tc>
+          <w:tcPr>
+            <w:tcW w:w="4322" w:type="dxa"/>
+            <w:vMerge/>
+            <w:shd w:val="clear" w:color="auto" w:fill="8DB3E2" w:themeFill="text2" w:themeFillTint="66"/>
+          </w:tcPr>
+          <w:p>
+            <w:pPr>
+              <w:ind w:firstLine="0"/>
+              <w:jc w:val="center"/>
+              <w:rPr>
+                <w:rFonts w:asciiTheme="minorHAnsi" w:hAnsiTheme="minorHAnsi"/>
+              </w:rPr>
+            </w:pPr>
+          </w:p>
+        </w:tc>
+        <w:tc>
+          <w:tcPr>
+            <w:tcW w:w="4322" w:type="dxa"/>
+            <w:shd w:val="clear" w:color="auto" w:fill="C6D9F1" w:themeFill="text2" w:themeFillTint="33"/>
+          </w:tcPr>
+          <w:p>
+            <w:pPr>
+              <w:ind w:firstLine="0"/>
+              <w:jc w:val="center"/>
+              <w:rPr>
+                <w:rFonts w:asciiTheme="minorHAnsi" w:hAnsiTheme="minorHAnsi"/>
+              </w:rPr>
+            </w:pPr>
+            <w:r>
+              <w:rPr>
+                <w:rFonts w:asciiTheme="minorHAnsi" w:hAnsiTheme="minorHAnsi"/>
+              </w:rPr>
+              <w:t>Dedicación de horas innecesarias en algunas tareas.</w:t>
+            </w:r>
+          </w:p>
+        </w:tc>
+      </w:tr>
+    </w:tbl>
+    <w:p>
+      <w:pPr>
+        <w:ind w:firstLine="0"/>
+        <w:rPr>
+          <w:rFonts w:ascii="Book Antiqua" w:hAnsi="Book Antiqua"/>
+          <w:sz w:val="22"/>
+        </w:rPr>
+      </w:pPr>
+    </w:p>
+    <w:p>
+      <w:pPr>
+        <w:ind w:firstLine="0"/>
+        <w:rPr>
+          <w:rFonts w:ascii="Book Antiqua" w:hAnsi="Book Antiqua"/>
+          <w:sz w:val="22"/>
+        </w:rPr>
+      </w:pPr>
+    </w:p>
+    <w:p>
+      <w:pPr>
+        <w:ind w:firstLine="0"/>
+        <w:rPr>
+          <w:rFonts w:ascii="Book Antiqua" w:hAnsi="Book Antiqua"/>
+          <w:sz w:val="22"/>
+        </w:rPr>
+      </w:pPr>
+    </w:p>
+    <w:p>
+      <w:pPr>
+        <w:ind w:firstLine="0"/>
+        <w:rPr>
+          <w:rFonts w:ascii="Book Antiqua" w:hAnsi="Book Antiqua"/>
+          <w:sz w:val="22"/>
+        </w:rPr>
+      </w:pPr>
+    </w:p>
+    <w:p>
+      <w:pPr>
+        <w:ind w:firstLine="0"/>
+        <w:rPr>
+          <w:rFonts w:ascii="Book Antiqua" w:hAnsi="Book Antiqua"/>
+          <w:sz w:val="22"/>
+        </w:rPr>
+      </w:pPr>
+    </w:p>
+    <w:p>
+      <w:pPr>
+        <w:ind w:firstLine="0"/>
+        <w:rPr>
+          <w:rFonts w:ascii="Book Antiqua" w:hAnsi="Book Antiqua"/>
+          <w:sz w:val="22"/>
+        </w:rPr>
+      </w:pPr>
+    </w:p>
+    <w:p>
+      <w:pPr>
+        <w:ind w:firstLine="0"/>
+        <w:rPr>
+          <w:rFonts w:ascii="Book Antiqua" w:hAnsi="Book Antiqua"/>
+          <w:sz w:val="22"/>
+        </w:rPr>
+      </w:pPr>
+    </w:p>
+    <w:p>
+      <w:pPr>
+        <w:ind w:firstLine="0"/>
+        <w:rPr>
+          <w:rFonts w:ascii="Book Antiqua" w:hAnsi="Book Antiqua"/>
+          <w:sz w:val="22"/>
+        </w:rPr>
+      </w:pPr>
+    </w:p>
+    <w:p>
+      <w:pPr>
+        <w:ind w:firstLine="0"/>
+        <w:rPr>
+          <w:rFonts w:ascii="Book Antiqua" w:hAnsi="Book Antiqua"/>
+          <w:sz w:val="22"/>
+        </w:rPr>
+      </w:pPr>
+    </w:p>
+    <w:p>
+      <w:pPr>
+        <w:ind w:firstLine="0"/>
+        <w:rPr>
+          <w:rFonts w:ascii="Book Antiqua" w:hAnsi="Book Antiqua"/>
+          <w:sz w:val="22"/>
+        </w:rPr>
+      </w:pPr>
+    </w:p>
+    <w:p>
+      <w:pPr>
+        <w:ind w:firstLine="0"/>
+        <w:rPr>
+          <w:rFonts w:ascii="Book Antiqua" w:hAnsi="Book Antiqua"/>
+          <w:sz w:val="22"/>
+        </w:rPr>
+      </w:pPr>
+    </w:p>
+    <w:p>
+      <w:pPr>
+        <w:ind w:firstLine="0"/>
+        <w:rPr>
+          <w:rFonts w:ascii="Book Antiqua" w:hAnsi="Book Antiqua"/>
+          <w:sz w:val="22"/>
+        </w:rPr>
+      </w:pPr>
+    </w:p>
+    <w:p>
+      <w:pPr>
+        <w:pStyle w:val="Ttulo2"/>
+        <w:ind w:right="0"/>
+      </w:pPr>
+      <w:bookmarkStart w:id="22" w:name="_Toc1796176"/>
+      <w:bookmarkStart w:id="23" w:name="_Toc429664839"/>
+      <w:bookmarkStart w:id="24" w:name="_Toc429730558"/>
+      <w:r>
+        <w:t>Análisis de riesgos</w:t>
+      </w:r>
+      <w:bookmarkEnd w:id="22"/>
+      <w:bookmarkEnd w:id="23"/>
+      <w:bookmarkEnd w:id="24"/>
+    </w:p>
+    <w:p>
+      <w:pPr>
+        <w:ind w:firstLine="0"/>
+        <w:rPr>
+          <w:rFonts w:ascii="Book Antiqua" w:hAnsi="Book Antiqua"/>
+          <w:sz w:val="22"/>
+        </w:rPr>
+      </w:pPr>
+    </w:p>
+    <w:tbl>
+      <w:tblPr>
+        <w:tblStyle w:val="Tablaconcuadrcula"/>
+        <w:tblW w:w="0" w:type="auto"/>
+        <w:tblLook w:val="04A0" w:firstRow="1" w:lastRow="0" w:firstColumn="1" w:lastColumn="0" w:noHBand="0" w:noVBand="1"/>
+      </w:tblPr>
+      <w:tblGrid>
+        <w:gridCol w:w="3652"/>
+        <w:gridCol w:w="2518"/>
+        <w:gridCol w:w="2550"/>
+      </w:tblGrid>
+      <w:tr>
+        <w:tc>
+          <w:tcPr>
+            <w:tcW w:w="3652" w:type="dxa"/>
+          </w:tcPr>
+          <w:p>
+            <w:pPr>
+              <w:ind w:firstLine="0"/>
+              <w:jc w:val="center"/>
+              <w:rPr>
+                <w:rFonts w:asciiTheme="minorHAnsi" w:hAnsiTheme="minorHAnsi"/>
+                <w:b/>
+              </w:rPr>
+            </w:pPr>
+            <w:r>
+              <w:rPr>
+                <w:rFonts w:asciiTheme="minorHAnsi" w:hAnsiTheme="minorHAnsi"/>
+                <w:b/>
+              </w:rPr>
+              <w:t>RIESGO</w:t>
+            </w:r>
+          </w:p>
+        </w:tc>
+        <w:tc>
+          <w:tcPr>
+            <w:tcW w:w="2518" w:type="dxa"/>
+          </w:tcPr>
+          <w:p>
+            <w:pPr>
+              <w:ind w:firstLine="0"/>
+              <w:jc w:val="center"/>
+              <w:rPr>
+                <w:rFonts w:asciiTheme="minorHAnsi" w:hAnsiTheme="minorHAnsi"/>
+                <w:b/>
+              </w:rPr>
+            </w:pPr>
+            <w:r>
+              <w:rPr>
+                <w:rFonts w:asciiTheme="minorHAnsi" w:hAnsiTheme="minorHAnsi"/>
+                <w:b/>
+              </w:rPr>
+              <w:t>PROBABILIDAD</w:t>
+            </w:r>
+          </w:p>
+        </w:tc>
+        <w:tc>
+          <w:tcPr>
+            <w:tcW w:w="2550" w:type="dxa"/>
+          </w:tcPr>
+          <w:p>
+            <w:pPr>
+              <w:ind w:firstLine="0"/>
+              <w:jc w:val="center"/>
+              <w:rPr>
+                <w:rFonts w:asciiTheme="minorHAnsi" w:hAnsiTheme="minorHAnsi"/>
+                <w:b/>
+              </w:rPr>
+            </w:pPr>
+            <w:r>
+              <w:rPr>
+                <w:rFonts w:asciiTheme="minorHAnsi" w:hAnsiTheme="minorHAnsi"/>
+                <w:b/>
+              </w:rPr>
+              <w:t>EFECTOS</w:t>
+            </w:r>
+          </w:p>
+        </w:tc>
+      </w:tr>
+      <w:tr>
+        <w:tc>
+          <w:tcPr>
+            <w:tcW w:w="3652" w:type="dxa"/>
+          </w:tcPr>
+          <w:p>
+            <w:pPr>
+              <w:ind w:firstLine="0"/>
+              <w:jc w:val="center"/>
+              <w:rPr>
+                <w:rFonts w:asciiTheme="minorHAnsi" w:hAnsiTheme="minorHAnsi"/>
+              </w:rPr>
+            </w:pPr>
+            <w:r>
+              <w:rPr>
+                <w:rFonts w:asciiTheme="minorHAnsi" w:hAnsiTheme="minorHAnsi"/>
+              </w:rPr>
+              <w:t>Rendimiento insuficiente de la base de datos.</w:t>
+            </w:r>
+          </w:p>
+        </w:tc>
+        <w:tc>
+          <w:tcPr>
+            <w:tcW w:w="2518" w:type="dxa"/>
+            <w:shd w:val="clear" w:color="auto" w:fill="FFFFCC"/>
+          </w:tcPr>
+          <w:p>
+            <w:pPr>
+              <w:ind w:firstLine="0"/>
+              <w:jc w:val="center"/>
+              <w:rPr>
+                <w:rFonts w:asciiTheme="minorHAnsi" w:hAnsiTheme="minorHAnsi"/>
+              </w:rPr>
+            </w:pPr>
+            <w:r>
+              <w:rPr>
+                <w:rFonts w:asciiTheme="minorHAnsi" w:hAnsiTheme="minorHAnsi"/>
+              </w:rPr>
+              <w:t>MODERADA</w:t>
+            </w:r>
+          </w:p>
+        </w:tc>
+        <w:tc>
+          <w:tcPr>
+            <w:tcW w:w="2550" w:type="dxa"/>
+            <w:shd w:val="clear" w:color="auto" w:fill="F2DBDB" w:themeFill="accent2" w:themeFillTint="33"/>
+          </w:tcPr>
+          <w:p>
+            <w:pPr>
+              <w:ind w:firstLine="0"/>
+              <w:jc w:val="center"/>
+              <w:rPr>
+                <w:rFonts w:asciiTheme="minorHAnsi" w:hAnsiTheme="minorHAnsi"/>
+              </w:rPr>
+            </w:pPr>
+            <w:r>
+              <w:rPr>
+                <w:rFonts w:asciiTheme="minorHAnsi" w:hAnsiTheme="minorHAnsi"/>
+              </w:rPr>
+              <w:t>CATASTRÓFICO</w:t>
+            </w:r>
+          </w:p>
+        </w:tc>
+      </w:tr>
+      <w:tr>
+        <w:tc>
+          <w:tcPr>
+            <w:tcW w:w="3652" w:type="dxa"/>
+          </w:tcPr>
+          <w:p>
+            <w:pPr>
+              <w:ind w:firstLine="0"/>
+              <w:jc w:val="center"/>
+              <w:rPr>
+                <w:rFonts w:asciiTheme="minorHAnsi" w:hAnsiTheme="minorHAnsi"/>
+              </w:rPr>
+            </w:pPr>
+            <w:r>
+              <w:rPr>
+                <w:rFonts w:asciiTheme="minorHAnsi" w:hAnsiTheme="minorHAnsi"/>
+              </w:rPr>
+              <w:t>Inaccesibilidad y baja usabilidad en algunos dispositivos.</w:t>
+            </w:r>
+          </w:p>
+        </w:tc>
+        <w:tc>
+          <w:tcPr>
+            <w:tcW w:w="2518" w:type="dxa"/>
+          </w:tcPr>
+          <w:p>
+            <w:pPr>
+              <w:ind w:firstLine="0"/>
+              <w:jc w:val="center"/>
+              <w:rPr>
+                <w:rFonts w:asciiTheme="minorHAnsi" w:hAnsiTheme="minorHAnsi"/>
+              </w:rPr>
+            </w:pPr>
+            <w:r>
+              <w:rPr>
+                <w:rFonts w:asciiTheme="minorHAnsi" w:hAnsiTheme="minorHAnsi"/>
+              </w:rPr>
+              <w:t>MODERADA</w:t>
+            </w:r>
+          </w:p>
+        </w:tc>
+        <w:tc>
+          <w:tcPr>
+            <w:tcW w:w="2550" w:type="dxa"/>
+          </w:tcPr>
+          <w:p>
+            <w:pPr>
+              <w:ind w:firstLine="0"/>
+              <w:jc w:val="center"/>
+              <w:rPr>
+                <w:rFonts w:asciiTheme="minorHAnsi" w:hAnsiTheme="minorHAnsi"/>
+              </w:rPr>
+            </w:pPr>
+            <w:r>
+              <w:rPr>
+                <w:rFonts w:asciiTheme="minorHAnsi" w:hAnsiTheme="minorHAnsi"/>
+              </w:rPr>
+              <w:t>SERIO</w:t>
+            </w:r>
+          </w:p>
+        </w:tc>
+      </w:tr>
+      <w:tr>
+        <w:tc>
+          <w:tcPr>
+            <w:tcW w:w="3652" w:type="dxa"/>
+          </w:tcPr>
+          <w:p>
+            <w:pPr>
+              <w:ind w:firstLine="0"/>
+              <w:jc w:val="center"/>
+              <w:rPr>
+                <w:rFonts w:asciiTheme="minorHAnsi" w:hAnsiTheme="minorHAnsi"/>
+              </w:rPr>
+            </w:pPr>
+            <w:r>
+              <w:rPr>
+                <w:rFonts w:asciiTheme="minorHAnsi" w:hAnsiTheme="minorHAnsi"/>
+              </w:rPr>
+              <w:t>Aparición de bugs y fallos en algunas dependencias.</w:t>
+            </w:r>
+          </w:p>
+        </w:tc>
+        <w:tc>
+          <w:tcPr>
+            <w:tcW w:w="2518" w:type="dxa"/>
+          </w:tcPr>
+          <w:p>
+            <w:pPr>
+              <w:ind w:firstLine="0"/>
+              <w:jc w:val="center"/>
+              <w:rPr>
+                <w:rFonts w:asciiTheme="minorHAnsi" w:hAnsiTheme="minorHAnsi"/>
+              </w:rPr>
+            </w:pPr>
+            <w:r>
+              <w:rPr>
+                <w:rFonts w:asciiTheme="minorHAnsi" w:hAnsiTheme="minorHAnsi"/>
+              </w:rPr>
+              <w:t>ALTA</w:t>
+            </w:r>
+          </w:p>
+        </w:tc>
+        <w:tc>
+          <w:tcPr>
+            <w:tcW w:w="2550" w:type="dxa"/>
+          </w:tcPr>
+          <w:p>
+            <w:pPr>
+              <w:ind w:firstLine="0"/>
+              <w:jc w:val="center"/>
+              <w:rPr>
+                <w:rFonts w:asciiTheme="minorHAnsi" w:hAnsiTheme="minorHAnsi"/>
+              </w:rPr>
+            </w:pPr>
+            <w:r>
+              <w:rPr>
+                <w:rFonts w:asciiTheme="minorHAnsi" w:hAnsiTheme="minorHAnsi"/>
+              </w:rPr>
+              <w:t>SERIO</w:t>
+            </w:r>
+          </w:p>
+        </w:tc>
+      </w:tr>
+      <w:tr>
+        <w:tc>
+          <w:tcPr>
+            <w:tcW w:w="3652" w:type="dxa"/>
+          </w:tcPr>
+          <w:p>
+            <w:pPr>
+              <w:ind w:firstLine="0"/>
+              <w:jc w:val="center"/>
+              <w:rPr>
+                <w:rFonts w:asciiTheme="minorHAnsi" w:hAnsiTheme="minorHAnsi"/>
+              </w:rPr>
+            </w:pPr>
+            <w:r>
+              <w:rPr>
+                <w:rFonts w:asciiTheme="minorHAnsi" w:hAnsiTheme="minorHAnsi"/>
+              </w:rPr>
+              <w:t>Personal con falta de conocimiento y habilidad.</w:t>
+            </w:r>
+          </w:p>
+        </w:tc>
+        <w:tc>
+          <w:tcPr>
+            <w:tcW w:w="2518" w:type="dxa"/>
+          </w:tcPr>
+          <w:p>
+            <w:pPr>
+              <w:ind w:firstLine="0"/>
+              <w:jc w:val="center"/>
+              <w:rPr>
+                <w:rFonts w:asciiTheme="minorHAnsi" w:hAnsiTheme="minorHAnsi"/>
+              </w:rPr>
+            </w:pPr>
+            <w:r>
+              <w:rPr>
+                <w:rFonts w:asciiTheme="minorHAnsi" w:hAnsiTheme="minorHAnsi"/>
+              </w:rPr>
+              <w:t>MODERADA</w:t>
+            </w:r>
+          </w:p>
+        </w:tc>
+        <w:tc>
+          <w:tcPr>
+            <w:tcW w:w="2550" w:type="dxa"/>
+          </w:tcPr>
+          <w:p>
+            <w:pPr>
+              <w:ind w:firstLine="0"/>
+              <w:jc w:val="center"/>
+              <w:rPr>
+                <w:rFonts w:asciiTheme="minorHAnsi" w:hAnsiTheme="minorHAnsi"/>
+              </w:rPr>
+            </w:pPr>
+            <w:r>
+              <w:rPr>
+                <w:rFonts w:asciiTheme="minorHAnsi" w:hAnsiTheme="minorHAnsi"/>
+              </w:rPr>
+              <w:t>SERIO</w:t>
+            </w:r>
+          </w:p>
+        </w:tc>
+      </w:tr>
+      <w:tr>
+        <w:tc>
+          <w:tcPr>
+            <w:tcW w:w="3652" w:type="dxa"/>
+          </w:tcPr>
+          <w:p>
+            <w:pPr>
+              <w:ind w:firstLine="0"/>
+              <w:jc w:val="center"/>
+              <w:rPr>
+                <w:rFonts w:asciiTheme="minorHAnsi" w:hAnsiTheme="minorHAnsi"/>
+              </w:rPr>
+            </w:pPr>
+            <w:r>
+              <w:rPr>
+                <w:rFonts w:asciiTheme="minorHAnsi" w:hAnsiTheme="minorHAnsi"/>
+              </w:rPr>
+              <w:t>Personal con enfermedad o malestar.</w:t>
+            </w:r>
+          </w:p>
+        </w:tc>
+        <w:tc>
+          <w:tcPr>
+            <w:tcW w:w="2518" w:type="dxa"/>
+            <w:shd w:val="clear" w:color="auto" w:fill="DAEEF3" w:themeFill="accent5" w:themeFillTint="33"/>
+          </w:tcPr>
+          <w:p>
+            <w:pPr>
+              <w:ind w:firstLine="0"/>
+              <w:jc w:val="center"/>
+              <w:rPr>
+                <w:rFonts w:asciiTheme="minorHAnsi" w:hAnsiTheme="minorHAnsi"/>
+              </w:rPr>
+            </w:pPr>
+            <w:r>
+              <w:rPr>
+                <w:rFonts w:asciiTheme="minorHAnsi" w:hAnsiTheme="minorHAnsi"/>
+              </w:rPr>
+              <w:t>BAJA</w:t>
+            </w:r>
+          </w:p>
+        </w:tc>
+        <w:tc>
+          <w:tcPr>
+            <w:tcW w:w="2550" w:type="dxa"/>
+            <w:shd w:val="clear" w:color="auto" w:fill="F2DBDB" w:themeFill="accent2" w:themeFillTint="33"/>
+          </w:tcPr>
+          <w:p>
+            <w:pPr>
+              <w:ind w:firstLine="0"/>
+              <w:jc w:val="center"/>
+              <w:rPr>
+                <w:rFonts w:asciiTheme="minorHAnsi" w:hAnsiTheme="minorHAnsi"/>
+              </w:rPr>
+            </w:pPr>
+            <w:r>
+              <w:rPr>
+                <w:rFonts w:asciiTheme="minorHAnsi" w:hAnsiTheme="minorHAnsi"/>
+              </w:rPr>
+              <w:t>CATASTRÓFICO</w:t>
+            </w:r>
+          </w:p>
+        </w:tc>
+      </w:tr>
+      <w:tr>
+        <w:tc>
+          <w:tcPr>
+            <w:tcW w:w="3652" w:type="dxa"/>
+          </w:tcPr>
+          <w:p>
+            <w:pPr>
+              <w:ind w:firstLine="0"/>
+              <w:jc w:val="center"/>
+              <w:rPr>
+                <w:rFonts w:asciiTheme="minorHAnsi" w:hAnsiTheme="minorHAnsi"/>
+              </w:rPr>
+            </w:pPr>
+            <w:r>
+              <w:rPr>
+                <w:rFonts w:asciiTheme="minorHAnsi" w:hAnsiTheme="minorHAnsi"/>
+              </w:rPr>
+              <w:t>Personal ocupado o abstraído con otras tareas.</w:t>
+            </w:r>
+          </w:p>
+        </w:tc>
+        <w:tc>
+          <w:tcPr>
+            <w:tcW w:w="2518" w:type="dxa"/>
+            <w:shd w:val="clear" w:color="auto" w:fill="DAEEF3" w:themeFill="accent5" w:themeFillTint="33"/>
+          </w:tcPr>
+          <w:p>
+            <w:pPr>
+              <w:ind w:firstLine="0"/>
+              <w:jc w:val="center"/>
+              <w:rPr>
+                <w:rFonts w:asciiTheme="minorHAnsi" w:hAnsiTheme="minorHAnsi"/>
+              </w:rPr>
+            </w:pPr>
+            <w:r>
+              <w:rPr>
+                <w:rFonts w:asciiTheme="minorHAnsi" w:hAnsiTheme="minorHAnsi"/>
+              </w:rPr>
+              <w:t>BAJA</w:t>
+            </w:r>
+          </w:p>
+        </w:tc>
+        <w:tc>
+          <w:tcPr>
+            <w:tcW w:w="2550" w:type="dxa"/>
+            <w:shd w:val="clear" w:color="auto" w:fill="F2DBDB" w:themeFill="accent2" w:themeFillTint="33"/>
+          </w:tcPr>
+          <w:p>
+            <w:pPr>
+              <w:ind w:firstLine="0"/>
+              <w:jc w:val="center"/>
+              <w:rPr>
+                <w:rFonts w:asciiTheme="minorHAnsi" w:hAnsiTheme="minorHAnsi"/>
+              </w:rPr>
+            </w:pPr>
+            <w:r>
+              <w:rPr>
+                <w:rFonts w:asciiTheme="minorHAnsi" w:hAnsiTheme="minorHAnsi"/>
+              </w:rPr>
+              <w:t>CATASTRÓFICO</w:t>
+            </w:r>
+          </w:p>
+        </w:tc>
+      </w:tr>
+      <w:tr>
+        <w:tc>
+          <w:tcPr>
+            <w:tcW w:w="3652" w:type="dxa"/>
+          </w:tcPr>
+          <w:p>
+            <w:pPr>
+              <w:ind w:firstLine="0"/>
+              <w:jc w:val="center"/>
+              <w:rPr>
+                <w:rFonts w:asciiTheme="minorHAnsi" w:hAnsiTheme="minorHAnsi"/>
+              </w:rPr>
+            </w:pPr>
+            <w:r>
+              <w:rPr>
+                <w:rFonts w:asciiTheme="minorHAnsi" w:hAnsiTheme="minorHAnsi"/>
+              </w:rPr>
+              <w:t>Falta de privacidad del proyecto.</w:t>
+            </w:r>
+          </w:p>
+        </w:tc>
+        <w:tc>
+          <w:tcPr>
+            <w:tcW w:w="2518" w:type="dxa"/>
+          </w:tcPr>
+          <w:p>
+            <w:pPr>
+              <w:ind w:firstLine="0"/>
+              <w:jc w:val="center"/>
+              <w:rPr>
+                <w:rFonts w:asciiTheme="minorHAnsi" w:hAnsiTheme="minorHAnsi"/>
+              </w:rPr>
+            </w:pPr>
+            <w:r>
+              <w:rPr>
+                <w:rFonts w:asciiTheme="minorHAnsi" w:hAnsiTheme="minorHAnsi"/>
+              </w:rPr>
+              <w:t>BAJA</w:t>
+            </w:r>
+          </w:p>
+        </w:tc>
+        <w:tc>
+          <w:tcPr>
+            <w:tcW w:w="2550" w:type="dxa"/>
+          </w:tcPr>
+          <w:p>
+            <w:pPr>
+              <w:ind w:firstLine="0"/>
+              <w:jc w:val="center"/>
+              <w:rPr>
+                <w:rFonts w:asciiTheme="minorHAnsi" w:hAnsiTheme="minorHAnsi"/>
+              </w:rPr>
+            </w:pPr>
+            <w:r>
+              <w:rPr>
+                <w:rFonts w:asciiTheme="minorHAnsi" w:hAnsiTheme="minorHAnsi"/>
+              </w:rPr>
+              <w:t>SERIO</w:t>
+            </w:r>
+          </w:p>
+        </w:tc>
+      </w:tr>
+      <w:tr>
+        <w:tc>
+          <w:tcPr>
+            <w:tcW w:w="3652" w:type="dxa"/>
+          </w:tcPr>
+          <w:p>
+            <w:pPr>
+              <w:ind w:firstLine="0"/>
+              <w:jc w:val="center"/>
+              <w:rPr>
+                <w:rFonts w:asciiTheme="minorHAnsi" w:hAnsiTheme="minorHAnsi"/>
+              </w:rPr>
+            </w:pPr>
+            <w:r>
+              <w:rPr>
+                <w:rFonts w:asciiTheme="minorHAnsi" w:hAnsiTheme="minorHAnsi"/>
+              </w:rPr>
+              <w:t>Reducción de presupuesto por factores externos.</w:t>
+            </w:r>
+          </w:p>
+        </w:tc>
+        <w:tc>
+          <w:tcPr>
+            <w:tcW w:w="2518" w:type="dxa"/>
+          </w:tcPr>
+          <w:p>
+            <w:pPr>
+              <w:ind w:firstLine="0"/>
+              <w:jc w:val="center"/>
+              <w:rPr>
+                <w:rFonts w:asciiTheme="minorHAnsi" w:hAnsiTheme="minorHAnsi"/>
+              </w:rPr>
+            </w:pPr>
+            <w:r>
+              <w:rPr>
+                <w:rFonts w:asciiTheme="minorHAnsi" w:hAnsiTheme="minorHAnsi"/>
+              </w:rPr>
+              <w:t>BAJA</w:t>
+            </w:r>
+          </w:p>
+        </w:tc>
+        <w:tc>
+          <w:tcPr>
+            <w:tcW w:w="2550" w:type="dxa"/>
+          </w:tcPr>
+          <w:p>
+            <w:pPr>
+              <w:ind w:firstLine="0"/>
+              <w:jc w:val="center"/>
+              <w:rPr>
+                <w:rFonts w:asciiTheme="minorHAnsi" w:hAnsiTheme="minorHAnsi"/>
+              </w:rPr>
+            </w:pPr>
+            <w:r>
+              <w:rPr>
+                <w:rFonts w:asciiTheme="minorHAnsi" w:hAnsiTheme="minorHAnsi"/>
+              </w:rPr>
+              <w:t>TOLERABLE</w:t>
+            </w:r>
+          </w:p>
+        </w:tc>
+      </w:tr>
+      <w:tr>
+        <w:tc>
+          <w:tcPr>
+            <w:tcW w:w="3652" w:type="dxa"/>
+          </w:tcPr>
+          <w:p>
+            <w:pPr>
+              <w:ind w:firstLine="0"/>
+              <w:jc w:val="center"/>
+              <w:rPr>
+                <w:rFonts w:asciiTheme="minorHAnsi" w:hAnsiTheme="minorHAnsi"/>
+              </w:rPr>
+            </w:pPr>
+            <w:r>
+              <w:rPr>
+                <w:rFonts w:asciiTheme="minorHAnsi" w:hAnsiTheme="minorHAnsi"/>
+              </w:rPr>
+              <w:t>Falta de motivación y pasividad.</w:t>
+            </w:r>
+          </w:p>
+        </w:tc>
+        <w:tc>
+          <w:tcPr>
+            <w:tcW w:w="2518" w:type="dxa"/>
+            <w:shd w:val="clear" w:color="auto" w:fill="DAEEF3" w:themeFill="accent5" w:themeFillTint="33"/>
+          </w:tcPr>
+          <w:p>
+            <w:pPr>
+              <w:ind w:firstLine="0"/>
+              <w:jc w:val="center"/>
+              <w:rPr>
+                <w:rFonts w:asciiTheme="minorHAnsi" w:hAnsiTheme="minorHAnsi"/>
+              </w:rPr>
+            </w:pPr>
+            <w:r>
+              <w:rPr>
+                <w:rFonts w:asciiTheme="minorHAnsi" w:hAnsiTheme="minorHAnsi"/>
+              </w:rPr>
+              <w:t>BAJA</w:t>
+            </w:r>
+          </w:p>
+        </w:tc>
+        <w:tc>
+          <w:tcPr>
+            <w:tcW w:w="2550" w:type="dxa"/>
+            <w:shd w:val="clear" w:color="auto" w:fill="F2DBDB" w:themeFill="accent2" w:themeFillTint="33"/>
+          </w:tcPr>
+          <w:p>
+            <w:pPr>
+              <w:ind w:firstLine="0"/>
+              <w:jc w:val="center"/>
+              <w:rPr>
+                <w:rFonts w:asciiTheme="minorHAnsi" w:hAnsiTheme="minorHAnsi"/>
+              </w:rPr>
+            </w:pPr>
+            <w:r>
+              <w:rPr>
+                <w:rFonts w:asciiTheme="minorHAnsi" w:hAnsiTheme="minorHAnsi"/>
+              </w:rPr>
+              <w:t>CATASTRÓFICO</w:t>
+            </w:r>
+          </w:p>
+        </w:tc>
+      </w:tr>
+      <w:tr>
+        <w:tc>
+          <w:tcPr>
+            <w:tcW w:w="3652" w:type="dxa"/>
+          </w:tcPr>
+          <w:p>
+            <w:pPr>
+              <w:ind w:firstLine="0"/>
+              <w:jc w:val="center"/>
+              <w:rPr>
+                <w:rFonts w:asciiTheme="minorHAnsi" w:hAnsiTheme="minorHAnsi"/>
+              </w:rPr>
+            </w:pPr>
+            <w:r>
+              <w:rPr>
+                <w:rFonts w:asciiTheme="minorHAnsi" w:hAnsiTheme="minorHAnsi"/>
+              </w:rPr>
+              <w:t>Herramientas CASE imposibles de integrar.</w:t>
+            </w:r>
+          </w:p>
+        </w:tc>
+        <w:tc>
+          <w:tcPr>
+            <w:tcW w:w="2518" w:type="dxa"/>
+          </w:tcPr>
+          <w:p>
+            <w:pPr>
+              <w:ind w:firstLine="0"/>
+              <w:jc w:val="center"/>
+              <w:rPr>
+                <w:rFonts w:asciiTheme="minorHAnsi" w:hAnsiTheme="minorHAnsi"/>
+              </w:rPr>
+            </w:pPr>
+            <w:r>
+              <w:rPr>
+                <w:rFonts w:asciiTheme="minorHAnsi" w:hAnsiTheme="minorHAnsi"/>
+              </w:rPr>
+              <w:t>MODERADA</w:t>
+            </w:r>
+          </w:p>
+        </w:tc>
+        <w:tc>
+          <w:tcPr>
+            <w:tcW w:w="2550" w:type="dxa"/>
+          </w:tcPr>
+          <w:p>
+            <w:pPr>
+              <w:ind w:firstLine="0"/>
+              <w:jc w:val="center"/>
+              <w:rPr>
+                <w:rFonts w:asciiTheme="minorHAnsi" w:hAnsiTheme="minorHAnsi"/>
+              </w:rPr>
+            </w:pPr>
+            <w:r>
+              <w:rPr>
+                <w:rFonts w:asciiTheme="minorHAnsi" w:hAnsiTheme="minorHAnsi"/>
+              </w:rPr>
+              <w:t>TOLERABLE</w:t>
+            </w:r>
+          </w:p>
+        </w:tc>
+      </w:tr>
+      <w:tr>
+        <w:tc>
+          <w:tcPr>
+            <w:tcW w:w="3652" w:type="dxa"/>
+          </w:tcPr>
+          <w:p>
+            <w:pPr>
+              <w:ind w:firstLine="0"/>
+              <w:jc w:val="center"/>
+              <w:rPr>
+                <w:rFonts w:asciiTheme="minorHAnsi" w:hAnsiTheme="minorHAnsi"/>
+              </w:rPr>
+            </w:pPr>
+            <w:r>
+              <w:rPr>
+                <w:rFonts w:asciiTheme="minorHAnsi" w:hAnsiTheme="minorHAnsi"/>
+              </w:rPr>
+              <w:t>Mal uso de herramientas CASE.</w:t>
+            </w:r>
+          </w:p>
+        </w:tc>
+        <w:tc>
+          <w:tcPr>
+            <w:tcW w:w="2518" w:type="dxa"/>
+          </w:tcPr>
+          <w:p>
+            <w:pPr>
+              <w:ind w:firstLine="0"/>
+              <w:jc w:val="center"/>
+              <w:rPr>
+                <w:rFonts w:asciiTheme="minorHAnsi" w:hAnsiTheme="minorHAnsi"/>
+              </w:rPr>
+            </w:pPr>
+            <w:r>
+              <w:rPr>
+                <w:rFonts w:asciiTheme="minorHAnsi" w:hAnsiTheme="minorHAnsi"/>
+              </w:rPr>
+              <w:t>MODERADA</w:t>
+            </w:r>
+          </w:p>
+        </w:tc>
+        <w:tc>
+          <w:tcPr>
+            <w:tcW w:w="2550" w:type="dxa"/>
+          </w:tcPr>
+          <w:p>
+            <w:pPr>
+              <w:ind w:firstLine="0"/>
+              <w:jc w:val="center"/>
+              <w:rPr>
+                <w:rFonts w:asciiTheme="minorHAnsi" w:hAnsiTheme="minorHAnsi"/>
+              </w:rPr>
+            </w:pPr>
+            <w:r>
+              <w:rPr>
+                <w:rFonts w:asciiTheme="minorHAnsi" w:hAnsiTheme="minorHAnsi"/>
+              </w:rPr>
+              <w:t>TOLERABLE</w:t>
+            </w:r>
+          </w:p>
+        </w:tc>
+      </w:tr>
+      <w:tr>
+        <w:tc>
+          <w:tcPr>
+            <w:tcW w:w="3652" w:type="dxa"/>
+          </w:tcPr>
+          <w:p>
+            <w:pPr>
+              <w:ind w:firstLine="0"/>
+              <w:jc w:val="center"/>
+              <w:rPr>
+                <w:rFonts w:asciiTheme="minorHAnsi" w:hAnsiTheme="minorHAnsi"/>
+              </w:rPr>
+            </w:pPr>
+            <w:r>
+              <w:rPr>
+                <w:rFonts w:asciiTheme="minorHAnsi" w:hAnsiTheme="minorHAnsi"/>
+              </w:rPr>
+              <w:t>Mala elección de herramienta CASE.</w:t>
+            </w:r>
+          </w:p>
+        </w:tc>
+        <w:tc>
+          <w:tcPr>
+            <w:tcW w:w="2518" w:type="dxa"/>
+          </w:tcPr>
+          <w:p>
+            <w:pPr>
+              <w:ind w:firstLine="0"/>
+              <w:jc w:val="center"/>
+              <w:rPr>
+                <w:rFonts w:asciiTheme="minorHAnsi" w:hAnsiTheme="minorHAnsi"/>
+              </w:rPr>
+            </w:pPr>
+            <w:r>
+              <w:rPr>
+                <w:rFonts w:asciiTheme="minorHAnsi" w:hAnsiTheme="minorHAnsi"/>
+              </w:rPr>
+              <w:t>BAJA</w:t>
+            </w:r>
+          </w:p>
+        </w:tc>
+        <w:tc>
+          <w:tcPr>
+            <w:tcW w:w="2550" w:type="dxa"/>
+          </w:tcPr>
+          <w:p>
+            <w:pPr>
+              <w:ind w:firstLine="0"/>
+              <w:jc w:val="center"/>
+              <w:rPr>
+                <w:rFonts w:asciiTheme="minorHAnsi" w:hAnsiTheme="minorHAnsi"/>
+              </w:rPr>
+            </w:pPr>
+            <w:r>
+              <w:rPr>
+                <w:rFonts w:asciiTheme="minorHAnsi" w:hAnsiTheme="minorHAnsi"/>
+              </w:rPr>
+              <w:t>TOLERABLE</w:t>
+            </w:r>
+          </w:p>
+        </w:tc>
+      </w:tr>
+      <w:tr>
+        <w:tc>
+          <w:tcPr>
+            <w:tcW w:w="3652" w:type="dxa"/>
+          </w:tcPr>
+          <w:p>
+            <w:pPr>
+              <w:ind w:firstLine="0"/>
+              <w:jc w:val="center"/>
+              <w:rPr>
+                <w:rFonts w:asciiTheme="minorHAnsi" w:hAnsiTheme="minorHAnsi"/>
+              </w:rPr>
+            </w:pPr>
+            <w:r>
+              <w:rPr>
+                <w:rFonts w:asciiTheme="minorHAnsi" w:hAnsiTheme="minorHAnsi"/>
+              </w:rPr>
+              <w:t>Múltiples cambios en los requerimientos iniciales.</w:t>
+            </w:r>
+          </w:p>
+        </w:tc>
+        <w:tc>
+          <w:tcPr>
+            <w:tcW w:w="2518" w:type="dxa"/>
+          </w:tcPr>
+          <w:p>
+            <w:pPr>
+              <w:ind w:firstLine="0"/>
+              <w:jc w:val="center"/>
+              <w:rPr>
+                <w:rFonts w:asciiTheme="minorHAnsi" w:hAnsiTheme="minorHAnsi"/>
+              </w:rPr>
+            </w:pPr>
+            <w:r>
+              <w:rPr>
+                <w:rFonts w:asciiTheme="minorHAnsi" w:hAnsiTheme="minorHAnsi"/>
+              </w:rPr>
+              <w:t>MODERADA</w:t>
+            </w:r>
+          </w:p>
+        </w:tc>
+        <w:tc>
+          <w:tcPr>
+            <w:tcW w:w="2550" w:type="dxa"/>
+          </w:tcPr>
+          <w:p>
+            <w:pPr>
+              <w:ind w:firstLine="0"/>
+              <w:jc w:val="center"/>
+              <w:rPr>
+                <w:rFonts w:asciiTheme="minorHAnsi" w:hAnsiTheme="minorHAnsi"/>
+              </w:rPr>
+            </w:pPr>
+            <w:r>
+              <w:rPr>
+                <w:rFonts w:asciiTheme="minorHAnsi" w:hAnsiTheme="minorHAnsi"/>
+              </w:rPr>
+              <w:t>SERIO</w:t>
+            </w:r>
+          </w:p>
+        </w:tc>
+      </w:tr>
+      <w:tr>
+        <w:tc>
+          <w:tcPr>
+            <w:tcW w:w="3652" w:type="dxa"/>
+          </w:tcPr>
+          <w:p>
+            <w:pPr>
+              <w:ind w:firstLine="0"/>
+              <w:jc w:val="center"/>
+              <w:rPr>
+                <w:rFonts w:asciiTheme="minorHAnsi" w:hAnsiTheme="minorHAnsi"/>
+              </w:rPr>
+            </w:pPr>
+            <w:r>
+              <w:rPr>
+                <w:rFonts w:asciiTheme="minorHAnsi" w:hAnsiTheme="minorHAnsi"/>
+              </w:rPr>
+              <w:t>Insatisfacción del cliente.</w:t>
+            </w:r>
+          </w:p>
+        </w:tc>
+        <w:tc>
+          <w:tcPr>
+            <w:tcW w:w="2518" w:type="dxa"/>
+            <w:shd w:val="clear" w:color="auto" w:fill="FFFFCC"/>
+          </w:tcPr>
+          <w:p>
+            <w:pPr>
+              <w:ind w:firstLine="0"/>
+              <w:jc w:val="center"/>
+              <w:rPr>
+                <w:rFonts w:asciiTheme="minorHAnsi" w:hAnsiTheme="minorHAnsi"/>
+              </w:rPr>
+            </w:pPr>
+            <w:r>
+              <w:rPr>
+                <w:rFonts w:asciiTheme="minorHAnsi" w:hAnsiTheme="minorHAnsi"/>
+              </w:rPr>
+              <w:t>MODERADA</w:t>
+            </w:r>
+          </w:p>
+        </w:tc>
+        <w:tc>
+          <w:tcPr>
+            <w:tcW w:w="2550" w:type="dxa"/>
+            <w:shd w:val="clear" w:color="auto" w:fill="F2DBDB" w:themeFill="accent2" w:themeFillTint="33"/>
+          </w:tcPr>
+          <w:p>
+            <w:pPr>
+              <w:ind w:firstLine="0"/>
+              <w:jc w:val="center"/>
+              <w:rPr>
+                <w:rFonts w:asciiTheme="minorHAnsi" w:hAnsiTheme="minorHAnsi"/>
+              </w:rPr>
+            </w:pPr>
+            <w:r>
+              <w:rPr>
+                <w:rFonts w:asciiTheme="minorHAnsi" w:hAnsiTheme="minorHAnsi"/>
+              </w:rPr>
+              <w:t>CATASTRÓFICO</w:t>
+            </w:r>
+          </w:p>
+        </w:tc>
+      </w:tr>
+      <w:tr>
+        <w:tc>
+          <w:tcPr>
+            <w:tcW w:w="3652" w:type="dxa"/>
+          </w:tcPr>
+          <w:p>
+            <w:pPr>
+              <w:ind w:firstLine="0"/>
+              <w:jc w:val="center"/>
+              <w:rPr>
+                <w:rFonts w:asciiTheme="minorHAnsi" w:hAnsiTheme="minorHAnsi"/>
+              </w:rPr>
+            </w:pPr>
+            <w:r>
+              <w:rPr>
+                <w:rFonts w:asciiTheme="minorHAnsi" w:hAnsiTheme="minorHAnsi"/>
+              </w:rPr>
+              <w:t>Requerimientos incompatibles entre sí.</w:t>
+            </w:r>
+          </w:p>
+        </w:tc>
+        <w:tc>
+          <w:tcPr>
+            <w:tcW w:w="2518" w:type="dxa"/>
+          </w:tcPr>
+          <w:p>
+            <w:pPr>
+              <w:ind w:firstLine="0"/>
+              <w:jc w:val="center"/>
+              <w:rPr>
+                <w:rFonts w:asciiTheme="minorHAnsi" w:hAnsiTheme="minorHAnsi"/>
+              </w:rPr>
+            </w:pPr>
+            <w:r>
+              <w:rPr>
+                <w:rFonts w:asciiTheme="minorHAnsi" w:hAnsiTheme="minorHAnsi"/>
+              </w:rPr>
+              <w:t>MODERADA</w:t>
+            </w:r>
+          </w:p>
+        </w:tc>
+        <w:tc>
+          <w:tcPr>
+            <w:tcW w:w="2550" w:type="dxa"/>
+          </w:tcPr>
+          <w:p>
+            <w:pPr>
+              <w:ind w:firstLine="0"/>
+              <w:jc w:val="center"/>
+              <w:rPr>
+                <w:rFonts w:asciiTheme="minorHAnsi" w:hAnsiTheme="minorHAnsi"/>
+              </w:rPr>
+            </w:pPr>
+            <w:r>
+              <w:rPr>
+                <w:rFonts w:asciiTheme="minorHAnsi" w:hAnsiTheme="minorHAnsi"/>
+              </w:rPr>
+              <w:t>SERIO</w:t>
+            </w:r>
+          </w:p>
+        </w:tc>
+      </w:tr>
+      <w:tr>
+        <w:tc>
+          <w:tcPr>
+            <w:tcW w:w="3652" w:type="dxa"/>
+          </w:tcPr>
+          <w:p>
+            <w:pPr>
+              <w:ind w:firstLine="0"/>
+              <w:jc w:val="center"/>
+              <w:rPr>
+                <w:rFonts w:asciiTheme="minorHAnsi" w:hAnsiTheme="minorHAnsi"/>
+              </w:rPr>
+            </w:pPr>
+            <w:r>
+              <w:rPr>
+                <w:rFonts w:asciiTheme="minorHAnsi" w:hAnsiTheme="minorHAnsi"/>
+              </w:rPr>
+              <w:t>Tiempo requerido mal calculado.</w:t>
+            </w:r>
+          </w:p>
+        </w:tc>
+        <w:tc>
+          <w:tcPr>
+            <w:tcW w:w="2518" w:type="dxa"/>
+            <w:shd w:val="clear" w:color="auto" w:fill="FFFFCC"/>
+          </w:tcPr>
+          <w:p>
+            <w:pPr>
+              <w:ind w:firstLine="0"/>
+              <w:jc w:val="center"/>
+              <w:rPr>
+                <w:rFonts w:asciiTheme="minorHAnsi" w:hAnsiTheme="minorHAnsi"/>
+              </w:rPr>
+            </w:pPr>
+            <w:r>
+              <w:rPr>
+                <w:rFonts w:asciiTheme="minorHAnsi" w:hAnsiTheme="minorHAnsi"/>
+              </w:rPr>
+              <w:t>MODERADA</w:t>
+            </w:r>
+          </w:p>
+        </w:tc>
+        <w:tc>
+          <w:tcPr>
+            <w:tcW w:w="2550" w:type="dxa"/>
+            <w:shd w:val="clear" w:color="auto" w:fill="F2DBDB" w:themeFill="accent2" w:themeFillTint="33"/>
+          </w:tcPr>
+          <w:p>
+            <w:pPr>
+              <w:ind w:firstLine="0"/>
+              <w:jc w:val="center"/>
+              <w:rPr>
+                <w:rFonts w:asciiTheme="minorHAnsi" w:hAnsiTheme="minorHAnsi"/>
+              </w:rPr>
+            </w:pPr>
+            <w:r>
+              <w:rPr>
+                <w:rFonts w:asciiTheme="minorHAnsi" w:hAnsiTheme="minorHAnsi"/>
+              </w:rPr>
+              <w:t>CATASTRÓFICO</w:t>
+            </w:r>
+          </w:p>
+        </w:tc>
+      </w:tr>
+      <w:tr>
+        <w:tc>
+          <w:tcPr>
+            <w:tcW w:w="3652" w:type="dxa"/>
+          </w:tcPr>
+          <w:p>
+            <w:pPr>
+              <w:ind w:firstLine="0"/>
+              <w:jc w:val="center"/>
+              <w:rPr>
+                <w:rFonts w:asciiTheme="minorHAnsi" w:hAnsiTheme="minorHAnsi"/>
+              </w:rPr>
+            </w:pPr>
+            <w:r>
+              <w:rPr>
+                <w:rFonts w:asciiTheme="minorHAnsi" w:hAnsiTheme="minorHAnsi"/>
+              </w:rPr>
+              <w:t>Mala adecuación al calendario acordado.</w:t>
+            </w:r>
+          </w:p>
+        </w:tc>
+        <w:tc>
+          <w:tcPr>
+            <w:tcW w:w="2518" w:type="dxa"/>
+          </w:tcPr>
+          <w:p>
+            <w:pPr>
+              <w:ind w:firstLine="0"/>
+              <w:jc w:val="center"/>
+              <w:rPr>
+                <w:rFonts w:asciiTheme="minorHAnsi" w:hAnsiTheme="minorHAnsi"/>
+              </w:rPr>
+            </w:pPr>
+            <w:r>
+              <w:rPr>
+                <w:rFonts w:asciiTheme="minorHAnsi" w:hAnsiTheme="minorHAnsi"/>
+              </w:rPr>
+              <w:t>ALTA</w:t>
+            </w:r>
+          </w:p>
+        </w:tc>
+        <w:tc>
+          <w:tcPr>
+            <w:tcW w:w="2550" w:type="dxa"/>
+          </w:tcPr>
+          <w:p>
+            <w:pPr>
+              <w:ind w:firstLine="0"/>
+              <w:jc w:val="center"/>
+              <w:rPr>
+                <w:rFonts w:asciiTheme="minorHAnsi" w:hAnsiTheme="minorHAnsi"/>
+              </w:rPr>
+            </w:pPr>
+            <w:r>
+              <w:rPr>
+                <w:rFonts w:asciiTheme="minorHAnsi" w:hAnsiTheme="minorHAnsi"/>
+              </w:rPr>
+              <w:t>SERIO</w:t>
+            </w:r>
+          </w:p>
+        </w:tc>
+      </w:tr>
+      <w:tr>
+        <w:tc>
+          <w:tcPr>
+            <w:tcW w:w="3652" w:type="dxa"/>
+          </w:tcPr>
+          <w:p>
+            <w:pPr>
+              <w:ind w:firstLine="0"/>
+              <w:jc w:val="center"/>
+              <w:rPr>
+                <w:rFonts w:asciiTheme="minorHAnsi" w:hAnsiTheme="minorHAnsi"/>
+              </w:rPr>
+            </w:pPr>
+            <w:r>
+              <w:rPr>
+                <w:rFonts w:asciiTheme="minorHAnsi" w:hAnsiTheme="minorHAnsi"/>
+              </w:rPr>
+              <w:t>Dedicación de horas innecesarias en algunas tareas.</w:t>
+            </w:r>
+          </w:p>
+        </w:tc>
+        <w:tc>
+          <w:tcPr>
+            <w:tcW w:w="2518" w:type="dxa"/>
+          </w:tcPr>
+          <w:p>
+            <w:pPr>
+              <w:ind w:firstLine="0"/>
+              <w:jc w:val="center"/>
+              <w:rPr>
+                <w:rFonts w:asciiTheme="minorHAnsi" w:hAnsiTheme="minorHAnsi"/>
+              </w:rPr>
+            </w:pPr>
+            <w:r>
+              <w:rPr>
+                <w:rFonts w:asciiTheme="minorHAnsi" w:hAnsiTheme="minorHAnsi"/>
+              </w:rPr>
+              <w:t>MODERADA</w:t>
+            </w:r>
+          </w:p>
+        </w:tc>
+        <w:tc>
+          <w:tcPr>
+            <w:tcW w:w="2550" w:type="dxa"/>
+          </w:tcPr>
+          <w:p>
+            <w:pPr>
+              <w:ind w:firstLine="0"/>
+              <w:jc w:val="center"/>
+              <w:rPr>
+                <w:rFonts w:asciiTheme="minorHAnsi" w:hAnsiTheme="minorHAnsi"/>
+              </w:rPr>
+            </w:pPr>
+            <w:r>
+              <w:rPr>
+                <w:rFonts w:asciiTheme="minorHAnsi" w:hAnsiTheme="minorHAnsi"/>
+              </w:rPr>
+              <w:t>SERIO</w:t>
+            </w:r>
+          </w:p>
+        </w:tc>
+      </w:tr>
+    </w:tbl>
+    <w:p>
+      <w:pPr>
+        <w:ind w:firstLine="0"/>
+        <w:rPr>
+          <w:rFonts w:ascii="Book Antiqua" w:hAnsi="Book Antiqua"/>
+          <w:sz w:val="22"/>
+        </w:rPr>
+      </w:pPr>
+    </w:p>
+    <w:p>
+      <w:pPr>
+        <w:ind w:firstLine="0"/>
+        <w:rPr>
+          <w:rFonts w:ascii="Book Antiqua" w:hAnsi="Book Antiqua"/>
+          <w:sz w:val="22"/>
+        </w:rPr>
+      </w:pPr>
+    </w:p>
+    <w:p>
+      <w:pPr>
+        <w:ind w:firstLine="0"/>
+        <w:rPr>
+          <w:rFonts w:ascii="Book Antiqua" w:hAnsi="Book Antiqua"/>
+          <w:sz w:val="22"/>
+        </w:rPr>
+      </w:pPr>
+    </w:p>
+    <w:p>
+      <w:pPr>
+        <w:ind w:firstLine="0"/>
+        <w:rPr>
+          <w:rFonts w:ascii="Book Antiqua" w:hAnsi="Book Antiqua"/>
+          <w:sz w:val="22"/>
+        </w:rPr>
+      </w:pPr>
+    </w:p>
+    <w:p>
+      <w:pPr>
+        <w:ind w:firstLine="0"/>
+        <w:rPr>
+          <w:rFonts w:ascii="Book Antiqua" w:hAnsi="Book Antiqua"/>
+          <w:sz w:val="22"/>
+        </w:rPr>
+      </w:pPr>
+    </w:p>
+    <w:p>
+      <w:pPr>
+        <w:ind w:firstLine="0"/>
+        <w:rPr>
+          <w:rFonts w:ascii="Book Antiqua" w:hAnsi="Book Antiqua"/>
+          <w:sz w:val="22"/>
+        </w:rPr>
+      </w:pPr>
+    </w:p>
+    <w:p>
+      <w:pPr>
+        <w:ind w:firstLine="0"/>
+        <w:rPr>
+          <w:rFonts w:ascii="Book Antiqua" w:hAnsi="Book Antiqua"/>
+          <w:sz w:val="22"/>
+        </w:rPr>
+      </w:pPr>
+    </w:p>
+    <w:p>
+      <w:pPr>
+        <w:ind w:firstLine="0"/>
+        <w:rPr>
+          <w:rFonts w:ascii="Book Antiqua" w:hAnsi="Book Antiqua"/>
+          <w:sz w:val="22"/>
+        </w:rPr>
+      </w:pPr>
+    </w:p>
+    <w:p>
+      <w:pPr>
+        <w:ind w:firstLine="0"/>
+        <w:rPr>
+          <w:rFonts w:ascii="Book Antiqua" w:hAnsi="Book Antiqua"/>
+          <w:sz w:val="22"/>
+        </w:rPr>
+      </w:pPr>
+    </w:p>
+    <w:p>
+      <w:pPr>
+        <w:pStyle w:val="Ttulo2"/>
+        <w:ind w:right="0"/>
+      </w:pPr>
+      <w:bookmarkStart w:id="25" w:name="_Toc1796177"/>
+      <w:bookmarkStart w:id="26" w:name="_Toc429664840"/>
+      <w:bookmarkStart w:id="27" w:name="_Toc429730559"/>
+      <w:r>
+        <w:t>Planificación de riesgos</w:t>
+      </w:r>
+      <w:bookmarkEnd w:id="25"/>
+      <w:bookmarkEnd w:id="26"/>
+      <w:bookmarkEnd w:id="27"/>
+    </w:p>
+    <w:p>
+      <w:pPr>
+        <w:ind w:firstLine="0"/>
+        <w:rPr>
+          <w:rFonts w:ascii="Book Antiqua" w:hAnsi="Book Antiqua"/>
+          <w:sz w:val="22"/>
+        </w:rPr>
+      </w:pPr>
+    </w:p>
+    <w:p>
+      <w:pPr>
+        <w:ind w:firstLine="0"/>
+        <w:rPr>
+          <w:rFonts w:ascii="Book Antiqua" w:hAnsi="Book Antiqua"/>
+          <w:sz w:val="22"/>
+        </w:rPr>
+      </w:pPr>
+    </w:p>
+    <w:tbl>
+      <w:tblPr>
+        <w:tblStyle w:val="Tablaconcuadrcula"/>
+        <w:tblW w:w="0" w:type="auto"/>
+        <w:tblLook w:val="04A0" w:firstRow="1" w:lastRow="0" w:firstColumn="1" w:lastColumn="0" w:noHBand="0" w:noVBand="1"/>
+      </w:tblPr>
+      <w:tblGrid>
+        <w:gridCol w:w="4322"/>
+        <w:gridCol w:w="4322"/>
+      </w:tblGrid>
+      <w:tr>
+        <w:tc>
+          <w:tcPr>
+            <w:tcW w:w="4322" w:type="dxa"/>
+          </w:tcPr>
+          <w:p>
+            <w:pPr>
+              <w:ind w:firstLine="0"/>
+              <w:jc w:val="center"/>
+              <w:rPr>
+                <w:rFonts w:ascii="Book Antiqua" w:hAnsi="Book Antiqua"/>
+                <w:b/>
+                <w:sz w:val="22"/>
+              </w:rPr>
+            </w:pPr>
+            <w:r>
+              <w:rPr>
+                <w:rFonts w:ascii="Book Antiqua" w:hAnsi="Book Antiqua"/>
+                <w:b/>
+                <w:sz w:val="22"/>
+              </w:rPr>
+              <w:t>RIESGO</w:t>
+            </w:r>
+          </w:p>
+        </w:tc>
+        <w:tc>
+          <w:tcPr>
+            <w:tcW w:w="4322" w:type="dxa"/>
+          </w:tcPr>
+          <w:p>
+            <w:pPr>
+              <w:ind w:firstLine="0"/>
+              <w:jc w:val="center"/>
+              <w:rPr>
+                <w:rFonts w:ascii="Book Antiqua" w:hAnsi="Book Antiqua"/>
+                <w:b/>
+                <w:sz w:val="22"/>
+              </w:rPr>
+            </w:pPr>
+            <w:r>
+              <w:rPr>
+                <w:rFonts w:ascii="Book Antiqua" w:hAnsi="Book Antiqua"/>
+                <w:b/>
+                <w:sz w:val="22"/>
+              </w:rPr>
+              <w:t>ESTRATEGIA</w:t>
+            </w:r>
+          </w:p>
+        </w:tc>
+      </w:tr>
+      <w:tr>
+        <w:tc>
+          <w:tcPr>
+            <w:tcW w:w="4322" w:type="dxa"/>
+          </w:tcPr>
+          <w:p>
+            <w:pPr>
+              <w:ind w:firstLine="0"/>
+              <w:jc w:val="center"/>
+              <w:rPr>
+                <w:rFonts w:ascii="Book Antiqua" w:hAnsi="Book Antiqua"/>
+                <w:sz w:val="22"/>
+              </w:rPr>
+            </w:pPr>
+            <w:r>
+              <w:rPr>
+                <w:rFonts w:asciiTheme="minorHAnsi" w:hAnsiTheme="minorHAnsi"/>
+              </w:rPr>
+              <w:t>Rendimiento insuficiente de la base de datos.</w:t>
+            </w:r>
+          </w:p>
+        </w:tc>
+        <w:tc>
+          <w:tcPr>
+            <w:tcW w:w="4322" w:type="dxa"/>
+          </w:tcPr>
+          <w:p>
+            <w:pPr>
+              <w:ind w:firstLine="0"/>
+              <w:jc w:val="center"/>
+              <w:rPr>
+                <w:rFonts w:ascii="Book Antiqua" w:hAnsi="Book Antiqua"/>
+                <w:sz w:val="22"/>
+              </w:rPr>
+            </w:pPr>
+            <w:r>
+              <w:rPr>
+                <w:rFonts w:ascii="Book Antiqua" w:hAnsi="Book Antiqua"/>
+                <w:sz w:val="22"/>
+              </w:rPr>
+              <w:t>Estudiar y analizar la posibilidad de utilizar una base de datos con rendimiento mayor.</w:t>
+            </w:r>
+          </w:p>
+        </w:tc>
+      </w:tr>
+      <w:tr>
+        <w:tc>
+          <w:tcPr>
+            <w:tcW w:w="4322" w:type="dxa"/>
+          </w:tcPr>
+          <w:p>
+            <w:pPr>
+              <w:ind w:firstLine="0"/>
+              <w:jc w:val="center"/>
+              <w:rPr>
+                <w:rFonts w:ascii="Book Antiqua" w:hAnsi="Book Antiqua"/>
+                <w:sz w:val="22"/>
+              </w:rPr>
+            </w:pPr>
+            <w:r>
+              <w:rPr>
+                <w:rFonts w:asciiTheme="minorHAnsi" w:hAnsiTheme="minorHAnsi"/>
+              </w:rPr>
+              <w:t>Inaccesibilidad y baja usabilidad en algunos dispositivos.</w:t>
+            </w:r>
+          </w:p>
+        </w:tc>
+        <w:tc>
+          <w:tcPr>
+            <w:tcW w:w="4322" w:type="dxa"/>
+          </w:tcPr>
+          <w:p>
+            <w:pPr>
+              <w:ind w:firstLine="0"/>
+              <w:jc w:val="center"/>
+              <w:rPr>
+                <w:rFonts w:ascii="Book Antiqua" w:hAnsi="Book Antiqua"/>
+                <w:sz w:val="22"/>
+              </w:rPr>
+            </w:pPr>
+            <w:r>
+              <w:rPr>
+                <w:rFonts w:ascii="Book Antiqua" w:hAnsi="Book Antiqua"/>
+                <w:sz w:val="22"/>
+              </w:rPr>
+              <w:t>Redefinir el diseño de la aplicación y convertirla en “</w:t>
+            </w:r>
+            <w:proofErr w:type="spellStart"/>
+            <w:r>
+              <w:rPr>
+                <w:rFonts w:ascii="Book Antiqua" w:hAnsi="Book Antiqua"/>
+                <w:sz w:val="22"/>
+              </w:rPr>
+              <w:t>mobile-first</w:t>
+            </w:r>
+            <w:proofErr w:type="spellEnd"/>
+            <w:r>
+              <w:rPr>
+                <w:rFonts w:ascii="Book Antiqua" w:hAnsi="Book Antiqua"/>
+                <w:sz w:val="22"/>
+              </w:rPr>
+              <w:t>” por todos los medios.</w:t>
+            </w:r>
+          </w:p>
+        </w:tc>
+      </w:tr>
+      <w:tr>
+        <w:tc>
+          <w:tcPr>
+            <w:tcW w:w="4322" w:type="dxa"/>
+          </w:tcPr>
+          <w:p>
+            <w:pPr>
+              <w:ind w:firstLine="0"/>
+              <w:jc w:val="center"/>
+              <w:rPr>
+                <w:rFonts w:asciiTheme="minorHAnsi" w:hAnsiTheme="minorHAnsi"/>
+              </w:rPr>
+            </w:pPr>
+            <w:r>
+              <w:rPr>
+                <w:rFonts w:asciiTheme="minorHAnsi" w:hAnsiTheme="minorHAnsi"/>
+              </w:rPr>
+              <w:t>Aparición de bugs y fallos en algunas dependencias.</w:t>
+            </w:r>
+          </w:p>
+        </w:tc>
+        <w:tc>
+          <w:tcPr>
+            <w:tcW w:w="4322" w:type="dxa"/>
+          </w:tcPr>
+          <w:p>
+            <w:pPr>
+              <w:ind w:firstLine="0"/>
+              <w:jc w:val="center"/>
+              <w:rPr>
+                <w:rFonts w:ascii="Book Antiqua" w:hAnsi="Book Antiqua"/>
+                <w:sz w:val="22"/>
+              </w:rPr>
+            </w:pPr>
+            <w:r>
+              <w:rPr>
+                <w:rFonts w:ascii="Book Antiqua" w:hAnsi="Book Antiqua"/>
+                <w:sz w:val="22"/>
+              </w:rPr>
+              <w:t>Prevenir posibles fallos de librerías y preparar un sistema reforzado capaz de actuar contra esas adversidades. En caso de no poder usar una librería, investigar la existencia de otra similar.</w:t>
+            </w:r>
+          </w:p>
+        </w:tc>
+      </w:tr>
+      <w:tr>
+        <w:tc>
+          <w:tcPr>
+            <w:tcW w:w="4322" w:type="dxa"/>
+          </w:tcPr>
+          <w:p>
+            <w:pPr>
+              <w:ind w:firstLine="0"/>
+              <w:jc w:val="center"/>
+              <w:rPr>
+                <w:rFonts w:asciiTheme="minorHAnsi" w:hAnsiTheme="minorHAnsi"/>
+              </w:rPr>
+            </w:pPr>
+            <w:r>
+              <w:rPr>
+                <w:rFonts w:asciiTheme="minorHAnsi" w:hAnsiTheme="minorHAnsi"/>
+              </w:rPr>
+              <w:t>Personal con falta de conocimiento y habilidad.</w:t>
+            </w:r>
+          </w:p>
+        </w:tc>
+        <w:tc>
+          <w:tcPr>
+            <w:tcW w:w="4322" w:type="dxa"/>
+          </w:tcPr>
+          <w:p>
+            <w:pPr>
+              <w:ind w:firstLine="0"/>
+              <w:jc w:val="center"/>
+              <w:rPr>
+                <w:rFonts w:ascii="Book Antiqua" w:hAnsi="Book Antiqua"/>
+                <w:sz w:val="22"/>
+              </w:rPr>
+            </w:pPr>
+            <w:r>
+              <w:rPr>
+                <w:rFonts w:ascii="Book Antiqua" w:hAnsi="Book Antiqua"/>
+                <w:sz w:val="22"/>
+              </w:rPr>
+              <w:t>Preparar sesiones y cursos de formación para aprender las habilidades necesarias.</w:t>
+            </w:r>
+          </w:p>
+        </w:tc>
+      </w:tr>
+      <w:tr>
+        <w:tc>
+          <w:tcPr>
+            <w:tcW w:w="4322" w:type="dxa"/>
+          </w:tcPr>
+          <w:p>
+            <w:pPr>
+              <w:ind w:firstLine="0"/>
+              <w:jc w:val="center"/>
+              <w:rPr>
+                <w:rFonts w:asciiTheme="minorHAnsi" w:hAnsiTheme="minorHAnsi"/>
+              </w:rPr>
+            </w:pPr>
+            <w:r>
+              <w:rPr>
+                <w:rFonts w:asciiTheme="minorHAnsi" w:hAnsiTheme="minorHAnsi"/>
+              </w:rPr>
+              <w:t>Personal con enfermedad o malestar.</w:t>
+            </w:r>
+          </w:p>
+        </w:tc>
+        <w:tc>
+          <w:tcPr>
+            <w:tcW w:w="4322" w:type="dxa"/>
+          </w:tcPr>
+          <w:p>
+            <w:pPr>
+              <w:ind w:firstLine="0"/>
+              <w:jc w:val="center"/>
+              <w:rPr>
+                <w:rFonts w:ascii="Book Antiqua" w:hAnsi="Book Antiqua"/>
+                <w:sz w:val="22"/>
+              </w:rPr>
+            </w:pPr>
+            <w:r>
+              <w:rPr>
+                <w:rFonts w:ascii="Book Antiqua" w:hAnsi="Book Antiqua"/>
+                <w:sz w:val="22"/>
+              </w:rPr>
+              <w:t>Al haber sólo una persona en el equipo, tratar de recuperarla lo más rápido posible.</w:t>
+            </w:r>
+          </w:p>
+        </w:tc>
+      </w:tr>
+      <w:tr>
+        <w:tc>
+          <w:tcPr>
+            <w:tcW w:w="4322" w:type="dxa"/>
+          </w:tcPr>
+          <w:p>
+            <w:pPr>
+              <w:ind w:firstLine="0"/>
+              <w:jc w:val="center"/>
+              <w:rPr>
+                <w:rFonts w:asciiTheme="minorHAnsi" w:hAnsiTheme="minorHAnsi"/>
+              </w:rPr>
+            </w:pPr>
+            <w:r>
+              <w:rPr>
+                <w:rFonts w:asciiTheme="minorHAnsi" w:hAnsiTheme="minorHAnsi"/>
+              </w:rPr>
+              <w:t>Personal ocupado o abstraído con otras tareas.</w:t>
+            </w:r>
+          </w:p>
+        </w:tc>
+        <w:tc>
+          <w:tcPr>
+            <w:tcW w:w="4322" w:type="dxa"/>
+          </w:tcPr>
+          <w:p>
+            <w:pPr>
+              <w:ind w:firstLine="0"/>
+              <w:jc w:val="center"/>
+              <w:rPr>
+                <w:rFonts w:ascii="Book Antiqua" w:hAnsi="Book Antiqua"/>
+                <w:sz w:val="22"/>
+              </w:rPr>
+            </w:pPr>
+            <w:r>
+              <w:rPr>
+                <w:rFonts w:ascii="Book Antiqua" w:hAnsi="Book Antiqua"/>
+                <w:sz w:val="22"/>
+              </w:rPr>
+              <w:t>Tratar de alertar de la importancia de realizar las tareas necesarias del proyecto.</w:t>
+            </w:r>
+          </w:p>
+        </w:tc>
+      </w:tr>
+      <w:tr>
+        <w:tc>
+          <w:tcPr>
+            <w:tcW w:w="4322" w:type="dxa"/>
+          </w:tcPr>
+          <w:p>
+            <w:pPr>
+              <w:ind w:firstLine="0"/>
+              <w:jc w:val="center"/>
+              <w:rPr>
+                <w:rFonts w:asciiTheme="minorHAnsi" w:hAnsiTheme="minorHAnsi"/>
+              </w:rPr>
+            </w:pPr>
+            <w:r>
+              <w:rPr>
+                <w:rFonts w:asciiTheme="minorHAnsi" w:hAnsiTheme="minorHAnsi"/>
+              </w:rPr>
+              <w:t>Falta de privacidad del proyecto.</w:t>
+            </w:r>
+          </w:p>
+        </w:tc>
+        <w:tc>
+          <w:tcPr>
+            <w:tcW w:w="4322" w:type="dxa"/>
+          </w:tcPr>
+          <w:p>
+            <w:pPr>
+              <w:ind w:firstLine="0"/>
+              <w:jc w:val="center"/>
+              <w:rPr>
+                <w:rFonts w:ascii="Book Antiqua" w:hAnsi="Book Antiqua"/>
+                <w:sz w:val="22"/>
+              </w:rPr>
+            </w:pPr>
+            <w:r>
+              <w:rPr>
+                <w:rFonts w:ascii="Book Antiqua" w:hAnsi="Book Antiqua"/>
+                <w:sz w:val="22"/>
+              </w:rPr>
+              <w:t>Mantener los repositorios y el código fuente del proyecto en privado para evitar posibles intromisiones.</w:t>
+            </w:r>
+          </w:p>
+        </w:tc>
+      </w:tr>
+      <w:tr>
+        <w:tc>
+          <w:tcPr>
+            <w:tcW w:w="4322" w:type="dxa"/>
+          </w:tcPr>
+          <w:p>
+            <w:pPr>
+              <w:ind w:firstLine="0"/>
+              <w:jc w:val="center"/>
+              <w:rPr>
+                <w:rFonts w:asciiTheme="minorHAnsi" w:hAnsiTheme="minorHAnsi"/>
+              </w:rPr>
+            </w:pPr>
+            <w:r>
+              <w:rPr>
+                <w:rFonts w:asciiTheme="minorHAnsi" w:hAnsiTheme="minorHAnsi"/>
+              </w:rPr>
+              <w:t>Reducción de presupuesto por factores externos.</w:t>
+            </w:r>
+          </w:p>
+        </w:tc>
+        <w:tc>
+          <w:tcPr>
+            <w:tcW w:w="4322" w:type="dxa"/>
+          </w:tcPr>
+          <w:p>
+            <w:pPr>
+              <w:ind w:firstLine="0"/>
+              <w:jc w:val="center"/>
+              <w:rPr>
+                <w:rFonts w:ascii="Book Antiqua" w:hAnsi="Book Antiqua"/>
+                <w:sz w:val="22"/>
+              </w:rPr>
+            </w:pPr>
+            <w:r>
+              <w:rPr>
+                <w:rFonts w:ascii="Book Antiqua" w:hAnsi="Book Antiqua"/>
+                <w:sz w:val="22"/>
+              </w:rPr>
+              <w:t>Reestructurar los costes calculados al inicio para ajustar y adaptarse a la nueva situación económica.</w:t>
+            </w:r>
+          </w:p>
+        </w:tc>
+      </w:tr>
+      <w:tr>
+        <w:tc>
+          <w:tcPr>
+            <w:tcW w:w="4322" w:type="dxa"/>
+          </w:tcPr>
+          <w:p>
+            <w:pPr>
+              <w:ind w:firstLine="0"/>
+              <w:jc w:val="center"/>
+              <w:rPr>
+                <w:rFonts w:asciiTheme="minorHAnsi" w:hAnsiTheme="minorHAnsi"/>
+              </w:rPr>
+            </w:pPr>
+            <w:r>
+              <w:rPr>
+                <w:rFonts w:asciiTheme="minorHAnsi" w:hAnsiTheme="minorHAnsi"/>
+              </w:rPr>
+              <w:t>Falta de motivación y pasividad.</w:t>
+            </w:r>
+          </w:p>
+        </w:tc>
+        <w:tc>
+          <w:tcPr>
+            <w:tcW w:w="4322" w:type="dxa"/>
+          </w:tcPr>
+          <w:p>
+            <w:pPr>
+              <w:ind w:firstLine="0"/>
+              <w:jc w:val="center"/>
+              <w:rPr>
+                <w:rFonts w:ascii="Book Antiqua" w:hAnsi="Book Antiqua"/>
+                <w:sz w:val="22"/>
+              </w:rPr>
+            </w:pPr>
+            <w:r>
+              <w:rPr>
+                <w:rFonts w:ascii="Book Antiqua" w:hAnsi="Book Antiqua"/>
+                <w:sz w:val="22"/>
+              </w:rPr>
+              <w:t>Animar y motivar la organización para que el proyecto salga adelante.</w:t>
+            </w:r>
+          </w:p>
+        </w:tc>
+      </w:tr>
+      <w:tr>
+        <w:tc>
+          <w:tcPr>
+            <w:tcW w:w="4322" w:type="dxa"/>
+          </w:tcPr>
+          <w:p>
+            <w:pPr>
+              <w:ind w:firstLine="0"/>
+              <w:jc w:val="center"/>
+              <w:rPr>
+                <w:rFonts w:asciiTheme="minorHAnsi" w:hAnsiTheme="minorHAnsi"/>
+              </w:rPr>
+            </w:pPr>
+            <w:r>
+              <w:rPr>
+                <w:rFonts w:asciiTheme="minorHAnsi" w:hAnsiTheme="minorHAnsi"/>
+              </w:rPr>
+              <w:t>Herramientas CASE imposibles de integrar.</w:t>
+            </w:r>
+          </w:p>
+        </w:tc>
+        <w:tc>
+          <w:tcPr>
+            <w:tcW w:w="4322" w:type="dxa"/>
+          </w:tcPr>
+          <w:p>
+            <w:pPr>
+              <w:ind w:firstLine="0"/>
+              <w:jc w:val="center"/>
+              <w:rPr>
+                <w:rFonts w:ascii="Book Antiqua" w:hAnsi="Book Antiqua"/>
+                <w:sz w:val="22"/>
+              </w:rPr>
+            </w:pPr>
+            <w:r>
+              <w:rPr>
+                <w:rFonts w:ascii="Book Antiqua" w:hAnsi="Book Antiqua"/>
+                <w:sz w:val="22"/>
+              </w:rPr>
+              <w:t xml:space="preserve">Integración continúa junto a pruebas de unidad y sistema. </w:t>
+            </w:r>
+          </w:p>
+        </w:tc>
+      </w:tr>
+      <w:tr>
+        <w:tc>
+          <w:tcPr>
+            <w:tcW w:w="4322" w:type="dxa"/>
+          </w:tcPr>
+          <w:p>
+            <w:pPr>
+              <w:ind w:firstLine="0"/>
+              <w:jc w:val="center"/>
+              <w:rPr>
+                <w:rFonts w:asciiTheme="minorHAnsi" w:hAnsiTheme="minorHAnsi"/>
+              </w:rPr>
+            </w:pPr>
+            <w:r>
+              <w:rPr>
+                <w:rFonts w:asciiTheme="minorHAnsi" w:hAnsiTheme="minorHAnsi"/>
+              </w:rPr>
+              <w:t>Mal uso de herramientas CASE.</w:t>
+            </w:r>
+          </w:p>
+        </w:tc>
+        <w:tc>
+          <w:tcPr>
+            <w:tcW w:w="4322" w:type="dxa"/>
+          </w:tcPr>
+          <w:p>
+            <w:pPr>
+              <w:ind w:firstLine="0"/>
+              <w:jc w:val="center"/>
+              <w:rPr>
+                <w:rFonts w:ascii="Book Antiqua" w:hAnsi="Book Antiqua"/>
+                <w:sz w:val="22"/>
+              </w:rPr>
+            </w:pPr>
+            <w:r>
+              <w:rPr>
+                <w:rFonts w:ascii="Book Antiqua" w:hAnsi="Book Antiqua"/>
+                <w:sz w:val="22"/>
+              </w:rPr>
+              <w:t xml:space="preserve"> Pasar por cursos de formación para mejorar las habilidades con dicha herramienta.</w:t>
+            </w:r>
+          </w:p>
+        </w:tc>
+      </w:tr>
+      <w:tr>
+        <w:tc>
+          <w:tcPr>
+            <w:tcW w:w="4322" w:type="dxa"/>
+          </w:tcPr>
+          <w:p>
+            <w:pPr>
+              <w:ind w:firstLine="0"/>
+              <w:jc w:val="center"/>
+              <w:rPr>
+                <w:rFonts w:asciiTheme="minorHAnsi" w:hAnsiTheme="minorHAnsi"/>
+              </w:rPr>
+            </w:pPr>
+            <w:r>
+              <w:rPr>
+                <w:rFonts w:asciiTheme="minorHAnsi" w:hAnsiTheme="minorHAnsi"/>
+              </w:rPr>
+              <w:t>Mala elección de herramienta CASE.</w:t>
+            </w:r>
+          </w:p>
+        </w:tc>
+        <w:tc>
+          <w:tcPr>
+            <w:tcW w:w="4322" w:type="dxa"/>
+          </w:tcPr>
+          <w:p>
+            <w:pPr>
+              <w:ind w:firstLine="0"/>
+              <w:jc w:val="center"/>
+              <w:rPr>
+                <w:rFonts w:ascii="Book Antiqua" w:hAnsi="Book Antiqua"/>
+                <w:sz w:val="22"/>
+              </w:rPr>
+            </w:pPr>
+            <w:r>
+              <w:rPr>
+                <w:rFonts w:ascii="Book Antiqua" w:hAnsi="Book Antiqua"/>
+                <w:sz w:val="22"/>
+              </w:rPr>
+              <w:t>Formarse mejor en las herramientas existentes y elegir una mejor.</w:t>
+            </w:r>
+          </w:p>
+        </w:tc>
+      </w:tr>
+      <w:tr>
+        <w:tc>
+          <w:tcPr>
+            <w:tcW w:w="4322" w:type="dxa"/>
+          </w:tcPr>
+          <w:p>
+            <w:pPr>
+              <w:ind w:firstLine="0"/>
+              <w:jc w:val="center"/>
+              <w:rPr>
+                <w:rFonts w:asciiTheme="minorHAnsi" w:hAnsiTheme="minorHAnsi"/>
+              </w:rPr>
+            </w:pPr>
+            <w:r>
+              <w:rPr>
+                <w:rFonts w:asciiTheme="minorHAnsi" w:hAnsiTheme="minorHAnsi"/>
+              </w:rPr>
+              <w:t>Múltiples cambios en los requerimientos iniciales.</w:t>
+            </w:r>
+          </w:p>
+        </w:tc>
+        <w:tc>
+          <w:tcPr>
+            <w:tcW w:w="4322" w:type="dxa"/>
+          </w:tcPr>
+          <w:p>
+            <w:pPr>
+              <w:ind w:firstLine="0"/>
+              <w:jc w:val="center"/>
+              <w:rPr>
+                <w:rFonts w:ascii="Book Antiqua" w:hAnsi="Book Antiqua"/>
+                <w:sz w:val="22"/>
+              </w:rPr>
+            </w:pPr>
+            <w:r>
+              <w:rPr>
+                <w:rFonts w:ascii="Book Antiqua" w:hAnsi="Book Antiqua"/>
+                <w:sz w:val="22"/>
+              </w:rPr>
+              <w:t>Revisar y prever qué impacto tendrán dichos cambios sobre la aplicación, y revalorizarlo todo.</w:t>
+            </w:r>
+          </w:p>
+        </w:tc>
+      </w:tr>
+      <w:tr>
+        <w:tc>
+          <w:tcPr>
+            <w:tcW w:w="4322" w:type="dxa"/>
+          </w:tcPr>
+          <w:p>
+            <w:pPr>
+              <w:ind w:firstLine="0"/>
+              <w:jc w:val="center"/>
+              <w:rPr>
+                <w:rFonts w:asciiTheme="minorHAnsi" w:hAnsiTheme="minorHAnsi"/>
+              </w:rPr>
+            </w:pPr>
+            <w:r>
+              <w:rPr>
+                <w:rFonts w:asciiTheme="minorHAnsi" w:hAnsiTheme="minorHAnsi"/>
+              </w:rPr>
+              <w:t>Insatisfacción del cliente.</w:t>
+            </w:r>
+          </w:p>
+        </w:tc>
+        <w:tc>
+          <w:tcPr>
+            <w:tcW w:w="4322" w:type="dxa"/>
+          </w:tcPr>
+          <w:p>
+            <w:pPr>
+              <w:ind w:firstLine="0"/>
+              <w:jc w:val="center"/>
+              <w:rPr>
+                <w:rFonts w:ascii="Book Antiqua" w:hAnsi="Book Antiqua"/>
+                <w:sz w:val="22"/>
+              </w:rPr>
+            </w:pPr>
+            <w:r>
+              <w:rPr>
+                <w:rFonts w:ascii="Book Antiqua" w:hAnsi="Book Antiqua"/>
+                <w:sz w:val="22"/>
+              </w:rPr>
+              <w:t>Reunirse y revisar junto al cliente las causas de su insatisfacción e intentar presentar nuestro sistema como algo más atractivo para él.</w:t>
+            </w:r>
+          </w:p>
+        </w:tc>
+      </w:tr>
+      <w:tr>
+        <w:tc>
+          <w:tcPr>
+            <w:tcW w:w="4322" w:type="dxa"/>
+          </w:tcPr>
+          <w:p>
+            <w:pPr>
+              <w:ind w:firstLine="0"/>
+              <w:jc w:val="center"/>
+              <w:rPr>
+                <w:rFonts w:asciiTheme="minorHAnsi" w:hAnsiTheme="minorHAnsi"/>
+              </w:rPr>
+            </w:pPr>
+            <w:r>
+              <w:rPr>
+                <w:rFonts w:asciiTheme="minorHAnsi" w:hAnsiTheme="minorHAnsi"/>
+              </w:rPr>
+              <w:lastRenderedPageBreak/>
+              <w:t>Requerimientos incompatibles entre sí.</w:t>
+            </w:r>
+          </w:p>
+        </w:tc>
+        <w:tc>
+          <w:tcPr>
+            <w:tcW w:w="4322" w:type="dxa"/>
+          </w:tcPr>
+          <w:p>
+            <w:pPr>
+              <w:ind w:firstLine="0"/>
+              <w:jc w:val="center"/>
+              <w:rPr>
+                <w:rFonts w:ascii="Book Antiqua" w:hAnsi="Book Antiqua"/>
+                <w:sz w:val="22"/>
+              </w:rPr>
+            </w:pPr>
+            <w:r>
+              <w:rPr>
+                <w:rFonts w:ascii="Book Antiqua" w:hAnsi="Book Antiqua"/>
+                <w:sz w:val="22"/>
+              </w:rPr>
+              <w:t>Estudiar dichos requerimientos y valorar la importancia y relevancia de cada una tratando de resolver las incompatibilidades.</w:t>
+            </w:r>
+          </w:p>
+        </w:tc>
+      </w:tr>
+      <w:tr>
+        <w:tc>
+          <w:tcPr>
+            <w:tcW w:w="4322" w:type="dxa"/>
+          </w:tcPr>
+          <w:p>
+            <w:pPr>
+              <w:ind w:firstLine="0"/>
+              <w:jc w:val="center"/>
+              <w:rPr>
+                <w:rFonts w:asciiTheme="minorHAnsi" w:hAnsiTheme="minorHAnsi"/>
+              </w:rPr>
+            </w:pPr>
+            <w:r>
+              <w:rPr>
+                <w:rFonts w:asciiTheme="minorHAnsi" w:hAnsiTheme="minorHAnsi"/>
+              </w:rPr>
+              <w:t>Tiempo requerido mal calculado.</w:t>
+            </w:r>
+          </w:p>
+        </w:tc>
+        <w:tc>
+          <w:tcPr>
+            <w:tcW w:w="4322" w:type="dxa"/>
+          </w:tcPr>
+          <w:p>
+            <w:pPr>
+              <w:ind w:firstLine="0"/>
+              <w:jc w:val="center"/>
+              <w:rPr>
+                <w:rFonts w:ascii="Book Antiqua" w:hAnsi="Book Antiqua"/>
+                <w:sz w:val="22"/>
+              </w:rPr>
+            </w:pPr>
+            <w:r>
+              <w:rPr>
+                <w:rFonts w:ascii="Book Antiqua" w:hAnsi="Book Antiqua"/>
+                <w:sz w:val="22"/>
+              </w:rPr>
+              <w:t xml:space="preserve">Estudiar cada una de las tareas de nuestro proyecto y reevaluarlas para descartar o añadir según el tiempo que tengamos por delante. </w:t>
+            </w:r>
+          </w:p>
+        </w:tc>
+      </w:tr>
+      <w:tr>
+        <w:tc>
+          <w:tcPr>
+            <w:tcW w:w="4322" w:type="dxa"/>
+          </w:tcPr>
+          <w:p>
+            <w:pPr>
+              <w:ind w:firstLine="0"/>
+              <w:jc w:val="center"/>
+              <w:rPr>
+                <w:rFonts w:asciiTheme="minorHAnsi" w:hAnsiTheme="minorHAnsi"/>
+              </w:rPr>
+            </w:pPr>
+            <w:r>
+              <w:rPr>
+                <w:rFonts w:asciiTheme="minorHAnsi" w:hAnsiTheme="minorHAnsi"/>
+              </w:rPr>
+              <w:t>Mala adecuación al calendario acordado.</w:t>
+            </w:r>
+          </w:p>
+        </w:tc>
+        <w:tc>
+          <w:tcPr>
+            <w:tcW w:w="4322" w:type="dxa"/>
+          </w:tcPr>
+          <w:p>
+            <w:pPr>
+              <w:ind w:firstLine="0"/>
+              <w:jc w:val="center"/>
+              <w:rPr>
+                <w:rFonts w:ascii="Book Antiqua" w:hAnsi="Book Antiqua"/>
+                <w:sz w:val="22"/>
+              </w:rPr>
+            </w:pPr>
+            <w:r>
+              <w:rPr>
+                <w:rFonts w:ascii="Book Antiqua" w:hAnsi="Book Antiqua"/>
+                <w:sz w:val="22"/>
+              </w:rPr>
+              <w:t>Utilizar un software que adapte mejor al equipo para que sea más responsable con las tareas a realizar.</w:t>
+            </w:r>
+          </w:p>
+        </w:tc>
+      </w:tr>
+      <w:tr>
+        <w:tc>
+          <w:tcPr>
+            <w:tcW w:w="4322" w:type="dxa"/>
+          </w:tcPr>
+          <w:p>
+            <w:pPr>
+              <w:ind w:firstLine="0"/>
+              <w:jc w:val="center"/>
+              <w:rPr>
+                <w:rFonts w:asciiTheme="minorHAnsi" w:hAnsiTheme="minorHAnsi"/>
+              </w:rPr>
+            </w:pPr>
+            <w:r>
+              <w:rPr>
+                <w:rFonts w:asciiTheme="minorHAnsi" w:hAnsiTheme="minorHAnsi"/>
+              </w:rPr>
+              <w:t>Dedicación de horas innecesarias en algunas tareas.</w:t>
+            </w:r>
+          </w:p>
+        </w:tc>
+        <w:tc>
+          <w:tcPr>
+            <w:tcW w:w="4322" w:type="dxa"/>
+          </w:tcPr>
+          <w:p>
+            <w:pPr>
+              <w:ind w:firstLine="0"/>
+              <w:jc w:val="center"/>
+              <w:rPr>
+                <w:rFonts w:ascii="Book Antiqua" w:hAnsi="Book Antiqua"/>
+                <w:sz w:val="22"/>
+              </w:rPr>
+            </w:pPr>
+            <w:r>
+              <w:rPr>
+                <w:rFonts w:ascii="Book Antiqua" w:hAnsi="Book Antiqua"/>
+                <w:sz w:val="22"/>
+              </w:rPr>
+              <w:t>Sugerir volver a estimar la prioridad de cada tarea y descartar por completo aquellas que sean insignificantes para el proyecto en su totalidad.</w:t>
+            </w:r>
+          </w:p>
+        </w:tc>
+      </w:tr>
+    </w:tbl>
+    <w:p>
+      <w:pPr>
+        <w:ind w:firstLine="0"/>
+        <w:rPr>
+          <w:rFonts w:ascii="Book Antiqua" w:hAnsi="Book Antiqua"/>
+          <w:sz w:val="22"/>
+        </w:rPr>
+      </w:pPr>
+    </w:p>
+    <w:p>
+      <w:pPr>
+        <w:pStyle w:val="Ttulo2"/>
+        <w:ind w:right="0"/>
+      </w:pPr>
+      <w:bookmarkStart w:id="28" w:name="_Toc429664841"/>
+      <w:bookmarkStart w:id="29" w:name="_Toc429730560"/>
+      <w:r>
+        <w:t>Monitorización de riesgos</w:t>
+      </w:r>
+      <w:bookmarkEnd w:id="28"/>
+      <w:bookmarkEnd w:id="29"/>
+    </w:p>
+    <w:p>
+      <w:pPr>
+        <w:ind w:firstLine="0"/>
+        <w:rPr>
+          <w:rFonts w:ascii="Book Antiqua" w:hAnsi="Book Antiqua"/>
+          <w:sz w:val="22"/>
+        </w:rPr>
+      </w:pPr>
+    </w:p>
+    <w:tbl>
+      <w:tblPr>
+        <w:tblStyle w:val="Tablaconcuadrcula"/>
+        <w:tblW w:w="0" w:type="auto"/>
+        <w:tblLook w:val="04A0" w:firstRow="1" w:lastRow="0" w:firstColumn="1" w:lastColumn="0" w:noHBand="0" w:noVBand="1"/>
+      </w:tblPr>
+      <w:tblGrid>
+        <w:gridCol w:w="4322"/>
+        <w:gridCol w:w="4322"/>
+      </w:tblGrid>
+      <w:tr>
+        <w:tc>
+          <w:tcPr>
+            <w:tcW w:w="4322" w:type="dxa"/>
+          </w:tcPr>
+          <w:p>
+            <w:pPr>
+              <w:ind w:firstLine="0"/>
+              <w:jc w:val="center"/>
+              <w:rPr>
+                <w:rFonts w:asciiTheme="minorHAnsi" w:hAnsiTheme="minorHAnsi"/>
+                <w:b/>
+              </w:rPr>
+            </w:pPr>
+            <w:r>
+              <w:rPr>
+                <w:rFonts w:asciiTheme="minorHAnsi" w:hAnsiTheme="minorHAnsi"/>
+                <w:b/>
+              </w:rPr>
+              <w:t>RIESGO</w:t>
+            </w:r>
+          </w:p>
+        </w:tc>
+        <w:tc>
+          <w:tcPr>
+            <w:tcW w:w="4322" w:type="dxa"/>
+          </w:tcPr>
+          <w:p>
+            <w:pPr>
+              <w:ind w:firstLine="0"/>
+              <w:jc w:val="center"/>
+              <w:rPr>
+                <w:rFonts w:asciiTheme="minorHAnsi" w:hAnsiTheme="minorHAnsi"/>
+                <w:b/>
+              </w:rPr>
+            </w:pPr>
+            <w:r>
+              <w:rPr>
+                <w:rFonts w:asciiTheme="minorHAnsi" w:hAnsiTheme="minorHAnsi"/>
+                <w:b/>
+              </w:rPr>
+              <w:t>IDENTIFICADORES POTENCIALES</w:t>
+            </w:r>
+          </w:p>
+        </w:tc>
+      </w:tr>
+      <w:tr>
+        <w:tc>
+          <w:tcPr>
+            <w:tcW w:w="4322" w:type="dxa"/>
+          </w:tcPr>
+          <w:p>
+            <w:pPr>
+              <w:ind w:firstLine="0"/>
+              <w:jc w:val="center"/>
+              <w:rPr>
+                <w:rFonts w:asciiTheme="minorHAnsi" w:hAnsiTheme="minorHAnsi"/>
+              </w:rPr>
+            </w:pPr>
+            <w:r>
+              <w:rPr>
+                <w:rFonts w:asciiTheme="minorHAnsi" w:hAnsiTheme="minorHAnsi"/>
+              </w:rPr>
+              <w:t>Rendimiento insuficiente de la base de datos.</w:t>
+            </w:r>
+          </w:p>
+        </w:tc>
+        <w:tc>
+          <w:tcPr>
+            <w:tcW w:w="4322" w:type="dxa"/>
+          </w:tcPr>
+          <w:p>
+            <w:pPr>
+              <w:ind w:firstLine="0"/>
+              <w:jc w:val="center"/>
+              <w:rPr>
+                <w:rFonts w:asciiTheme="minorHAnsi" w:hAnsiTheme="minorHAnsi"/>
+              </w:rPr>
+            </w:pPr>
+            <w:r>
+              <w:rPr>
+                <w:rFonts w:asciiTheme="minorHAnsi" w:hAnsiTheme="minorHAnsi"/>
+              </w:rPr>
+              <w:t>Aplicación caída e inoperable.</w:t>
+            </w:r>
+          </w:p>
+          <w:p>
+            <w:pPr>
+              <w:ind w:firstLine="0"/>
+              <w:jc w:val="center"/>
+              <w:rPr>
+                <w:rFonts w:asciiTheme="minorHAnsi" w:hAnsiTheme="minorHAnsi"/>
+              </w:rPr>
+            </w:pPr>
+            <w:r>
+              <w:rPr>
+                <w:rFonts w:asciiTheme="minorHAnsi" w:hAnsiTheme="minorHAnsi"/>
+              </w:rPr>
+              <w:t>Errores y mal función al enviar y recibir peticiones del servidor.</w:t>
+            </w:r>
+          </w:p>
+        </w:tc>
+      </w:tr>
+      <w:tr>
+        <w:tc>
+          <w:tcPr>
+            <w:tcW w:w="4322" w:type="dxa"/>
+          </w:tcPr>
+          <w:p>
+            <w:pPr>
+              <w:ind w:firstLine="0"/>
+              <w:jc w:val="center"/>
+              <w:rPr>
+                <w:rFonts w:asciiTheme="minorHAnsi" w:hAnsiTheme="minorHAnsi"/>
+              </w:rPr>
+            </w:pPr>
+            <w:r>
+              <w:rPr>
+                <w:rFonts w:asciiTheme="minorHAnsi" w:hAnsiTheme="minorHAnsi"/>
+              </w:rPr>
+              <w:t>Inaccesibilidad y baja usabilidad en algunos dispositivos.</w:t>
+            </w:r>
+          </w:p>
+        </w:tc>
+        <w:tc>
+          <w:tcPr>
+            <w:tcW w:w="4322" w:type="dxa"/>
+          </w:tcPr>
+          <w:p>
+            <w:pPr>
+              <w:ind w:firstLine="0"/>
+              <w:jc w:val="center"/>
+              <w:rPr>
+                <w:rFonts w:asciiTheme="minorHAnsi" w:hAnsiTheme="minorHAnsi"/>
+              </w:rPr>
+            </w:pPr>
+            <w:r>
+              <w:rPr>
+                <w:rFonts w:asciiTheme="minorHAnsi" w:hAnsiTheme="minorHAnsi"/>
+              </w:rPr>
+              <w:t xml:space="preserve">Quejas por parte de los usuarios. </w:t>
+            </w:r>
+            <w:r>
+              <w:rPr>
+                <w:rFonts w:asciiTheme="minorHAnsi" w:hAnsiTheme="minorHAnsi"/>
+              </w:rPr>
+              <w:br/>
+              <w:t>Baja actividad en algunos dispositivos.</w:t>
+            </w:r>
+          </w:p>
+        </w:tc>
+      </w:tr>
+      <w:tr>
+        <w:tc>
+          <w:tcPr>
+            <w:tcW w:w="4322" w:type="dxa"/>
+          </w:tcPr>
+          <w:p>
+            <w:pPr>
+              <w:ind w:firstLine="0"/>
+              <w:jc w:val="center"/>
+              <w:rPr>
+                <w:rFonts w:asciiTheme="minorHAnsi" w:hAnsiTheme="minorHAnsi"/>
+              </w:rPr>
+            </w:pPr>
+            <w:r>
+              <w:rPr>
+                <w:rFonts w:asciiTheme="minorHAnsi" w:hAnsiTheme="minorHAnsi"/>
+              </w:rPr>
+              <w:t>Aparición de bugs y fallos en algunas dependencias.</w:t>
+            </w:r>
+          </w:p>
+        </w:tc>
+        <w:tc>
+          <w:tcPr>
+            <w:tcW w:w="4322" w:type="dxa"/>
+          </w:tcPr>
+          <w:p>
+            <w:pPr>
+              <w:ind w:firstLine="0"/>
+              <w:jc w:val="center"/>
+              <w:rPr>
+                <w:rFonts w:asciiTheme="minorHAnsi" w:hAnsiTheme="minorHAnsi"/>
+              </w:rPr>
+            </w:pPr>
+            <w:r>
+              <w:rPr>
+                <w:rFonts w:asciiTheme="minorHAnsi" w:hAnsiTheme="minorHAnsi"/>
+              </w:rPr>
+              <w:t>Retraso en el lanzamiento de la aplicación. Algunas funciones inoperables.</w:t>
+            </w:r>
+          </w:p>
+        </w:tc>
+      </w:tr>
+      <w:tr>
+        <w:tc>
+          <w:tcPr>
+            <w:tcW w:w="4322" w:type="dxa"/>
+          </w:tcPr>
+          <w:p>
+            <w:pPr>
+              <w:ind w:firstLine="0"/>
+              <w:jc w:val="center"/>
+              <w:rPr>
+                <w:rFonts w:asciiTheme="minorHAnsi" w:hAnsiTheme="minorHAnsi"/>
+              </w:rPr>
+            </w:pPr>
+            <w:r>
+              <w:rPr>
+                <w:rFonts w:asciiTheme="minorHAnsi" w:hAnsiTheme="minorHAnsi"/>
+              </w:rPr>
+              <w:t>Personal con falta de conocimiento y habilidad.</w:t>
+            </w:r>
+          </w:p>
+        </w:tc>
+        <w:tc>
+          <w:tcPr>
+            <w:tcW w:w="4322" w:type="dxa"/>
+          </w:tcPr>
+          <w:p>
+            <w:pPr>
+              <w:ind w:firstLine="0"/>
+              <w:jc w:val="center"/>
+              <w:rPr>
+                <w:rFonts w:asciiTheme="minorHAnsi" w:hAnsiTheme="minorHAnsi"/>
+              </w:rPr>
+            </w:pPr>
+            <w:r>
+              <w:rPr>
+                <w:rFonts w:asciiTheme="minorHAnsi" w:hAnsiTheme="minorHAnsi"/>
+              </w:rPr>
+              <w:t>Pasividad en algunos campos.</w:t>
+            </w:r>
+          </w:p>
+          <w:p>
+            <w:pPr>
+              <w:ind w:firstLine="0"/>
+              <w:jc w:val="center"/>
+              <w:rPr>
+                <w:rFonts w:asciiTheme="minorHAnsi" w:hAnsiTheme="minorHAnsi"/>
+              </w:rPr>
+            </w:pPr>
+            <w:r>
+              <w:rPr>
+                <w:rFonts w:asciiTheme="minorHAnsi" w:hAnsiTheme="minorHAnsi"/>
+              </w:rPr>
+              <w:t>Retraso en el desarrollo de algunas funcionalidades.</w:t>
+            </w:r>
+          </w:p>
+        </w:tc>
+      </w:tr>
+      <w:tr>
+        <w:tc>
+          <w:tcPr>
+            <w:tcW w:w="4322" w:type="dxa"/>
+          </w:tcPr>
+          <w:p>
+            <w:pPr>
+              <w:ind w:firstLine="0"/>
+              <w:jc w:val="center"/>
+              <w:rPr>
+                <w:rFonts w:asciiTheme="minorHAnsi" w:hAnsiTheme="minorHAnsi"/>
+              </w:rPr>
+            </w:pPr>
+            <w:r>
+              <w:rPr>
+                <w:rFonts w:asciiTheme="minorHAnsi" w:hAnsiTheme="minorHAnsi"/>
+              </w:rPr>
+              <w:t>Personal con enfermedad o malestar.</w:t>
+            </w:r>
+          </w:p>
+        </w:tc>
+        <w:tc>
+          <w:tcPr>
+            <w:tcW w:w="4322" w:type="dxa"/>
+          </w:tcPr>
+          <w:p>
+            <w:pPr>
+              <w:ind w:firstLine="0"/>
+              <w:jc w:val="center"/>
+              <w:rPr>
+                <w:rFonts w:asciiTheme="minorHAnsi" w:hAnsiTheme="minorHAnsi"/>
+              </w:rPr>
+            </w:pPr>
+            <w:r>
+              <w:rPr>
+                <w:rFonts w:asciiTheme="minorHAnsi" w:hAnsiTheme="minorHAnsi"/>
+              </w:rPr>
+              <w:t>Desarrollo de aplicación totalmente parado.</w:t>
+            </w:r>
+          </w:p>
+        </w:tc>
+      </w:tr>
+      <w:tr>
+        <w:tc>
+          <w:tcPr>
+            <w:tcW w:w="4322" w:type="dxa"/>
+          </w:tcPr>
+          <w:p>
+            <w:pPr>
+              <w:ind w:firstLine="0"/>
+              <w:jc w:val="center"/>
+              <w:rPr>
+                <w:rFonts w:asciiTheme="minorHAnsi" w:hAnsiTheme="minorHAnsi"/>
+              </w:rPr>
+            </w:pPr>
+            <w:r>
+              <w:rPr>
+                <w:rFonts w:asciiTheme="minorHAnsi" w:hAnsiTheme="minorHAnsi"/>
+              </w:rPr>
+              <w:t>Personal ocupado o abstraído con otras tareas.</w:t>
+            </w:r>
+          </w:p>
+        </w:tc>
+        <w:tc>
+          <w:tcPr>
+            <w:tcW w:w="4322" w:type="dxa"/>
+          </w:tcPr>
+          <w:p>
+            <w:pPr>
+              <w:ind w:firstLine="0"/>
+              <w:jc w:val="center"/>
+              <w:rPr>
+                <w:rFonts w:asciiTheme="minorHAnsi" w:hAnsiTheme="minorHAnsi"/>
+              </w:rPr>
+            </w:pPr>
+            <w:r>
+              <w:rPr>
+                <w:rFonts w:asciiTheme="minorHAnsi" w:hAnsiTheme="minorHAnsi"/>
+              </w:rPr>
+              <w:t>Pasividad en algunos campos.</w:t>
+            </w:r>
+          </w:p>
+          <w:p>
+            <w:pPr>
+              <w:ind w:firstLine="0"/>
+              <w:jc w:val="center"/>
+              <w:rPr>
+                <w:rFonts w:asciiTheme="minorHAnsi" w:hAnsiTheme="minorHAnsi"/>
+              </w:rPr>
+            </w:pPr>
+            <w:r>
+              <w:rPr>
+                <w:rFonts w:asciiTheme="minorHAnsi" w:hAnsiTheme="minorHAnsi"/>
+              </w:rPr>
+              <w:t>Retraso en el desarrollo de algunas funcionalidades.</w:t>
+            </w:r>
+          </w:p>
+        </w:tc>
+      </w:tr>
+      <w:tr>
+        <w:tc>
+          <w:tcPr>
+            <w:tcW w:w="4322" w:type="dxa"/>
+          </w:tcPr>
+          <w:p>
+            <w:pPr>
+              <w:ind w:firstLine="0"/>
+              <w:jc w:val="center"/>
+              <w:rPr>
+                <w:rFonts w:asciiTheme="minorHAnsi" w:hAnsiTheme="minorHAnsi"/>
+              </w:rPr>
+            </w:pPr>
+            <w:r>
+              <w:rPr>
+                <w:rFonts w:asciiTheme="minorHAnsi" w:hAnsiTheme="minorHAnsi"/>
+              </w:rPr>
+              <w:t>Falta de privacidad del proyecto.</w:t>
+            </w:r>
+          </w:p>
+        </w:tc>
+        <w:tc>
+          <w:tcPr>
+            <w:tcW w:w="4322" w:type="dxa"/>
+          </w:tcPr>
+          <w:p>
+            <w:pPr>
+              <w:ind w:firstLine="0"/>
+              <w:jc w:val="center"/>
+              <w:rPr>
+                <w:rFonts w:asciiTheme="minorHAnsi" w:hAnsiTheme="minorHAnsi"/>
+              </w:rPr>
+            </w:pPr>
+            <w:r>
+              <w:rPr>
+                <w:rFonts w:asciiTheme="minorHAnsi" w:hAnsiTheme="minorHAnsi"/>
+              </w:rPr>
+              <w:t>Temor a posibles copias de idea de producto. Código fuente en repositorios públicos.</w:t>
+            </w:r>
+          </w:p>
+        </w:tc>
+      </w:tr>
+      <w:tr>
+        <w:tc>
+          <w:tcPr>
+            <w:tcW w:w="4322" w:type="dxa"/>
+          </w:tcPr>
+          <w:p>
+            <w:pPr>
+              <w:ind w:firstLine="0"/>
+              <w:jc w:val="center"/>
+              <w:rPr>
+                <w:rFonts w:asciiTheme="minorHAnsi" w:hAnsiTheme="minorHAnsi"/>
+              </w:rPr>
+            </w:pPr>
+            <w:r>
+              <w:rPr>
+                <w:rFonts w:asciiTheme="minorHAnsi" w:hAnsiTheme="minorHAnsi"/>
+              </w:rPr>
+              <w:t>Reducción de presupuesto por factores externos.</w:t>
+            </w:r>
+          </w:p>
+        </w:tc>
+        <w:tc>
+          <w:tcPr>
+            <w:tcW w:w="4322" w:type="dxa"/>
+          </w:tcPr>
+          <w:p>
+            <w:pPr>
+              <w:ind w:firstLine="0"/>
+              <w:jc w:val="center"/>
+              <w:rPr>
+                <w:rFonts w:asciiTheme="minorHAnsi" w:hAnsiTheme="minorHAnsi"/>
+              </w:rPr>
+            </w:pPr>
+            <w:r>
+              <w:rPr>
+                <w:rFonts w:asciiTheme="minorHAnsi" w:hAnsiTheme="minorHAnsi"/>
+              </w:rPr>
+              <w:t xml:space="preserve">Desmotivación por parte del miembro del equipo. Imposibilidad de realizar algunos requerimientos.  </w:t>
+            </w:r>
+          </w:p>
+        </w:tc>
+      </w:tr>
+      <w:tr>
+        <w:tc>
+          <w:tcPr>
+            <w:tcW w:w="4322" w:type="dxa"/>
+          </w:tcPr>
+          <w:p>
+            <w:pPr>
+              <w:ind w:firstLine="0"/>
+              <w:jc w:val="center"/>
+              <w:rPr>
+                <w:rFonts w:asciiTheme="minorHAnsi" w:hAnsiTheme="minorHAnsi"/>
+              </w:rPr>
+            </w:pPr>
+            <w:r>
+              <w:rPr>
+                <w:rFonts w:asciiTheme="minorHAnsi" w:hAnsiTheme="minorHAnsi"/>
+              </w:rPr>
+              <w:t>Falta de motivación y pasividad.</w:t>
+            </w:r>
+          </w:p>
+        </w:tc>
+        <w:tc>
+          <w:tcPr>
+            <w:tcW w:w="4322" w:type="dxa"/>
+          </w:tcPr>
+          <w:p>
+            <w:pPr>
+              <w:ind w:firstLine="0"/>
+              <w:jc w:val="center"/>
+              <w:rPr>
+                <w:rFonts w:asciiTheme="minorHAnsi" w:hAnsiTheme="minorHAnsi"/>
+              </w:rPr>
+            </w:pPr>
+            <w:r>
+              <w:rPr>
+                <w:rFonts w:asciiTheme="minorHAnsi" w:hAnsiTheme="minorHAnsi"/>
+              </w:rPr>
+              <w:t xml:space="preserve">Retraso en el desarrollo de algunas funcionalidades. Baja calidad de los </w:t>
+            </w:r>
+            <w:proofErr w:type="spellStart"/>
+            <w:r>
+              <w:rPr>
+                <w:rFonts w:asciiTheme="minorHAnsi" w:hAnsiTheme="minorHAnsi"/>
+              </w:rPr>
+              <w:t>prototipados</w:t>
+            </w:r>
+            <w:proofErr w:type="spellEnd"/>
+            <w:r>
+              <w:rPr>
+                <w:rFonts w:asciiTheme="minorHAnsi" w:hAnsiTheme="minorHAnsi"/>
+              </w:rPr>
+              <w:t xml:space="preserve"> del proyecto. </w:t>
+            </w:r>
+          </w:p>
+        </w:tc>
+      </w:tr>
+      <w:tr>
+        <w:tc>
+          <w:tcPr>
+            <w:tcW w:w="4322" w:type="dxa"/>
+          </w:tcPr>
+          <w:p>
+            <w:pPr>
+              <w:ind w:firstLine="0"/>
+              <w:jc w:val="center"/>
+              <w:rPr>
+                <w:rFonts w:asciiTheme="minorHAnsi" w:hAnsiTheme="minorHAnsi"/>
+              </w:rPr>
+            </w:pPr>
+            <w:r>
+              <w:rPr>
+                <w:rFonts w:asciiTheme="minorHAnsi" w:hAnsiTheme="minorHAnsi"/>
+              </w:rPr>
+              <w:t xml:space="preserve">Herramientas CASE imposibles de </w:t>
+            </w:r>
+            <w:r>
+              <w:rPr>
+                <w:rFonts w:asciiTheme="minorHAnsi" w:hAnsiTheme="minorHAnsi"/>
+              </w:rPr>
+              <w:lastRenderedPageBreak/>
+              <w:t>integrar.</w:t>
+            </w:r>
+          </w:p>
+        </w:tc>
+        <w:tc>
+          <w:tcPr>
+            <w:tcW w:w="4322" w:type="dxa"/>
+          </w:tcPr>
+          <w:p>
+            <w:pPr>
+              <w:ind w:firstLine="0"/>
+              <w:jc w:val="center"/>
+              <w:rPr>
+                <w:rFonts w:asciiTheme="minorHAnsi" w:hAnsiTheme="minorHAnsi"/>
+              </w:rPr>
+            </w:pPr>
+            <w:r>
+              <w:rPr>
+                <w:rFonts w:asciiTheme="minorHAnsi" w:hAnsiTheme="minorHAnsi"/>
+              </w:rPr>
+              <w:lastRenderedPageBreak/>
+              <w:t xml:space="preserve">Peticiones de estaciones de trabajo más </w:t>
+            </w:r>
+            <w:r>
+              <w:rPr>
+                <w:rFonts w:asciiTheme="minorHAnsi" w:hAnsiTheme="minorHAnsi"/>
+              </w:rPr>
+              <w:lastRenderedPageBreak/>
+              <w:t>potentes. Quejas sobre la organización del proyecto.</w:t>
+            </w:r>
+          </w:p>
+        </w:tc>
+      </w:tr>
+      <w:tr>
+        <w:tc>
+          <w:tcPr>
+            <w:tcW w:w="4322" w:type="dxa"/>
+          </w:tcPr>
+          <w:p>
+            <w:pPr>
+              <w:ind w:firstLine="0"/>
+              <w:jc w:val="center"/>
+              <w:rPr>
+                <w:rFonts w:asciiTheme="minorHAnsi" w:hAnsiTheme="minorHAnsi"/>
+              </w:rPr>
+            </w:pPr>
+            <w:r>
+              <w:rPr>
+                <w:rFonts w:asciiTheme="minorHAnsi" w:hAnsiTheme="minorHAnsi"/>
+              </w:rPr>
+              <w:lastRenderedPageBreak/>
+              <w:t>Mal uso de herramientas CASE.</w:t>
+            </w:r>
+          </w:p>
+        </w:tc>
+        <w:tc>
+          <w:tcPr>
+            <w:tcW w:w="4322" w:type="dxa"/>
+          </w:tcPr>
+          <w:p>
+            <w:pPr>
+              <w:ind w:firstLine="0"/>
+              <w:jc w:val="center"/>
+              <w:rPr>
+                <w:rFonts w:asciiTheme="minorHAnsi" w:hAnsiTheme="minorHAnsi"/>
+              </w:rPr>
+            </w:pPr>
+            <w:r>
+              <w:rPr>
+                <w:rFonts w:asciiTheme="minorHAnsi" w:hAnsiTheme="minorHAnsi"/>
+              </w:rPr>
+              <w:t>Peticiones de estaciones de trabajo más potentes. Quejas sobre la organización del proyecto.</w:t>
+            </w:r>
+          </w:p>
+        </w:tc>
+      </w:tr>
+      <w:tr>
+        <w:tc>
+          <w:tcPr>
+            <w:tcW w:w="4322" w:type="dxa"/>
+          </w:tcPr>
+          <w:p>
+            <w:pPr>
+              <w:ind w:firstLine="0"/>
+              <w:jc w:val="center"/>
+              <w:rPr>
+                <w:rFonts w:asciiTheme="minorHAnsi" w:hAnsiTheme="minorHAnsi"/>
+              </w:rPr>
+            </w:pPr>
+            <w:r>
+              <w:rPr>
+                <w:rFonts w:asciiTheme="minorHAnsi" w:hAnsiTheme="minorHAnsi"/>
+              </w:rPr>
+              <w:t>Mala elección de herramienta CASE.</w:t>
+            </w:r>
+          </w:p>
+        </w:tc>
+        <w:tc>
+          <w:tcPr>
+            <w:tcW w:w="4322" w:type="dxa"/>
+          </w:tcPr>
+          <w:p>
+            <w:pPr>
+              <w:ind w:firstLine="0"/>
+              <w:jc w:val="center"/>
+              <w:rPr>
+                <w:rFonts w:asciiTheme="minorHAnsi" w:hAnsiTheme="minorHAnsi"/>
+              </w:rPr>
+            </w:pPr>
+            <w:r>
+              <w:rPr>
+                <w:rFonts w:asciiTheme="minorHAnsi" w:hAnsiTheme="minorHAnsi"/>
+              </w:rPr>
+              <w:t>Peticiones de estaciones de trabajo más potentes. Quejas sobre la organización del proyecto.</w:t>
+            </w:r>
+          </w:p>
+        </w:tc>
+      </w:tr>
+      <w:tr>
+        <w:tc>
+          <w:tcPr>
+            <w:tcW w:w="4322" w:type="dxa"/>
+          </w:tcPr>
+          <w:p>
+            <w:pPr>
+              <w:ind w:firstLine="0"/>
+              <w:jc w:val="center"/>
+              <w:rPr>
+                <w:rFonts w:asciiTheme="minorHAnsi" w:hAnsiTheme="minorHAnsi"/>
+              </w:rPr>
+            </w:pPr>
+            <w:r>
+              <w:rPr>
+                <w:rFonts w:asciiTheme="minorHAnsi" w:hAnsiTheme="minorHAnsi"/>
+              </w:rPr>
+              <w:t>Múltiples cambios en los requerimientos iniciales.</w:t>
+            </w:r>
+          </w:p>
+        </w:tc>
+        <w:tc>
+          <w:tcPr>
+            <w:tcW w:w="4322" w:type="dxa"/>
+          </w:tcPr>
+          <w:p>
+            <w:pPr>
+              <w:ind w:firstLine="0"/>
+              <w:jc w:val="center"/>
+              <w:rPr>
+                <w:rFonts w:asciiTheme="minorHAnsi" w:hAnsiTheme="minorHAnsi"/>
+              </w:rPr>
+            </w:pPr>
+            <w:r>
+              <w:rPr>
+                <w:rFonts w:asciiTheme="minorHAnsi" w:hAnsiTheme="minorHAnsi"/>
+              </w:rPr>
+              <w:t xml:space="preserve">Fracaso en el cumplimiento de la agenda acordada. Necesidad de rehacer ciertas partes del proyecto. </w:t>
+            </w:r>
+          </w:p>
+        </w:tc>
+      </w:tr>
+      <w:tr>
+        <w:tc>
+          <w:tcPr>
+            <w:tcW w:w="4322" w:type="dxa"/>
+          </w:tcPr>
+          <w:p>
+            <w:pPr>
+              <w:ind w:firstLine="0"/>
+              <w:jc w:val="center"/>
+              <w:rPr>
+                <w:rFonts w:asciiTheme="minorHAnsi" w:hAnsiTheme="minorHAnsi"/>
+              </w:rPr>
+            </w:pPr>
+            <w:r>
+              <w:rPr>
+                <w:rFonts w:asciiTheme="minorHAnsi" w:hAnsiTheme="minorHAnsi"/>
+              </w:rPr>
+              <w:t>Insatisfacción del cliente.</w:t>
+            </w:r>
+          </w:p>
+        </w:tc>
+        <w:tc>
+          <w:tcPr>
+            <w:tcW w:w="4322" w:type="dxa"/>
+          </w:tcPr>
+          <w:p>
+            <w:pPr>
+              <w:ind w:firstLine="0"/>
+              <w:jc w:val="center"/>
+              <w:rPr>
+                <w:rFonts w:asciiTheme="minorHAnsi" w:hAnsiTheme="minorHAnsi"/>
+              </w:rPr>
+            </w:pPr>
+            <w:r>
+              <w:rPr>
+                <w:rFonts w:asciiTheme="minorHAnsi" w:hAnsiTheme="minorHAnsi"/>
+              </w:rPr>
+              <w:t>Prototipos de baja calidad o no acordes a los requerimientos. Presupuesto insuficiente.</w:t>
+            </w:r>
+          </w:p>
+        </w:tc>
+      </w:tr>
+      <w:tr>
+        <w:tc>
+          <w:tcPr>
+            <w:tcW w:w="4322" w:type="dxa"/>
+          </w:tcPr>
+          <w:p>
+            <w:pPr>
+              <w:ind w:firstLine="0"/>
+              <w:jc w:val="center"/>
+              <w:rPr>
+                <w:rFonts w:asciiTheme="minorHAnsi" w:hAnsiTheme="minorHAnsi"/>
+              </w:rPr>
+            </w:pPr>
+            <w:r>
+              <w:rPr>
+                <w:rFonts w:asciiTheme="minorHAnsi" w:hAnsiTheme="minorHAnsi"/>
+              </w:rPr>
+              <w:t>Requerimientos incompatibles entre sí.</w:t>
+            </w:r>
+          </w:p>
+        </w:tc>
+        <w:tc>
+          <w:tcPr>
+            <w:tcW w:w="4322" w:type="dxa"/>
+          </w:tcPr>
+          <w:p>
+            <w:pPr>
+              <w:ind w:firstLine="0"/>
+              <w:jc w:val="center"/>
+              <w:rPr>
+                <w:rFonts w:asciiTheme="minorHAnsi" w:hAnsiTheme="minorHAnsi"/>
+              </w:rPr>
+            </w:pPr>
+            <w:r>
+              <w:rPr>
+                <w:rFonts w:asciiTheme="minorHAnsi" w:hAnsiTheme="minorHAnsi"/>
+              </w:rPr>
+              <w:t xml:space="preserve">Desarrollo de la aplicación difícil de realizar debido a las incoherencias. </w:t>
+            </w:r>
+          </w:p>
+        </w:tc>
+      </w:tr>
+      <w:tr>
+        <w:tc>
+          <w:tcPr>
+            <w:tcW w:w="4322" w:type="dxa"/>
+          </w:tcPr>
+          <w:p>
+            <w:pPr>
+              <w:ind w:firstLine="0"/>
+              <w:jc w:val="center"/>
+              <w:rPr>
+                <w:rFonts w:asciiTheme="minorHAnsi" w:hAnsiTheme="minorHAnsi"/>
+              </w:rPr>
+            </w:pPr>
+            <w:r>
+              <w:rPr>
+                <w:rFonts w:asciiTheme="minorHAnsi" w:hAnsiTheme="minorHAnsi"/>
+              </w:rPr>
+              <w:t>Tiempo requerido mal calculado.</w:t>
+            </w:r>
+          </w:p>
+        </w:tc>
+        <w:tc>
+          <w:tcPr>
+            <w:tcW w:w="4322" w:type="dxa"/>
+          </w:tcPr>
+          <w:p>
+            <w:pPr>
+              <w:ind w:firstLine="0"/>
+              <w:jc w:val="center"/>
+              <w:rPr>
+                <w:rFonts w:asciiTheme="minorHAnsi" w:hAnsiTheme="minorHAnsi"/>
+              </w:rPr>
+            </w:pPr>
+            <w:r>
+              <w:rPr>
+                <w:rFonts w:asciiTheme="minorHAnsi" w:hAnsiTheme="minorHAnsi"/>
+              </w:rPr>
+              <w:t>Retraso en la entrega de prototipos del proyecto. Quejas del cliente.</w:t>
+            </w:r>
+          </w:p>
+        </w:tc>
+      </w:tr>
+      <w:tr>
+        <w:tc>
+          <w:tcPr>
+            <w:tcW w:w="4322" w:type="dxa"/>
+          </w:tcPr>
+          <w:p>
+            <w:pPr>
+              <w:ind w:firstLine="0"/>
+              <w:jc w:val="center"/>
+              <w:rPr>
+                <w:rFonts w:asciiTheme="minorHAnsi" w:hAnsiTheme="minorHAnsi"/>
+              </w:rPr>
+            </w:pPr>
+            <w:r>
+              <w:rPr>
+                <w:rFonts w:asciiTheme="minorHAnsi" w:hAnsiTheme="minorHAnsi"/>
+              </w:rPr>
+              <w:t>Mala adecuación al calendario acordado.</w:t>
+            </w:r>
+          </w:p>
+        </w:tc>
+        <w:tc>
+          <w:tcPr>
+            <w:tcW w:w="4322" w:type="dxa"/>
+          </w:tcPr>
+          <w:p>
+            <w:pPr>
+              <w:ind w:firstLine="0"/>
+              <w:jc w:val="center"/>
+              <w:rPr>
+                <w:rFonts w:asciiTheme="minorHAnsi" w:hAnsiTheme="minorHAnsi"/>
+              </w:rPr>
+            </w:pPr>
+            <w:r>
+              <w:rPr>
+                <w:rFonts w:asciiTheme="minorHAnsi" w:hAnsiTheme="minorHAnsi"/>
+              </w:rPr>
+              <w:t>Retraso en la entrega de prototipos del proyecto. Quejas del cliente.</w:t>
+            </w:r>
+          </w:p>
+        </w:tc>
+      </w:tr>
+      <w:tr>
+        <w:tc>
+          <w:tcPr>
+            <w:tcW w:w="4322" w:type="dxa"/>
+          </w:tcPr>
+          <w:p>
+            <w:pPr>
+              <w:ind w:firstLine="0"/>
+              <w:jc w:val="center"/>
+              <w:rPr>
+                <w:rFonts w:asciiTheme="minorHAnsi" w:hAnsiTheme="minorHAnsi"/>
+              </w:rPr>
+            </w:pPr>
+            <w:r>
+              <w:rPr>
+                <w:rFonts w:asciiTheme="minorHAnsi" w:hAnsiTheme="minorHAnsi"/>
+              </w:rPr>
+              <w:t>Dedicación de horas innecesarias en algunas tareas.</w:t>
+            </w:r>
+          </w:p>
+        </w:tc>
+        <w:tc>
+          <w:tcPr>
+            <w:tcW w:w="4322" w:type="dxa"/>
+          </w:tcPr>
+          <w:p>
+            <w:pPr>
+              <w:ind w:firstLine="0"/>
+              <w:jc w:val="center"/>
+              <w:rPr>
+                <w:rFonts w:asciiTheme="minorHAnsi" w:hAnsiTheme="minorHAnsi"/>
+              </w:rPr>
+            </w:pPr>
+            <w:r>
+              <w:rPr>
+                <w:rFonts w:asciiTheme="minorHAnsi" w:hAnsiTheme="minorHAnsi"/>
+              </w:rPr>
+              <w:t>Falta de horas en otras tareas más importantes. Prototipos con carencias importantes.</w:t>
+            </w:r>
+          </w:p>
+        </w:tc>
+      </w:tr>
+    </w:tbl>
+    <w:p>
+      <w:pPr>
+        <w:ind w:firstLine="0"/>
+        <w:rPr>
+          <w:rFonts w:ascii="Book Antiqua" w:hAnsi="Book Antiqua"/>
+          <w:sz w:val="22"/>
+        </w:rPr>
+      </w:pPr>
+    </w:p>
+    <w:p>
+      <w:pPr>
+        <w:rPr>
+          <w:rFonts w:ascii="Book Antiqua" w:hAnsi="Book Antiqua"/>
+          <w:sz w:val="22"/>
+        </w:rPr>
+      </w:pPr>
+    </w:p>
+    <w:p>
+      <w:pPr>
+        <w:pStyle w:val="Prrafossigs"/>
+        <w:jc w:val="left"/>
+        <w:rPr>
+          <w:rFonts w:ascii="Myriad Pro" w:hAnsi="Myriad Pro"/>
+          <w:color w:val="0F243E" w:themeColor="text2" w:themeShade="80"/>
+        </w:rPr>
+      </w:pPr>
+      <w:bookmarkStart w:id="30" w:name="_GoBack"/>
+      <w:bookmarkEnd w:id="30"/>
     </w:p>
     <w:sectPr>
       <w:headerReference w:type="even" r:id="rId47"/>
@@ -13844,6 +18113,7 @@
         <w:docPartUnique/>
       </w:docPartObj>
     </w:sdtPr>
+    <w:sdtEndPr/>
     <w:sdtContent>
       <w:p>
         <w:pPr>
@@ -13862,7 +18132,7 @@
           <w:rPr>
             <w:noProof/>
           </w:rPr>
-          <w:t>20</w:t>
+          <w:t>25</w:t>
         </w:r>
         <w:r>
           <w:fldChar w:fldCharType="end"/>
@@ -14087,7 +18357,7 @@
         <v:path o:extrusionok="f" gradientshapeok="t" o:connecttype="rect"/>
         <o:lock v:ext="edit" aspectratio="t"/>
       </v:shapetype>
-      <v:shape id="_x0000_i1089" type="#_x0000_t75" style="width:11.6pt;height:11.6pt" o:bullet="t">
+      <v:shape id="_x0000_i1030" type="#_x0000_t75" style="width:11.6pt;height:11.6pt" o:bullet="t">
         <v:imagedata r:id="rId1" o:title="mso438E"/>
       </v:shape>
     </w:pict>
@@ -14207,9 +18477,9 @@
   </w:abstractNum>
   <w:abstractNum w:abstractNumId="1">
     <w:nsid w:val="066A4DC0"/>
-    <w:multiLevelType w:val="hybridMultilevel"/>
-    <w:tmpl w:val="E7DC6C98"/>
-    <w:lvl w:ilvl="0" w:tplc="6FF8EF88">
+    <w:multiLevelType w:val="multilevel"/>
+    <w:tmpl w:val="1C7C46AE"/>
+    <w:lvl w:ilvl="0">
       <w:start w:val="1"/>
       <w:numFmt w:val="decimal"/>
       <w:lvlText w:val="%1."/>
@@ -14221,77 +18491,109 @@
         <w:color w:val="365F91" w:themeColor="accent1" w:themeShade="BF"/>
       </w:rPr>
     </w:lvl>
-    <w:lvl w:ilvl="1" w:tplc="0C0A0019" w:tentative="1">
-      <w:start w:val="1"/>
-      <w:numFmt w:val="lowerLetter"/>
-      <w:lvlText w:val="%2."/>
-      <w:lvlJc w:val="left"/>
-      <w:pPr>
-        <w:ind w:left="2160" w:hanging="360"/>
-      </w:pPr>
-    </w:lvl>
-    <w:lvl w:ilvl="2" w:tplc="0C0A001B" w:tentative="1">
-      <w:start w:val="1"/>
-      <w:numFmt w:val="lowerRoman"/>
-      <w:lvlText w:val="%3."/>
-      <w:lvlJc w:val="right"/>
-      <w:pPr>
-        <w:ind w:left="2880" w:hanging="180"/>
-      </w:pPr>
-    </w:lvl>
-    <w:lvl w:ilvl="3" w:tplc="0C0A000F" w:tentative="1">
+    <w:lvl w:ilvl="1">
       <w:start w:val="1"/>
       <w:numFmt w:val="decimal"/>
-      <w:lvlText w:val="%4."/>
-      <w:lvlJc w:val="left"/>
-      <w:pPr>
-        <w:ind w:left="3600" w:hanging="360"/>
-      </w:pPr>
-    </w:lvl>
-    <w:lvl w:ilvl="4" w:tplc="0C0A0019" w:tentative="1">
-      <w:start w:val="1"/>
-      <w:numFmt w:val="lowerLetter"/>
-      <w:lvlText w:val="%5."/>
-      <w:lvlJc w:val="left"/>
-      <w:pPr>
-        <w:ind w:left="4320" w:hanging="360"/>
-      </w:pPr>
-    </w:lvl>
-    <w:lvl w:ilvl="5" w:tplc="0C0A001B" w:tentative="1">
-      <w:start w:val="1"/>
-      <w:numFmt w:val="lowerRoman"/>
-      <w:lvlText w:val="%6."/>
-      <w:lvlJc w:val="right"/>
-      <w:pPr>
-        <w:ind w:left="5040" w:hanging="180"/>
-      </w:pPr>
-    </w:lvl>
-    <w:lvl w:ilvl="6" w:tplc="0C0A000F" w:tentative="1">
+      <w:isLgl/>
+      <w:lvlText w:val="%1.%2"/>
+      <w:lvlJc w:val="left"/>
+      <w:pPr>
+        <w:ind w:left="1440" w:hanging="360"/>
+      </w:pPr>
+      <w:rPr>
+        <w:rFonts w:hint="default"/>
+      </w:rPr>
+    </w:lvl>
+    <w:lvl w:ilvl="2">
       <w:start w:val="1"/>
       <w:numFmt w:val="decimal"/>
-      <w:lvlText w:val="%7."/>
-      <w:lvlJc w:val="left"/>
-      <w:pPr>
-        <w:ind w:left="5760" w:hanging="360"/>
-      </w:pPr>
-    </w:lvl>
-    <w:lvl w:ilvl="7" w:tplc="0C0A0019" w:tentative="1">
-      <w:start w:val="1"/>
-      <w:numFmt w:val="lowerLetter"/>
-      <w:lvlText w:val="%8."/>
-      <w:lvlJc w:val="left"/>
-      <w:pPr>
-        <w:ind w:left="6480" w:hanging="360"/>
-      </w:pPr>
-    </w:lvl>
-    <w:lvl w:ilvl="8" w:tplc="0C0A001B" w:tentative="1">
-      <w:start w:val="1"/>
-      <w:numFmt w:val="lowerRoman"/>
-      <w:lvlText w:val="%9."/>
-      <w:lvlJc w:val="right"/>
-      <w:pPr>
-        <w:ind w:left="7200" w:hanging="180"/>
-      </w:pPr>
+      <w:isLgl/>
+      <w:lvlText w:val="%1.%2.%3"/>
+      <w:lvlJc w:val="left"/>
+      <w:pPr>
+        <w:ind w:left="1800" w:hanging="720"/>
+      </w:pPr>
+      <w:rPr>
+        <w:rFonts w:hint="default"/>
+      </w:rPr>
+    </w:lvl>
+    <w:lvl w:ilvl="3">
+      <w:start w:val="1"/>
+      <w:numFmt w:val="decimal"/>
+      <w:isLgl/>
+      <w:lvlText w:val="%1.%2.%3.%4"/>
+      <w:lvlJc w:val="left"/>
+      <w:pPr>
+        <w:ind w:left="1800" w:hanging="720"/>
+      </w:pPr>
+      <w:rPr>
+        <w:rFonts w:hint="default"/>
+      </w:rPr>
+    </w:lvl>
+    <w:lvl w:ilvl="4">
+      <w:start w:val="1"/>
+      <w:numFmt w:val="decimal"/>
+      <w:isLgl/>
+      <w:lvlText w:val="%1.%2.%3.%4.%5"/>
+      <w:lvlJc w:val="left"/>
+      <w:pPr>
+        <w:ind w:left="2160" w:hanging="1080"/>
+      </w:pPr>
+      <w:rPr>
+        <w:rFonts w:hint="default"/>
+      </w:rPr>
+    </w:lvl>
+    <w:lvl w:ilvl="5">
+      <w:start w:val="1"/>
+      <w:numFmt w:val="decimal"/>
+      <w:isLgl/>
+      <w:lvlText w:val="%1.%2.%3.%4.%5.%6"/>
+      <w:lvlJc w:val="left"/>
+      <w:pPr>
+        <w:ind w:left="2160" w:hanging="1080"/>
+      </w:pPr>
+      <w:rPr>
+        <w:rFonts w:hint="default"/>
+      </w:rPr>
+    </w:lvl>
+    <w:lvl w:ilvl="6">
+      <w:start w:val="1"/>
+      <w:numFmt w:val="decimal"/>
+      <w:isLgl/>
+      <w:lvlText w:val="%1.%2.%3.%4.%5.%6.%7"/>
+      <w:lvlJc w:val="left"/>
+      <w:pPr>
+        <w:ind w:left="2160" w:hanging="1080"/>
+      </w:pPr>
+      <w:rPr>
+        <w:rFonts w:hint="default"/>
+      </w:rPr>
+    </w:lvl>
+    <w:lvl w:ilvl="7">
+      <w:start w:val="1"/>
+      <w:numFmt w:val="decimal"/>
+      <w:isLgl/>
+      <w:lvlText w:val="%1.%2.%3.%4.%5.%6.%7.%8"/>
+      <w:lvlJc w:val="left"/>
+      <w:pPr>
+        <w:ind w:left="2520" w:hanging="1440"/>
+      </w:pPr>
+      <w:rPr>
+        <w:rFonts w:hint="default"/>
+      </w:rPr>
+    </w:lvl>
+    <w:lvl w:ilvl="8">
+      <w:start w:val="1"/>
+      <w:numFmt w:val="decimal"/>
+      <w:isLgl/>
+      <w:lvlText w:val="%1.%2.%3.%4.%5.%6.%7.%8.%9"/>
+      <w:lvlJc w:val="left"/>
+      <w:pPr>
+        <w:ind w:left="2520" w:hanging="1440"/>
+      </w:pPr>
+      <w:rPr>
+        <w:rFonts w:hint="default"/>
+      </w:rPr>
     </w:lvl>
   </w:abstractNum>
   <w:abstractNum w:abstractNumId="2">
@@ -19645,7 +23947,7 @@
 </file>
 
 <file path=customXml/itemProps1.xml><?xml version="1.0" encoding="utf-8"?>
-<ds:datastoreItem xmlns:ds="http://schemas.openxmlformats.org/officeDocument/2006/customXml" ds:itemID="{197FB2AD-DEB0-4B90-802B-B600475CBF80}">
+<ds:datastoreItem xmlns:ds="http://schemas.openxmlformats.org/officeDocument/2006/customXml" ds:itemID="{B10E5A14-7F53-4B5F-9841-8D125AEA1A19}">
   <ds:schemaRefs>
     <ds:schemaRef ds:uri="http://schemas.openxmlformats.org/officeDocument/2006/bibliography"/>
   </ds:schemaRefs>

</xml_diff>

<commit_message>
Añadida estructura organizativa en el informe previo
</commit_message>
<xml_diff>
--- a/documentos/introduccion.docx
+++ b/documentos/introduccion.docx
@@ -18014,6 +18014,23 @@
     </w:p>
     <w:p>
       <w:pPr>
+        <w:ind w:firstLine="0"/>
+        <w:rPr>
+          <w:rFonts w:ascii="Myriad Pro" w:hAnsi="Myriad Pro"/>
+          <w:color w:val="0F243E" w:themeColor="text2" w:themeShade="80"/>
+          <w:sz w:val="22"/>
+        </w:rPr>
+      </w:pPr>
+      <w:r>
+        <w:rPr>
+          <w:rFonts w:ascii="Myriad Pro" w:hAnsi="Myriad Pro"/>
+          <w:color w:val="0F243E" w:themeColor="text2" w:themeShade="80"/>
+        </w:rPr>
+        <w:br w:type="page"/>
+      </w:r>
+    </w:p>
+    <w:p>
+      <w:pPr>
         <w:pStyle w:val="Prrafossigs"/>
         <w:jc w:val="left"/>
         <w:rPr>
@@ -18021,8 +18038,694 @@
           <w:color w:val="0F243E" w:themeColor="text2" w:themeShade="80"/>
         </w:rPr>
       </w:pPr>
-      <w:bookmarkStart w:id="30" w:name="_GoBack"/>
-      <w:bookmarkEnd w:id="30"/>
+    </w:p>
+    <w:p>
+      <w:pPr>
+        <w:pStyle w:val="Prrafossigs"/>
+        <w:jc w:val="left"/>
+        <w:rPr>
+          <w:rFonts w:ascii="Myriad Pro" w:hAnsi="Myriad Pro"/>
+          <w:color w:val="0F243E" w:themeColor="text2" w:themeShade="80"/>
+        </w:rPr>
+      </w:pPr>
+    </w:p>
+    <w:p>
+      <w:pPr>
+        <w:pStyle w:val="Ttulo1"/>
+      </w:pPr>
+      <w:r>
+        <w:t>Estructura Organizativa</w:t>
+      </w:r>
+    </w:p>
+    <w:p>
+      <w:pPr>
+        <w:pStyle w:val="Primerprrafo"/>
+      </w:pPr>
+      <w:r>
+        <w:rPr>
+          <w:rFonts w:asciiTheme="minorHAnsi" w:hAnsiTheme="minorHAnsi"/>
+        </w:rPr>
+        <w:t>El tipo de organización que hemos establecido en</w:t>
+      </w:r>
+      <w:r>
+        <w:rPr>
+          <w:rFonts w:asciiTheme="minorHAnsi" w:hAnsiTheme="minorHAnsi"/>
+        </w:rPr>
+        <w:t xml:space="preserve"> nuestro equipo para el desarrollo de Mixeet es de tipo informal</w:t>
+      </w:r>
+      <w:r>
+        <w:t>.</w:t>
+      </w:r>
+    </w:p>
+    <w:p>
+      <w:pPr>
+        <w:pStyle w:val="Prrafossigs"/>
+      </w:pPr>
+    </w:p>
+    <w:tbl>
+      <w:tblPr>
+        <w:tblStyle w:val="Tablaconcuadrcula"/>
+        <w:tblW w:w="0" w:type="auto"/>
+        <w:tblInd w:w="1516" w:type="dxa"/>
+        <w:tblLook w:val="04A0" w:firstRow="1" w:lastRow="0" w:firstColumn="1" w:lastColumn="0" w:noHBand="0" w:noVBand="1"/>
+      </w:tblPr>
+      <w:tblGrid>
+        <w:gridCol w:w="4077"/>
+        <w:gridCol w:w="1418"/>
+      </w:tblGrid>
+      <w:tr>
+        <w:tc>
+          <w:tcPr>
+            <w:tcW w:w="4077" w:type="dxa"/>
+            <w:shd w:val="clear" w:color="auto" w:fill="FBD4B4" w:themeFill="accent6" w:themeFillTint="66"/>
+          </w:tcPr>
+          <w:p>
+            <w:pPr>
+              <w:pStyle w:val="Prrafossigs"/>
+              <w:jc w:val="center"/>
+              <w:rPr>
+                <w:rFonts w:asciiTheme="minorHAnsi" w:hAnsiTheme="minorHAnsi"/>
+                <w:b/>
+              </w:rPr>
+            </w:pPr>
+          </w:p>
+        </w:tc>
+        <w:tc>
+          <w:tcPr>
+            <w:tcW w:w="1418" w:type="dxa"/>
+            <w:shd w:val="clear" w:color="auto" w:fill="FBD4B4" w:themeFill="accent6" w:themeFillTint="66"/>
+          </w:tcPr>
+          <w:p>
+            <w:pPr>
+              <w:pStyle w:val="Prrafossigs"/>
+              <w:jc w:val="center"/>
+              <w:rPr>
+                <w:rFonts w:asciiTheme="minorHAnsi" w:hAnsiTheme="minorHAnsi"/>
+                <w:b/>
+              </w:rPr>
+            </w:pPr>
+            <w:r>
+              <w:rPr>
+                <w:rFonts w:asciiTheme="minorHAnsi" w:hAnsiTheme="minorHAnsi"/>
+                <w:b/>
+              </w:rPr>
+              <w:t>Mixeet</w:t>
+            </w:r>
+          </w:p>
+        </w:tc>
+      </w:tr>
+      <w:tr>
+        <w:tc>
+          <w:tcPr>
+            <w:tcW w:w="4077" w:type="dxa"/>
+          </w:tcPr>
+          <w:p>
+            <w:pPr>
+              <w:pStyle w:val="Prrafossigs"/>
+              <w:rPr>
+                <w:rFonts w:asciiTheme="minorHAnsi" w:hAnsiTheme="minorHAnsi"/>
+              </w:rPr>
+            </w:pPr>
+            <w:r>
+              <w:rPr>
+                <w:rFonts w:asciiTheme="minorHAnsi" w:hAnsiTheme="minorHAnsi"/>
+              </w:rPr>
+              <w:t>DIFICULTAD</w:t>
+            </w:r>
+            <w:r>
+              <w:rPr>
+                <w:rFonts w:asciiTheme="minorHAnsi" w:hAnsiTheme="minorHAnsi"/>
+              </w:rPr>
+              <w:t xml:space="preserve">                                              ALTA</w:t>
+            </w:r>
+          </w:p>
+        </w:tc>
+        <w:tc>
+          <w:tcPr>
+            <w:tcW w:w="1418" w:type="dxa"/>
+          </w:tcPr>
+          <w:p>
+            <w:pPr>
+              <w:pStyle w:val="Prrafossigs"/>
+              <w:jc w:val="center"/>
+              <w:rPr>
+                <w:rFonts w:asciiTheme="minorHAnsi" w:hAnsiTheme="minorHAnsi"/>
+              </w:rPr>
+            </w:pPr>
+          </w:p>
+        </w:tc>
+      </w:tr>
+      <w:tr>
+        <w:tc>
+          <w:tcPr>
+            <w:tcW w:w="4077" w:type="dxa"/>
+          </w:tcPr>
+          <w:p>
+            <w:pPr>
+              <w:pStyle w:val="Prrafossigs"/>
+              <w:jc w:val="right"/>
+              <w:rPr>
+                <w:rFonts w:asciiTheme="minorHAnsi" w:hAnsiTheme="minorHAnsi"/>
+              </w:rPr>
+            </w:pPr>
+            <w:r>
+              <w:rPr>
+                <w:rFonts w:asciiTheme="minorHAnsi" w:hAnsiTheme="minorHAnsi"/>
+              </w:rPr>
+              <w:t xml:space="preserve">  PEQUEÑA  </w:t>
+            </w:r>
+          </w:p>
+        </w:tc>
+        <w:tc>
+          <w:tcPr>
+            <w:tcW w:w="1418" w:type="dxa"/>
+          </w:tcPr>
+          <w:p>
+            <w:pPr>
+              <w:pStyle w:val="Prrafossigs"/>
+              <w:jc w:val="center"/>
+              <w:rPr>
+                <w:rFonts w:asciiTheme="minorHAnsi" w:hAnsiTheme="minorHAnsi"/>
+              </w:rPr>
+            </w:pPr>
+            <w:r>
+              <w:rPr>
+                <w:rFonts w:ascii="MS Gothic" w:eastAsia="MS Gothic" w:hAnsi="MS Gothic" w:cs="MS Gothic" w:hint="eastAsia"/>
+                <w:color w:val="000000"/>
+                <w:sz w:val="20"/>
+                <w:szCs w:val="20"/>
+                <w:shd w:val="clear" w:color="auto" w:fill="FFFFFF"/>
+              </w:rPr>
+              <w:t>✔</w:t>
+            </w:r>
+          </w:p>
+        </w:tc>
+      </w:tr>
+      <w:tr>
+        <w:tc>
+          <w:tcPr>
+            <w:tcW w:w="4077" w:type="dxa"/>
+          </w:tcPr>
+          <w:p>
+            <w:pPr>
+              <w:pStyle w:val="Prrafossigs"/>
+              <w:rPr>
+                <w:rFonts w:asciiTheme="minorHAnsi" w:hAnsiTheme="minorHAnsi"/>
+              </w:rPr>
+            </w:pPr>
+            <w:r>
+              <w:rPr>
+                <w:rFonts w:asciiTheme="minorHAnsi" w:hAnsiTheme="minorHAnsi"/>
+              </w:rPr>
+              <w:t>TAMAÑO                                            GRANDE</w:t>
+            </w:r>
+          </w:p>
+        </w:tc>
+        <w:tc>
+          <w:tcPr>
+            <w:tcW w:w="1418" w:type="dxa"/>
+          </w:tcPr>
+          <w:p>
+            <w:pPr>
+              <w:pStyle w:val="Prrafossigs"/>
+              <w:jc w:val="center"/>
+              <w:rPr>
+                <w:rFonts w:asciiTheme="minorHAnsi" w:hAnsiTheme="minorHAnsi"/>
+              </w:rPr>
+            </w:pPr>
+          </w:p>
+        </w:tc>
+      </w:tr>
+      <w:tr>
+        <w:tc>
+          <w:tcPr>
+            <w:tcW w:w="4077" w:type="dxa"/>
+          </w:tcPr>
+          <w:p>
+            <w:pPr>
+              <w:pStyle w:val="Prrafossigs"/>
+              <w:jc w:val="right"/>
+              <w:rPr>
+                <w:rFonts w:asciiTheme="minorHAnsi" w:hAnsiTheme="minorHAnsi"/>
+              </w:rPr>
+            </w:pPr>
+            <w:r>
+              <w:rPr>
+                <w:rFonts w:asciiTheme="minorHAnsi" w:hAnsiTheme="minorHAnsi"/>
+              </w:rPr>
+              <w:t xml:space="preserve"> PEQUEÑO</w:t>
+            </w:r>
+          </w:p>
+        </w:tc>
+        <w:tc>
+          <w:tcPr>
+            <w:tcW w:w="1418" w:type="dxa"/>
+          </w:tcPr>
+          <w:p>
+            <w:pPr>
+              <w:pStyle w:val="Prrafossigs"/>
+              <w:jc w:val="center"/>
+              <w:rPr>
+                <w:rFonts w:asciiTheme="minorHAnsi" w:hAnsiTheme="minorHAnsi"/>
+              </w:rPr>
+            </w:pPr>
+            <w:r>
+              <w:rPr>
+                <w:rFonts w:ascii="MS Gothic" w:eastAsia="MS Gothic" w:hAnsi="MS Gothic" w:cs="MS Gothic" w:hint="eastAsia"/>
+                <w:color w:val="000000"/>
+                <w:sz w:val="20"/>
+                <w:szCs w:val="20"/>
+                <w:shd w:val="clear" w:color="auto" w:fill="FFFFFF"/>
+              </w:rPr>
+              <w:t>✔</w:t>
+            </w:r>
+          </w:p>
+        </w:tc>
+      </w:tr>
+      <w:tr>
+        <w:tc>
+          <w:tcPr>
+            <w:tcW w:w="4077" w:type="dxa"/>
+          </w:tcPr>
+          <w:p>
+            <w:pPr>
+              <w:pStyle w:val="Prrafossigs"/>
+              <w:rPr>
+                <w:rFonts w:asciiTheme="minorHAnsi" w:hAnsiTheme="minorHAnsi"/>
+              </w:rPr>
+            </w:pPr>
+            <w:r>
+              <w:rPr>
+                <w:rFonts w:asciiTheme="minorHAnsi" w:hAnsiTheme="minorHAnsi"/>
+              </w:rPr>
+              <w:t>DURACION DEL EQUIPO                     CORTO</w:t>
+            </w:r>
+          </w:p>
+        </w:tc>
+        <w:tc>
+          <w:tcPr>
+            <w:tcW w:w="1418" w:type="dxa"/>
+          </w:tcPr>
+          <w:p>
+            <w:pPr>
+              <w:pStyle w:val="Prrafossigs"/>
+              <w:jc w:val="center"/>
+              <w:rPr>
+                <w:rFonts w:asciiTheme="minorHAnsi" w:hAnsiTheme="minorHAnsi"/>
+              </w:rPr>
+            </w:pPr>
+            <w:r>
+              <w:rPr>
+                <w:rFonts w:ascii="MS Gothic" w:eastAsia="MS Gothic" w:hAnsi="MS Gothic" w:cs="MS Gothic" w:hint="eastAsia"/>
+                <w:color w:val="000000"/>
+                <w:sz w:val="20"/>
+                <w:szCs w:val="20"/>
+                <w:shd w:val="clear" w:color="auto" w:fill="FFFFFF"/>
+              </w:rPr>
+              <w:t>✔</w:t>
+            </w:r>
+          </w:p>
+        </w:tc>
+      </w:tr>
+      <w:tr>
+        <w:tc>
+          <w:tcPr>
+            <w:tcW w:w="4077" w:type="dxa"/>
+          </w:tcPr>
+          <w:p>
+            <w:pPr>
+              <w:pStyle w:val="Prrafossigs"/>
+              <w:jc w:val="right"/>
+              <w:rPr>
+                <w:rFonts w:asciiTheme="minorHAnsi" w:hAnsiTheme="minorHAnsi"/>
+              </w:rPr>
+            </w:pPr>
+            <w:r>
+              <w:rPr>
+                <w:rFonts w:asciiTheme="minorHAnsi" w:hAnsiTheme="minorHAnsi"/>
+              </w:rPr>
+              <w:t xml:space="preserve">  LARGO</w:t>
+            </w:r>
+          </w:p>
+        </w:tc>
+        <w:tc>
+          <w:tcPr>
+            <w:tcW w:w="1418" w:type="dxa"/>
+          </w:tcPr>
+          <w:p>
+            <w:pPr>
+              <w:pStyle w:val="Prrafossigs"/>
+              <w:jc w:val="center"/>
+              <w:rPr>
+                <w:rFonts w:asciiTheme="minorHAnsi" w:hAnsiTheme="minorHAnsi"/>
+              </w:rPr>
+            </w:pPr>
+          </w:p>
+        </w:tc>
+      </w:tr>
+      <w:tr>
+        <w:tc>
+          <w:tcPr>
+            <w:tcW w:w="4077" w:type="dxa"/>
+          </w:tcPr>
+          <w:p>
+            <w:pPr>
+              <w:pStyle w:val="Prrafossigs"/>
+              <w:rPr>
+                <w:rFonts w:asciiTheme="minorHAnsi" w:hAnsiTheme="minorHAnsi"/>
+              </w:rPr>
+            </w:pPr>
+            <w:r>
+              <w:rPr>
+                <w:rFonts w:asciiTheme="minorHAnsi" w:hAnsiTheme="minorHAnsi"/>
+              </w:rPr>
+              <w:t>MODULARIDAD                                        ALTA</w:t>
+            </w:r>
+          </w:p>
+        </w:tc>
+        <w:tc>
+          <w:tcPr>
+            <w:tcW w:w="1418" w:type="dxa"/>
+          </w:tcPr>
+          <w:p>
+            <w:pPr>
+              <w:pStyle w:val="Prrafossigs"/>
+              <w:jc w:val="center"/>
+              <w:rPr>
+                <w:rFonts w:asciiTheme="minorHAnsi" w:hAnsiTheme="minorHAnsi"/>
+              </w:rPr>
+            </w:pPr>
+            <w:r>
+              <w:rPr>
+                <w:rFonts w:ascii="MS Gothic" w:eastAsia="MS Gothic" w:hAnsi="MS Gothic" w:cs="MS Gothic" w:hint="eastAsia"/>
+                <w:color w:val="000000"/>
+                <w:sz w:val="20"/>
+                <w:szCs w:val="20"/>
+                <w:shd w:val="clear" w:color="auto" w:fill="FFFFFF"/>
+              </w:rPr>
+              <w:t>✔</w:t>
+            </w:r>
+          </w:p>
+        </w:tc>
+      </w:tr>
+      <w:tr>
+        <w:tc>
+          <w:tcPr>
+            <w:tcW w:w="4077" w:type="dxa"/>
+          </w:tcPr>
+          <w:p>
+            <w:pPr>
+              <w:pStyle w:val="Prrafossigs"/>
+              <w:jc w:val="right"/>
+              <w:rPr>
+                <w:rFonts w:asciiTheme="minorHAnsi" w:hAnsiTheme="minorHAnsi"/>
+              </w:rPr>
+            </w:pPr>
+            <w:r>
+              <w:rPr>
+                <w:rFonts w:asciiTheme="minorHAnsi" w:hAnsiTheme="minorHAnsi"/>
+              </w:rPr>
+              <w:t>BAJA</w:t>
+            </w:r>
+          </w:p>
+        </w:tc>
+        <w:tc>
+          <w:tcPr>
+            <w:tcW w:w="1418" w:type="dxa"/>
+          </w:tcPr>
+          <w:p>
+            <w:pPr>
+              <w:pStyle w:val="Prrafossigs"/>
+              <w:jc w:val="center"/>
+              <w:rPr>
+                <w:rFonts w:asciiTheme="minorHAnsi" w:hAnsiTheme="minorHAnsi"/>
+              </w:rPr>
+            </w:pPr>
+          </w:p>
+        </w:tc>
+      </w:tr>
+      <w:tr>
+        <w:tc>
+          <w:tcPr>
+            <w:tcW w:w="4077" w:type="dxa"/>
+          </w:tcPr>
+          <w:p>
+            <w:pPr>
+              <w:pStyle w:val="Prrafossigs"/>
+              <w:rPr>
+                <w:rFonts w:asciiTheme="minorHAnsi" w:hAnsiTheme="minorHAnsi"/>
+              </w:rPr>
+            </w:pPr>
+            <w:r>
+              <w:rPr>
+                <w:rFonts w:asciiTheme="minorHAnsi" w:hAnsiTheme="minorHAnsi"/>
+              </w:rPr>
+              <w:t>FIABILIDAD                                               ALTA</w:t>
+            </w:r>
+          </w:p>
+        </w:tc>
+        <w:tc>
+          <w:tcPr>
+            <w:tcW w:w="1418" w:type="dxa"/>
+          </w:tcPr>
+          <w:p>
+            <w:pPr>
+              <w:pStyle w:val="Prrafossigs"/>
+              <w:jc w:val="center"/>
+              <w:rPr>
+                <w:rFonts w:asciiTheme="minorHAnsi" w:hAnsiTheme="minorHAnsi"/>
+              </w:rPr>
+            </w:pPr>
+            <w:r>
+              <w:rPr>
+                <w:rFonts w:ascii="MS Gothic" w:eastAsia="MS Gothic" w:hAnsi="MS Gothic" w:cs="MS Gothic" w:hint="eastAsia"/>
+                <w:color w:val="000000"/>
+                <w:sz w:val="20"/>
+                <w:szCs w:val="20"/>
+                <w:shd w:val="clear" w:color="auto" w:fill="FFFFFF"/>
+              </w:rPr>
+              <w:t>✔</w:t>
+            </w:r>
+          </w:p>
+        </w:tc>
+      </w:tr>
+      <w:tr>
+        <w:tc>
+          <w:tcPr>
+            <w:tcW w:w="4077" w:type="dxa"/>
+          </w:tcPr>
+          <w:p>
+            <w:pPr>
+              <w:pStyle w:val="Prrafossigs"/>
+              <w:jc w:val="right"/>
+              <w:rPr>
+                <w:rFonts w:asciiTheme="minorHAnsi" w:hAnsiTheme="minorHAnsi"/>
+              </w:rPr>
+            </w:pPr>
+            <w:r>
+              <w:rPr>
+                <w:rFonts w:asciiTheme="minorHAnsi" w:hAnsiTheme="minorHAnsi"/>
+              </w:rPr>
+              <w:t>BAJA</w:t>
+            </w:r>
+          </w:p>
+        </w:tc>
+        <w:tc>
+          <w:tcPr>
+            <w:tcW w:w="1418" w:type="dxa"/>
+          </w:tcPr>
+          <w:p>
+            <w:pPr>
+              <w:pStyle w:val="Prrafossigs"/>
+              <w:jc w:val="center"/>
+              <w:rPr>
+                <w:rFonts w:asciiTheme="minorHAnsi" w:hAnsiTheme="minorHAnsi"/>
+              </w:rPr>
+            </w:pPr>
+          </w:p>
+        </w:tc>
+      </w:tr>
+      <w:tr>
+        <w:tc>
+          <w:tcPr>
+            <w:tcW w:w="4077" w:type="dxa"/>
+          </w:tcPr>
+          <w:p>
+            <w:pPr>
+              <w:pStyle w:val="Prrafossigs"/>
+              <w:jc w:val="left"/>
+              <w:rPr>
+                <w:rFonts w:asciiTheme="minorHAnsi" w:hAnsiTheme="minorHAnsi"/>
+              </w:rPr>
+            </w:pPr>
+            <w:r>
+              <w:rPr>
+                <w:rFonts w:asciiTheme="minorHAnsi" w:hAnsiTheme="minorHAnsi"/>
+              </w:rPr>
+              <w:t>FECHA DE ENTREGA                        ESTRICTA</w:t>
+            </w:r>
+          </w:p>
+        </w:tc>
+        <w:tc>
+          <w:tcPr>
+            <w:tcW w:w="1418" w:type="dxa"/>
+          </w:tcPr>
+          <w:p>
+            <w:pPr>
+              <w:pStyle w:val="Prrafossigs"/>
+              <w:jc w:val="center"/>
+              <w:rPr>
+                <w:rFonts w:asciiTheme="minorHAnsi" w:hAnsiTheme="minorHAnsi"/>
+              </w:rPr>
+            </w:pPr>
+            <w:r>
+              <w:rPr>
+                <w:rFonts w:ascii="MS Gothic" w:eastAsia="MS Gothic" w:hAnsi="MS Gothic" w:cs="MS Gothic" w:hint="eastAsia"/>
+                <w:color w:val="000000"/>
+                <w:sz w:val="20"/>
+                <w:szCs w:val="20"/>
+                <w:shd w:val="clear" w:color="auto" w:fill="FFFFFF"/>
+              </w:rPr>
+              <w:t>✔</w:t>
+            </w:r>
+          </w:p>
+        </w:tc>
+      </w:tr>
+      <w:tr>
+        <w:tc>
+          <w:tcPr>
+            <w:tcW w:w="4077" w:type="dxa"/>
+          </w:tcPr>
+          <w:p>
+            <w:pPr>
+              <w:pStyle w:val="Prrafossigs"/>
+              <w:jc w:val="right"/>
+              <w:rPr>
+                <w:rFonts w:asciiTheme="minorHAnsi" w:hAnsiTheme="minorHAnsi"/>
+              </w:rPr>
+            </w:pPr>
+            <w:r>
+              <w:rPr>
+                <w:rFonts w:asciiTheme="minorHAnsi" w:hAnsiTheme="minorHAnsi"/>
+              </w:rPr>
+              <w:t>FLEXIBLE</w:t>
+            </w:r>
+          </w:p>
+        </w:tc>
+        <w:tc>
+          <w:tcPr>
+            <w:tcW w:w="1418" w:type="dxa"/>
+          </w:tcPr>
+          <w:p>
+            <w:pPr>
+              <w:pStyle w:val="Prrafossigs"/>
+              <w:jc w:val="center"/>
+              <w:rPr>
+                <w:rFonts w:asciiTheme="minorHAnsi" w:hAnsiTheme="minorHAnsi"/>
+              </w:rPr>
+            </w:pPr>
+          </w:p>
+        </w:tc>
+      </w:tr>
+      <w:tr>
+        <w:tc>
+          <w:tcPr>
+            <w:tcW w:w="4077" w:type="dxa"/>
+          </w:tcPr>
+          <w:p>
+            <w:pPr>
+              <w:pStyle w:val="Prrafossigs"/>
+              <w:jc w:val="left"/>
+              <w:rPr>
+                <w:rFonts w:asciiTheme="minorHAnsi" w:hAnsiTheme="minorHAnsi"/>
+              </w:rPr>
+            </w:pPr>
+            <w:r>
+              <w:rPr>
+                <w:rFonts w:asciiTheme="minorHAnsi" w:hAnsiTheme="minorHAnsi"/>
+              </w:rPr>
+              <w:t>COMUNICACIÓN                                      ALTA</w:t>
+            </w:r>
+          </w:p>
+        </w:tc>
+        <w:tc>
+          <w:tcPr>
+            <w:tcW w:w="1418" w:type="dxa"/>
+          </w:tcPr>
+          <w:p>
+            <w:pPr>
+              <w:pStyle w:val="Prrafossigs"/>
+              <w:jc w:val="center"/>
+              <w:rPr>
+                <w:rFonts w:asciiTheme="minorHAnsi" w:hAnsiTheme="minorHAnsi"/>
+              </w:rPr>
+            </w:pPr>
+            <w:r>
+              <w:rPr>
+                <w:rFonts w:ascii="MS Gothic" w:eastAsia="MS Gothic" w:hAnsi="MS Gothic" w:cs="MS Gothic" w:hint="eastAsia"/>
+                <w:color w:val="000000"/>
+                <w:sz w:val="20"/>
+                <w:szCs w:val="20"/>
+                <w:shd w:val="clear" w:color="auto" w:fill="FFFFFF"/>
+              </w:rPr>
+              <w:t>✔</w:t>
+            </w:r>
+          </w:p>
+        </w:tc>
+      </w:tr>
+      <w:tr>
+        <w:tc>
+          <w:tcPr>
+            <w:tcW w:w="4077" w:type="dxa"/>
+          </w:tcPr>
+          <w:p>
+            <w:pPr>
+              <w:pStyle w:val="Prrafossigs"/>
+              <w:jc w:val="right"/>
+              <w:rPr>
+                <w:rFonts w:asciiTheme="minorHAnsi" w:hAnsiTheme="minorHAnsi"/>
+              </w:rPr>
+            </w:pPr>
+            <w:r>
+              <w:rPr>
+                <w:rFonts w:asciiTheme="minorHAnsi" w:hAnsiTheme="minorHAnsi"/>
+              </w:rPr>
+              <w:t>BAJA</w:t>
+            </w:r>
+          </w:p>
+        </w:tc>
+        <w:tc>
+          <w:tcPr>
+            <w:tcW w:w="1418" w:type="dxa"/>
+          </w:tcPr>
+          <w:p>
+            <w:pPr>
+              <w:pStyle w:val="Prrafossigs"/>
+              <w:jc w:val="center"/>
+              <w:rPr>
+                <w:rFonts w:asciiTheme="minorHAnsi" w:hAnsiTheme="minorHAnsi"/>
+              </w:rPr>
+            </w:pPr>
+          </w:p>
+        </w:tc>
+        <w:bookmarkStart w:id="30" w:name="_GoBack"/>
+        <w:bookmarkEnd w:id="30"/>
+      </w:tr>
+    </w:tbl>
+    <w:p>
+      <w:pPr>
+        <w:pStyle w:val="Prrafossigs"/>
+      </w:pPr>
+    </w:p>
+    <w:p>
+      <w:pPr>
+        <w:pStyle w:val="Prrafossigs"/>
+        <w:jc w:val="left"/>
+        <w:rPr>
+          <w:rFonts w:ascii="Myriad Pro" w:hAnsi="Myriad Pro"/>
+          <w:color w:val="0F243E" w:themeColor="text2" w:themeShade="80"/>
+        </w:rPr>
+      </w:pPr>
     </w:p>
     <w:sectPr>
       <w:headerReference w:type="even" r:id="rId47"/>
@@ -18091,7 +18794,7 @@
         <w:rStyle w:val="Nmerodepgina"/>
         <w:noProof/>
       </w:rPr>
-      <w:t>20</w:t>
+      <w:t>26</w:t>
     </w:r>
     <w:r>
       <w:rPr>
@@ -18113,7 +18816,6 @@
         <w:docPartUnique/>
       </w:docPartObj>
     </w:sdtPr>
-    <w:sdtEndPr/>
     <w:sdtContent>
       <w:p>
         <w:pPr>
@@ -18132,7 +18834,7 @@
           <w:rPr>
             <w:noProof/>
           </w:rPr>
-          <w:t>25</w:t>
+          <w:t>1</w:t>
         </w:r>
         <w:r>
           <w:fldChar w:fldCharType="end"/>
@@ -18357,7 +19059,7 @@
         <v:path o:extrusionok="f" gradientshapeok="t" o:connecttype="rect"/>
         <o:lock v:ext="edit" aspectratio="t"/>
       </v:shapetype>
-      <v:shape id="_x0000_i1030" type="#_x0000_t75" style="width:11.6pt;height:11.6pt" o:bullet="t">
+      <v:shape id="_x0000_i1050" type="#_x0000_t75" style="width:11.25pt;height:11.25pt" o:bullet="t">
         <v:imagedata r:id="rId1" o:title="mso438E"/>
       </v:shape>
     </w:pict>
@@ -23947,7 +24649,7 @@
 </file>
 
 <file path=customXml/itemProps1.xml><?xml version="1.0" encoding="utf-8"?>
-<ds:datastoreItem xmlns:ds="http://schemas.openxmlformats.org/officeDocument/2006/customXml" ds:itemID="{B10E5A14-7F53-4B5F-9841-8D125AEA1A19}">
+<ds:datastoreItem xmlns:ds="http://schemas.openxmlformats.org/officeDocument/2006/customXml" ds:itemID="{3FB80587-0500-400A-93BD-F7DFF07FC3C1}">
   <ds:schemaRefs>
     <ds:schemaRef ds:uri="http://schemas.openxmlformats.org/officeDocument/2006/bibliography"/>
   </ds:schemaRefs>

</xml_diff>